<commit_message>
Updated graph image. Finished Edge Coverage, Started Prime Path coverage.
</commit_message>
<xml_diff>
--- a/VVS_Temp_report.docx
+++ b/VVS_Temp_report.docx
@@ -12576,6 +12576,842 @@
         </w:rPr>
       </w:pPr>
     </w:p>
+    <w:tbl>
+      <w:tblPr>
+        <w:tblStyle w:val="TableGrid"/>
+        <w:tblW w:w="0" w:type="auto"/>
+        <w:tblLook w:val="04A0" w:firstRow="1" w:lastRow="0" w:firstColumn="1" w:lastColumn="0" w:noHBand="0" w:noVBand="1"/>
+      </w:tblPr>
+      <w:tblGrid>
+        <w:gridCol w:w="2881"/>
+        <w:gridCol w:w="1366"/>
+        <w:gridCol w:w="2516"/>
+        <w:gridCol w:w="1731"/>
+      </w:tblGrid>
+      <w:tr>
+        <w:tc>
+          <w:tcPr>
+            <w:tcW w:w="2881" w:type="dxa"/>
+          </w:tcPr>
+          <w:p>
+            <w:pPr>
+              <w:jc w:val="center"/>
+              <w:rPr>
+                <w:lang w:val="en-US"/>
+              </w:rPr>
+            </w:pPr>
+            <w:r>
+              <w:rPr>
+                <w:lang w:val="en-US"/>
+              </w:rPr>
+              <w:t>Test case</w:t>
+            </w:r>
+          </w:p>
+        </w:tc>
+        <w:tc>
+          <w:tcPr>
+            <w:tcW w:w="1366" w:type="dxa"/>
+          </w:tcPr>
+          <w:p>
+            <w:pPr>
+              <w:jc w:val="center"/>
+              <w:rPr>
+                <w:lang w:val="en-US"/>
+              </w:rPr>
+            </w:pPr>
+            <w:r>
+              <w:rPr>
+                <w:lang w:val="en-US"/>
+              </w:rPr>
+              <w:t>Test case values</w:t>
+            </w:r>
+          </w:p>
+        </w:tc>
+        <w:tc>
+          <w:tcPr>
+            <w:tcW w:w="2516" w:type="dxa"/>
+          </w:tcPr>
+          <w:p>
+            <w:pPr>
+              <w:jc w:val="center"/>
+              <w:rPr>
+                <w:lang w:val="en-US"/>
+              </w:rPr>
+            </w:pPr>
+            <w:r>
+              <w:rPr>
+                <w:lang w:val="en-US"/>
+              </w:rPr>
+              <w:t>Expected values</w:t>
+            </w:r>
+          </w:p>
+        </w:tc>
+        <w:tc>
+          <w:tcPr>
+            <w:tcW w:w="1731" w:type="dxa"/>
+          </w:tcPr>
+          <w:p>
+            <w:pPr>
+              <w:jc w:val="center"/>
+              <w:rPr>
+                <w:lang w:val="en-US"/>
+              </w:rPr>
+            </w:pPr>
+            <w:r>
+              <w:rPr>
+                <w:lang w:val="en-US"/>
+              </w:rPr>
+              <w:t>Edges</w:t>
+            </w:r>
+          </w:p>
+          <w:p>
+            <w:pPr>
+              <w:jc w:val="center"/>
+              <w:rPr>
+                <w:lang w:val="en-US"/>
+              </w:rPr>
+            </w:pPr>
+            <w:r>
+              <w:rPr>
+                <w:lang w:val="en-US"/>
+              </w:rPr>
+              <w:t>Covered</w:t>
+            </w:r>
+          </w:p>
+        </w:tc>
+      </w:tr>
+      <w:tr>
+        <w:tc>
+          <w:tcPr>
+            <w:tcW w:w="2881" w:type="dxa"/>
+          </w:tcPr>
+          <w:p>
+            <w:pPr>
+              <w:jc w:val="center"/>
+              <w:rPr>
+                <w:lang w:val="en-US"/>
+              </w:rPr>
+            </w:pPr>
+            <w:r>
+              <w:rPr>
+                <w:lang w:val="en-US"/>
+              </w:rPr>
+              <w:t>lpoEdgeCoverage1</w:t>
+            </w:r>
+          </w:p>
+        </w:tc>
+        <w:tc>
+          <w:tcPr>
+            <w:tcW w:w="1366" w:type="dxa"/>
+          </w:tcPr>
+          <w:p>
+            <w:pPr>
+              <w:jc w:val="center"/>
+              <w:rPr>
+                <w:lang w:val="en-US"/>
+              </w:rPr>
+            </w:pPr>
+            <w:r>
+              <w:rPr>
+                <w:lang w:val="en-US"/>
+              </w:rPr>
+              <w:t>null</w:t>
+            </w:r>
+          </w:p>
+        </w:tc>
+        <w:tc>
+          <w:tcPr>
+            <w:tcW w:w="2516" w:type="dxa"/>
+          </w:tcPr>
+          <w:p>
+            <w:pPr>
+              <w:jc w:val="center"/>
+              <w:rPr>
+                <w:lang w:val="en-US"/>
+              </w:rPr>
+            </w:pPr>
+            <w:proofErr w:type="spellStart"/>
+            <w:r>
+              <w:rPr>
+                <w:lang w:val="en-US"/>
+              </w:rPr>
+              <w:t>IllegalArgumentException</w:t>
+            </w:r>
+            <w:proofErr w:type="spellEnd"/>
+          </w:p>
+        </w:tc>
+        <w:tc>
+          <w:tcPr>
+            <w:tcW w:w="1731" w:type="dxa"/>
+          </w:tcPr>
+          <w:p>
+            <w:pPr>
+              <w:jc w:val="center"/>
+              <w:rPr>
+                <w:lang w:val="en-US"/>
+              </w:rPr>
+            </w:pPr>
+            <w:r>
+              <w:rPr>
+                <w:lang w:val="en-US"/>
+              </w:rPr>
+              <w:t>[1,2]</w:t>
+            </w:r>
+          </w:p>
+        </w:tc>
+      </w:tr>
+      <w:tr>
+        <w:tc>
+          <w:tcPr>
+            <w:tcW w:w="2881" w:type="dxa"/>
+          </w:tcPr>
+          <w:p>
+            <w:pPr>
+              <w:jc w:val="center"/>
+              <w:rPr>
+                <w:lang w:val="en-US"/>
+              </w:rPr>
+            </w:pPr>
+            <w:r>
+              <w:rPr>
+                <w:lang w:val="en-US"/>
+              </w:rPr>
+              <w:t>lpoEdgeCoverage</w:t>
+            </w:r>
+            <w:r>
+              <w:rPr>
+                <w:lang w:val="en-US"/>
+              </w:rPr>
+              <w:t>2</w:t>
+            </w:r>
+          </w:p>
+        </w:tc>
+        <w:tc>
+          <w:tcPr>
+            <w:tcW w:w="1366" w:type="dxa"/>
+          </w:tcPr>
+          <w:p>
+            <w:pPr>
+              <w:jc w:val="center"/>
+              <w:rPr>
+                <w:lang w:val="en-US"/>
+              </w:rPr>
+            </w:pPr>
+            <w:r>
+              <w:rPr>
+                <w:lang w:val="en-US"/>
+              </w:rPr>
+              <w:t>“”</w:t>
+            </w:r>
+          </w:p>
+        </w:tc>
+        <w:tc>
+          <w:tcPr>
+            <w:tcW w:w="2516" w:type="dxa"/>
+          </w:tcPr>
+          <w:p>
+            <w:pPr>
+              <w:jc w:val="center"/>
+              <w:rPr>
+                <w:lang w:val="en-US"/>
+              </w:rPr>
+            </w:pPr>
+            <w:r>
+              <w:rPr>
+                <w:lang w:val="en-US"/>
+              </w:rPr>
+              <w:t>null</w:t>
+            </w:r>
+          </w:p>
+        </w:tc>
+        <w:tc>
+          <w:tcPr>
+            <w:tcW w:w="1731" w:type="dxa"/>
+          </w:tcPr>
+          <w:p>
+            <w:pPr>
+              <w:jc w:val="center"/>
+              <w:rPr>
+                <w:lang w:val="en-US"/>
+              </w:rPr>
+            </w:pPr>
+            <w:r>
+              <w:rPr>
+                <w:lang w:val="en-US"/>
+              </w:rPr>
+              <w:t>[1,3</w:t>
+            </w:r>
+            <w:proofErr w:type="gramStart"/>
+            <w:r>
+              <w:rPr>
+                <w:lang w:val="en-US"/>
+              </w:rPr>
+              <w:t>],[</w:t>
+            </w:r>
+            <w:proofErr w:type="gramEnd"/>
+            <w:r>
+              <w:rPr>
+                <w:lang w:val="en-US"/>
+              </w:rPr>
+              <w:t>3,4]</w:t>
+            </w:r>
+          </w:p>
+        </w:tc>
+      </w:tr>
+      <w:tr>
+        <w:tc>
+          <w:tcPr>
+            <w:tcW w:w="2881" w:type="dxa"/>
+          </w:tcPr>
+          <w:p>
+            <w:pPr>
+              <w:jc w:val="center"/>
+              <w:rPr>
+                <w:lang w:val="en-US"/>
+              </w:rPr>
+            </w:pPr>
+            <w:r>
+              <w:rPr>
+                <w:lang w:val="en-US"/>
+              </w:rPr>
+              <w:t>lpoEdgeCoverage</w:t>
+            </w:r>
+            <w:r>
+              <w:rPr>
+                <w:lang w:val="en-US"/>
+              </w:rPr>
+              <w:t>3</w:t>
+            </w:r>
+          </w:p>
+        </w:tc>
+        <w:tc>
+          <w:tcPr>
+            <w:tcW w:w="1366" w:type="dxa"/>
+          </w:tcPr>
+          <w:p>
+            <w:pPr>
+              <w:jc w:val="center"/>
+              <w:rPr>
+                <w:lang w:val="en-US"/>
+              </w:rPr>
+            </w:pPr>
+            <w:r>
+              <w:rPr>
+                <w:lang w:val="en-US"/>
+              </w:rPr>
+              <w:t>“</w:t>
+            </w:r>
+            <w:r>
+              <w:rPr>
+                <w:lang w:val="en-US"/>
+              </w:rPr>
+              <w:t>a</w:t>
+            </w:r>
+            <w:r>
+              <w:rPr>
+                <w:lang w:val="en-US"/>
+              </w:rPr>
+              <w:t>”</w:t>
+            </w:r>
+          </w:p>
+        </w:tc>
+        <w:tc>
+          <w:tcPr>
+            <w:tcW w:w="2516" w:type="dxa"/>
+          </w:tcPr>
+          <w:p>
+            <w:pPr>
+              <w:jc w:val="center"/>
+              <w:rPr>
+                <w:lang w:val="en-US"/>
+              </w:rPr>
+            </w:pPr>
+            <w:r>
+              <w:rPr>
+                <w:lang w:val="en-US"/>
+              </w:rPr>
+              <w:t>“”</w:t>
+            </w:r>
+          </w:p>
+        </w:tc>
+        <w:tc>
+          <w:tcPr>
+            <w:tcW w:w="1731" w:type="dxa"/>
+          </w:tcPr>
+          <w:p>
+            <w:pPr>
+              <w:jc w:val="center"/>
+            </w:pPr>
+            <w:r>
+              <w:t>[1,3</w:t>
+            </w:r>
+            <w:proofErr w:type="gramStart"/>
+            <w:r>
+              <w:t>],[</w:t>
+            </w:r>
+            <w:proofErr w:type="gramEnd"/>
+            <w:r>
+              <w:t xml:space="preserve">3,5],[5,6], </w:t>
+            </w:r>
+            <w:r>
+              <w:t>[</w:t>
+            </w:r>
+            <w:r>
+              <w:t>6</w:t>
+            </w:r>
+            <w:r>
+              <w:t>,</w:t>
+            </w:r>
+            <w:r>
+              <w:t>8</w:t>
+            </w:r>
+            <w:r>
+              <w:t>]</w:t>
+            </w:r>
+            <w:r>
+              <w:t xml:space="preserve">, </w:t>
+            </w:r>
+            <w:r>
+              <w:t>[</w:t>
+            </w:r>
+            <w:r>
+              <w:t>8</w:t>
+            </w:r>
+            <w:r>
+              <w:t>,</w:t>
+            </w:r>
+            <w:r>
+              <w:t>10</w:t>
+            </w:r>
+            <w:r>
+              <w:t>]</w:t>
+            </w:r>
+            <w:r>
+              <w:t xml:space="preserve">, </w:t>
+            </w:r>
+            <w:r>
+              <w:t>[</w:t>
+            </w:r>
+            <w:r>
+              <w:t>10</w:t>
+            </w:r>
+            <w:r>
+              <w:t>,</w:t>
+            </w:r>
+            <w:r>
+              <w:t>6</w:t>
+            </w:r>
+            <w:r>
+              <w:t>]</w:t>
+            </w:r>
+            <w:r>
+              <w:t>,[6,7]</w:t>
+            </w:r>
+          </w:p>
+        </w:tc>
+      </w:tr>
+      <w:tr>
+        <w:tc>
+          <w:tcPr>
+            <w:tcW w:w="2881" w:type="dxa"/>
+          </w:tcPr>
+          <w:p>
+            <w:pPr>
+              <w:jc w:val="center"/>
+              <w:rPr>
+                <w:lang w:val="en-US"/>
+              </w:rPr>
+            </w:pPr>
+            <w:r>
+              <w:rPr>
+                <w:lang w:val="en-US"/>
+              </w:rPr>
+              <w:t>lpoEdgeCoverage</w:t>
+            </w:r>
+            <w:r>
+              <w:rPr>
+                <w:lang w:val="en-US"/>
+              </w:rPr>
+              <w:t>4</w:t>
+            </w:r>
+          </w:p>
+        </w:tc>
+        <w:tc>
+          <w:tcPr>
+            <w:tcW w:w="1366" w:type="dxa"/>
+          </w:tcPr>
+          <w:p>
+            <w:pPr>
+              <w:jc w:val="center"/>
+              <w:rPr>
+                <w:lang w:val="en-US"/>
+              </w:rPr>
+            </w:pPr>
+            <w:r>
+              <w:rPr>
+                <w:lang w:val="en-US"/>
+              </w:rPr>
+              <w:t>“d”</w:t>
+            </w:r>
+          </w:p>
+        </w:tc>
+        <w:tc>
+          <w:tcPr>
+            <w:tcW w:w="2516" w:type="dxa"/>
+          </w:tcPr>
+          <w:p>
+            <w:pPr>
+              <w:jc w:val="center"/>
+              <w:rPr>
+                <w:lang w:val="en-US"/>
+              </w:rPr>
+            </w:pPr>
+            <w:r>
+              <w:rPr>
+                <w:lang w:val="en-US"/>
+              </w:rPr>
+              <w:t>“”</w:t>
+            </w:r>
+          </w:p>
+        </w:tc>
+        <w:tc>
+          <w:tcPr>
+            <w:tcW w:w="1731" w:type="dxa"/>
+          </w:tcPr>
+          <w:p>
+            <w:pPr>
+              <w:jc w:val="center"/>
+            </w:pPr>
+            <w:r>
+              <w:t>[1,3</w:t>
+            </w:r>
+            <w:proofErr w:type="gramStart"/>
+            <w:r>
+              <w:t>],[</w:t>
+            </w:r>
+            <w:proofErr w:type="gramEnd"/>
+            <w:r>
+              <w:t>3,5],[5,6], [6,8],</w:t>
+            </w:r>
+            <w:r>
+              <w:t xml:space="preserve">[8,9], </w:t>
+            </w:r>
+            <w:r>
+              <w:t>[</w:t>
+            </w:r>
+            <w:r>
+              <w:t>9</w:t>
+            </w:r>
+            <w:r>
+              <w:t>,</w:t>
+            </w:r>
+            <w:r>
+              <w:t>11</w:t>
+            </w:r>
+            <w:r>
+              <w:t>]</w:t>
+            </w:r>
+            <w:r>
+              <w:t xml:space="preserve">, </w:t>
+            </w:r>
+            <w:r>
+              <w:t>[</w:t>
+            </w:r>
+            <w:r>
+              <w:t>11</w:t>
+            </w:r>
+            <w:r>
+              <w:t>,</w:t>
+            </w:r>
+            <w:r>
+              <w:t>6</w:t>
+            </w:r>
+            <w:r>
+              <w:t>]</w:t>
+            </w:r>
+            <w:r>
+              <w:t>,</w:t>
+            </w:r>
+          </w:p>
+          <w:p>
+            <w:pPr>
+              <w:jc w:val="center"/>
+            </w:pPr>
+            <w:r>
+              <w:t>[6,7]</w:t>
+            </w:r>
+          </w:p>
+        </w:tc>
+      </w:tr>
+      <w:tr>
+        <w:tc>
+          <w:tcPr>
+            <w:tcW w:w="2881" w:type="dxa"/>
+          </w:tcPr>
+          <w:p>
+            <w:pPr>
+              <w:jc w:val="center"/>
+              <w:rPr>
+                <w:lang w:val="en-US"/>
+              </w:rPr>
+            </w:pPr>
+            <w:r>
+              <w:rPr>
+                <w:lang w:val="en-US"/>
+              </w:rPr>
+              <w:t>lpoEdgeCoverage</w:t>
+            </w:r>
+            <w:r>
+              <w:rPr>
+                <w:lang w:val="en-US"/>
+              </w:rPr>
+              <w:t>5</w:t>
+            </w:r>
+          </w:p>
+        </w:tc>
+        <w:tc>
+          <w:tcPr>
+            <w:tcW w:w="1366" w:type="dxa"/>
+          </w:tcPr>
+          <w:p>
+            <w:pPr>
+              <w:jc w:val="center"/>
+              <w:rPr>
+                <w:lang w:val="en-US"/>
+              </w:rPr>
+            </w:pPr>
+            <w:r>
+              <w:rPr>
+                <w:lang w:val="en-US"/>
+              </w:rPr>
+              <w:t>“c”</w:t>
+            </w:r>
+          </w:p>
+        </w:tc>
+        <w:tc>
+          <w:tcPr>
+            <w:tcW w:w="2516" w:type="dxa"/>
+          </w:tcPr>
+          <w:p>
+            <w:pPr>
+              <w:jc w:val="center"/>
+              <w:rPr>
+                <w:lang w:val="en-US"/>
+              </w:rPr>
+            </w:pPr>
+            <w:r>
+              <w:rPr>
+                <w:lang w:val="en-US"/>
+              </w:rPr>
+              <w:t>“”</w:t>
+            </w:r>
+          </w:p>
+        </w:tc>
+        <w:tc>
+          <w:tcPr>
+            <w:tcW w:w="1731" w:type="dxa"/>
+          </w:tcPr>
+          <w:p>
+            <w:pPr>
+              <w:jc w:val="center"/>
+            </w:pPr>
+            <w:r>
+              <w:t>[1,3</w:t>
+            </w:r>
+            <w:proofErr w:type="gramStart"/>
+            <w:r>
+              <w:t>],[</w:t>
+            </w:r>
+            <w:proofErr w:type="gramEnd"/>
+            <w:r>
+              <w:t>3,5],[5,6], [6,8],[8,9],</w:t>
+            </w:r>
+            <w:r>
+              <w:t xml:space="preserve">[9,12], </w:t>
+            </w:r>
+            <w:r>
+              <w:t>[</w:t>
+            </w:r>
+            <w:r>
+              <w:t>12</w:t>
+            </w:r>
+            <w:r>
+              <w:t>,</w:t>
+            </w:r>
+            <w:r>
+              <w:t>14</w:t>
+            </w:r>
+            <w:r>
+              <w:t>]</w:t>
+            </w:r>
+            <w:r>
+              <w:t xml:space="preserve">, </w:t>
+            </w:r>
+            <w:r>
+              <w:t>[</w:t>
+            </w:r>
+            <w:r>
+              <w:t>14</w:t>
+            </w:r>
+            <w:r>
+              <w:t>,</w:t>
+            </w:r>
+            <w:r>
+              <w:t>6</w:t>
+            </w:r>
+            <w:r>
+              <w:t>]</w:t>
+            </w:r>
+            <w:r>
+              <w:t>,</w:t>
+            </w:r>
+          </w:p>
+          <w:p>
+            <w:pPr>
+              <w:jc w:val="center"/>
+            </w:pPr>
+            <w:r>
+              <w:t>[</w:t>
+            </w:r>
+            <w:r>
+              <w:t>6</w:t>
+            </w:r>
+            <w:r>
+              <w:t>,</w:t>
+            </w:r>
+            <w:r>
+              <w:t>7</w:t>
+            </w:r>
+            <w:r>
+              <w:t>]</w:t>
+            </w:r>
+          </w:p>
+        </w:tc>
+      </w:tr>
+      <w:tr>
+        <w:tc>
+          <w:tcPr>
+            <w:tcW w:w="2881" w:type="dxa"/>
+          </w:tcPr>
+          <w:p>
+            <w:pPr>
+              <w:jc w:val="center"/>
+              <w:rPr>
+                <w:lang w:val="en-US"/>
+              </w:rPr>
+            </w:pPr>
+            <w:r>
+              <w:rPr>
+                <w:lang w:val="en-US"/>
+              </w:rPr>
+              <w:t>lpoEdgeCoverage</w:t>
+            </w:r>
+            <w:r>
+              <w:rPr>
+                <w:lang w:val="en-US"/>
+              </w:rPr>
+              <w:t>6</w:t>
+            </w:r>
+          </w:p>
+        </w:tc>
+        <w:tc>
+          <w:tcPr>
+            <w:tcW w:w="1366" w:type="dxa"/>
+          </w:tcPr>
+          <w:p>
+            <w:pPr>
+              <w:jc w:val="center"/>
+              <w:rPr>
+                <w:lang w:val="en-US"/>
+              </w:rPr>
+            </w:pPr>
+            <w:r>
+              <w:rPr>
+                <w:lang w:val="en-US"/>
+              </w:rPr>
+              <w:t>“c”</w:t>
+            </w:r>
+          </w:p>
+        </w:tc>
+        <w:tc>
+          <w:tcPr>
+            <w:tcW w:w="2516" w:type="dxa"/>
+          </w:tcPr>
+          <w:p>
+            <w:pPr>
+              <w:jc w:val="center"/>
+              <w:rPr>
+                <w:lang w:val="en-US"/>
+              </w:rPr>
+            </w:pPr>
+            <w:r>
+              <w:rPr>
+                <w:lang w:val="en-US"/>
+              </w:rPr>
+              <w:t>“c”</w:t>
+            </w:r>
+          </w:p>
+        </w:tc>
+        <w:tc>
+          <w:tcPr>
+            <w:tcW w:w="1731" w:type="dxa"/>
+          </w:tcPr>
+          <w:p>
+            <w:pPr>
+              <w:jc w:val="center"/>
+            </w:pPr>
+            <w:r>
+              <w:t>[1,3</w:t>
+            </w:r>
+            <w:proofErr w:type="gramStart"/>
+            <w:r>
+              <w:t>],[</w:t>
+            </w:r>
+            <w:proofErr w:type="gramEnd"/>
+            <w:r>
+              <w:t>3,5],[5,6], [6,8],[8,9],[9,12],</w:t>
+            </w:r>
+            <w:r>
+              <w:t xml:space="preserve"> [12,13], [13,14], </w:t>
+            </w:r>
+            <w:r>
+              <w:t>[</w:t>
+            </w:r>
+            <w:r>
+              <w:t>14</w:t>
+            </w:r>
+            <w:r>
+              <w:t>,</w:t>
+            </w:r>
+            <w:r>
+              <w:t>6</w:t>
+            </w:r>
+            <w:r>
+              <w:t>]</w:t>
+            </w:r>
+            <w:r>
+              <w:t xml:space="preserve">, </w:t>
+            </w:r>
+            <w:r>
+              <w:t>[</w:t>
+            </w:r>
+            <w:r>
+              <w:t>6</w:t>
+            </w:r>
+            <w:r>
+              <w:t>,</w:t>
+            </w:r>
+            <w:r>
+              <w:t>7</w:t>
+            </w:r>
+            <w:r>
+              <w:t>]</w:t>
+            </w:r>
+          </w:p>
+        </w:tc>
+      </w:tr>
+    </w:tbl>
+    <w:p/>
     <w:sectPr>
       <w:pgSz w:w="11906" w:h="16838"/>
       <w:pgMar w:top="1417" w:right="1701" w:bottom="1417" w:left="1701" w:header="708" w:footer="708" w:gutter="0"/>

</xml_diff>

<commit_message>
Added Structural Logical Coverage
</commit_message>
<xml_diff>
--- a/VVS_Temp_report.docx
+++ b/VVS_Temp_report.docx
@@ -92,7 +92,6 @@
         </w:rPr>
         <w:t xml:space="preserve"> </w:t>
       </w:r>
-      <w:proofErr w:type="spellStart"/>
       <w:r>
         <w:rPr>
           <w:rFonts w:ascii="Courier New" w:hAnsi="Courier New" w:cs="Courier New"/>
@@ -103,27 +102,15 @@
         </w:rPr>
         <w:t>boolean</w:t>
       </w:r>
-      <w:proofErr w:type="spellEnd"/>
-      <w:r>
-        <w:rPr>
-          <w:rFonts w:ascii="Courier New" w:hAnsi="Courier New" w:cs="Courier New"/>
-          <w:color w:val="000000"/>
-          <w:sz w:val="20"/>
-          <w:szCs w:val="20"/>
-          <w:lang w:val="en-US"/>
-        </w:rPr>
-        <w:t xml:space="preserve"> </w:t>
-      </w:r>
-      <w:proofErr w:type="gramStart"/>
-      <w:r>
-        <w:rPr>
-          <w:rFonts w:ascii="Courier New" w:hAnsi="Courier New" w:cs="Courier New"/>
-          <w:color w:val="000000"/>
-          <w:sz w:val="20"/>
-          <w:szCs w:val="20"/>
-          <w:lang w:val="en-US"/>
-        </w:rPr>
-        <w:t>contains</w:t>
+      <w:r>
+        <w:rPr>
+          <w:rFonts w:ascii="Courier New" w:hAnsi="Courier New" w:cs="Courier New"/>
+          <w:color w:val="000000"/>
+          <w:sz w:val="20"/>
+          <w:szCs w:val="20"/>
+          <w:lang w:val="en-US"/>
+        </w:rPr>
+        <w:t xml:space="preserve"> contains</w:t>
       </w:r>
       <w:r>
         <w:rPr>
@@ -135,7 +122,6 @@
         </w:rPr>
         <w:t>(</w:t>
       </w:r>
-      <w:proofErr w:type="gramEnd"/>
       <w:r>
         <w:rPr>
           <w:rFonts w:ascii="Courier New" w:hAnsi="Courier New" w:cs="Courier New"/>
@@ -292,7 +278,6 @@
         </w:rPr>
         <w:t xml:space="preserve"> </w:t>
       </w:r>
-      <w:proofErr w:type="gramStart"/>
       <w:r>
         <w:rPr>
           <w:rFonts w:ascii="Courier New" w:hAnsi="Courier New" w:cs="Courier New"/>
@@ -331,18 +316,7 @@
           <w:szCs w:val="20"/>
           <w:lang w:val="en-US"/>
         </w:rPr>
-        <w:t xml:space="preserve"> /</w:t>
-      </w:r>
-      <w:proofErr w:type="gramEnd"/>
-      <w:r>
-        <w:rPr>
-          <w:rFonts w:ascii="Courier New" w:hAnsi="Courier New" w:cs="Courier New"/>
-          <w:color w:val="000000"/>
-          <w:sz w:val="20"/>
-          <w:szCs w:val="20"/>
-          <w:lang w:val="en-US"/>
-        </w:rPr>
-        <w:t>/I1</w:t>
+        <w:t xml:space="preserve"> //I1</w:t>
       </w:r>
     </w:p>
     <w:p>
@@ -430,8 +404,6 @@
         </w:rPr>
         <w:t xml:space="preserve"> </w:t>
       </w:r>
-      <w:proofErr w:type="spellStart"/>
-      <w:proofErr w:type="gramStart"/>
       <w:r>
         <w:rPr>
           <w:rFonts w:ascii="Courier New" w:hAnsi="Courier New" w:cs="Courier New"/>
@@ -442,7 +414,6 @@
         </w:rPr>
         <w:t>IllegalArgumentException</w:t>
       </w:r>
-      <w:proofErr w:type="spellEnd"/>
       <w:r>
         <w:rPr>
           <w:rFonts w:ascii="Courier New" w:hAnsi="Courier New" w:cs="Courier New"/>
@@ -453,7 +424,6 @@
         </w:rPr>
         <w:t>(</w:t>
       </w:r>
-      <w:proofErr w:type="gramEnd"/>
       <w:r>
         <w:rPr>
           <w:rFonts w:ascii="Courier New" w:hAnsi="Courier New" w:cs="Courier New"/>
@@ -581,7 +551,6 @@
         </w:rPr>
         <w:t>key</w:t>
       </w:r>
-      <w:proofErr w:type="gramStart"/>
       <w:r>
         <w:rPr>
           <w:rFonts w:ascii="Courier New" w:hAnsi="Courier New" w:cs="Courier New"/>
@@ -610,18 +579,7 @@
           <w:szCs w:val="20"/>
           <w:lang w:val="en-US"/>
         </w:rPr>
-        <w:t>!</w:t>
-      </w:r>
-      <w:proofErr w:type="gramEnd"/>
-      <w:r>
-        <w:rPr>
-          <w:rFonts w:ascii="Courier New" w:hAnsi="Courier New" w:cs="Courier New"/>
-          <w:color w:val="666600"/>
-          <w:sz w:val="20"/>
-          <w:szCs w:val="20"/>
-          <w:lang w:val="en-US"/>
-        </w:rPr>
-        <w:t>=</w:t>
+        <w:t>!=</w:t>
       </w:r>
       <w:r>
         <w:rPr>
@@ -854,14 +812,12 @@
                 <w:lang w:val="en-US"/>
               </w:rPr>
             </w:pPr>
-            <w:proofErr w:type="spellStart"/>
             <w:r>
               <w:rPr>
                 <w:lang w:val="en-US"/>
               </w:rPr>
               <w:t>containsException</w:t>
             </w:r>
-            <w:proofErr w:type="spellEnd"/>
           </w:p>
         </w:tc>
         <w:tc>
@@ -894,14 +850,12 @@
                 <w:lang w:val="en-US"/>
               </w:rPr>
             </w:pPr>
-            <w:proofErr w:type="spellStart"/>
             <w:r>
               <w:rPr>
                 <w:lang w:val="en-US"/>
               </w:rPr>
               <w:t>IllegalArgumentException</w:t>
             </w:r>
-            <w:proofErr w:type="spellEnd"/>
           </w:p>
         </w:tc>
         <w:tc>
@@ -919,21 +873,7 @@
               <w:rPr>
                 <w:lang w:val="en-US"/>
               </w:rPr>
-              <w:t>I</w:t>
-            </w:r>
-            <w:proofErr w:type="gramStart"/>
-            <w:r>
-              <w:rPr>
-                <w:lang w:val="en-US"/>
-              </w:rPr>
-              <w:t>1 ,</w:t>
-            </w:r>
-            <w:proofErr w:type="gramEnd"/>
-            <w:r>
-              <w:rPr>
-                <w:lang w:val="en-US"/>
-              </w:rPr>
-              <w:t xml:space="preserve"> I2</w:t>
+              <w:t>I1 , I2</w:t>
             </w:r>
           </w:p>
         </w:tc>
@@ -950,14 +890,12 @@
                 <w:lang w:val="en-US"/>
               </w:rPr>
             </w:pPr>
-            <w:proofErr w:type="spellStart"/>
             <w:r>
               <w:rPr>
                 <w:lang w:val="en-US"/>
               </w:rPr>
               <w:t>containsReturn</w:t>
             </w:r>
-            <w:proofErr w:type="spellEnd"/>
           </w:p>
         </w:tc>
         <w:tc>
@@ -975,21 +913,7 @@
               <w:rPr>
                 <w:lang w:val="en-US"/>
               </w:rPr>
-              <w:t>“</w:t>
-            </w:r>
-            <w:proofErr w:type="spellStart"/>
-            <w:r>
-              <w:rPr>
-                <w:lang w:val="en-US"/>
-              </w:rPr>
-              <w:t>someKey</w:t>
-            </w:r>
-            <w:proofErr w:type="spellEnd"/>
-            <w:r>
-              <w:rPr>
-                <w:lang w:val="en-US"/>
-              </w:rPr>
-              <w:t>”</w:t>
+              <w:t>“someKey”</w:t>
             </w:r>
           </w:p>
         </w:tc>
@@ -1142,39 +1066,17 @@
           <w:szCs w:val="20"/>
           <w:lang w:val="en-US"/>
         </w:rPr>
-        <w:t xml:space="preserve"> </w:t>
-      </w:r>
-      <w:proofErr w:type="gramStart"/>
-      <w:r>
-        <w:rPr>
-          <w:rFonts w:ascii="Courier New" w:hAnsi="Courier New" w:cs="Courier New"/>
-          <w:color w:val="000000"/>
-          <w:sz w:val="20"/>
-          <w:szCs w:val="20"/>
-          <w:lang w:val="en-US"/>
-        </w:rPr>
-        <w:t>size</w:t>
-      </w:r>
-      <w:r>
-        <w:rPr>
-          <w:rFonts w:ascii="Courier New" w:hAnsi="Courier New" w:cs="Courier New"/>
-          <w:color w:val="666600"/>
-          <w:sz w:val="20"/>
-          <w:szCs w:val="20"/>
-          <w:lang w:val="en-US"/>
-        </w:rPr>
-        <w:t>(</w:t>
-      </w:r>
-      <w:proofErr w:type="gramEnd"/>
-      <w:r>
-        <w:rPr>
-          <w:rFonts w:ascii="Courier New" w:hAnsi="Courier New" w:cs="Courier New"/>
-          <w:color w:val="666600"/>
-          <w:sz w:val="20"/>
-          <w:szCs w:val="20"/>
-          <w:lang w:val="en-US"/>
-        </w:rPr>
-        <w:t>)</w:t>
+        <w:t xml:space="preserve"> size</w:t>
+      </w:r>
+      <w:r>
+        <w:rPr>
+          <w:rFonts w:ascii="Courier New" w:hAnsi="Courier New" w:cs="Courier New"/>
+          <w:color w:val="666600"/>
+          <w:sz w:val="20"/>
+          <w:szCs w:val="20"/>
+          <w:lang w:val="en-US"/>
+        </w:rPr>
+        <w:t>()</w:t>
       </w:r>
       <w:r>
         <w:rPr>
@@ -1451,14 +1353,12 @@
                 <w:lang w:val="en-US"/>
               </w:rPr>
             </w:pPr>
-            <w:proofErr w:type="spellStart"/>
             <w:r>
               <w:rPr>
                 <w:lang w:val="en-US"/>
               </w:rPr>
               <w:t>sizeTest</w:t>
             </w:r>
-            <w:proofErr w:type="spellEnd"/>
           </w:p>
         </w:tc>
         <w:tc>
@@ -1630,7 +1530,6 @@
         </w:rPr>
         <w:t xml:space="preserve"> T </w:t>
       </w:r>
-      <w:proofErr w:type="gramStart"/>
       <w:r>
         <w:rPr>
           <w:rFonts w:ascii="Courier New" w:hAnsi="Courier New" w:cs="Courier New"/>
@@ -1651,7 +1550,6 @@
         </w:rPr>
         <w:t>(</w:t>
       </w:r>
-      <w:proofErr w:type="gramEnd"/>
       <w:r>
         <w:rPr>
           <w:rFonts w:ascii="Courier New" w:hAnsi="Courier New" w:cs="Courier New"/>
@@ -1927,8 +1825,6 @@
         </w:rPr>
         <w:t xml:space="preserve"> </w:t>
       </w:r>
-      <w:proofErr w:type="spellStart"/>
-      <w:proofErr w:type="gramStart"/>
       <w:r>
         <w:rPr>
           <w:rFonts w:ascii="Courier New" w:hAnsi="Courier New" w:cs="Courier New"/>
@@ -1939,7 +1835,6 @@
         </w:rPr>
         <w:t>IllegalArgumentException</w:t>
       </w:r>
-      <w:proofErr w:type="spellEnd"/>
       <w:r>
         <w:rPr>
           <w:rFonts w:ascii="Courier New" w:hAnsi="Courier New" w:cs="Courier New"/>
@@ -1950,7 +1845,6 @@
         </w:rPr>
         <w:t>(</w:t>
       </w:r>
-      <w:proofErr w:type="gramEnd"/>
       <w:r>
         <w:rPr>
           <w:rFonts w:ascii="Courier New" w:hAnsi="Courier New" w:cs="Courier New"/>
@@ -2059,8 +1953,6 @@
         </w:rPr>
         <w:t>(</w:t>
       </w:r>
-      <w:proofErr w:type="spellStart"/>
-      <w:proofErr w:type="gramStart"/>
       <w:r>
         <w:rPr>
           <w:rFonts w:ascii="Courier New" w:hAnsi="Courier New" w:cs="Courier New"/>
@@ -2091,8 +1983,6 @@
         </w:rPr>
         <w:t>length</w:t>
       </w:r>
-      <w:proofErr w:type="spellEnd"/>
-      <w:proofErr w:type="gramEnd"/>
       <w:r>
         <w:rPr>
           <w:rFonts w:ascii="Courier New" w:hAnsi="Courier New" w:cs="Courier New"/>
@@ -2271,8 +2161,6 @@
         </w:rPr>
         <w:t xml:space="preserve"> </w:t>
       </w:r>
-      <w:proofErr w:type="spellStart"/>
-      <w:proofErr w:type="gramStart"/>
       <w:r>
         <w:rPr>
           <w:rFonts w:ascii="Courier New" w:hAnsi="Courier New" w:cs="Courier New"/>
@@ -2283,7 +2171,6 @@
         </w:rPr>
         <w:t>IllegalArgumentException</w:t>
       </w:r>
-      <w:proofErr w:type="spellEnd"/>
       <w:r>
         <w:rPr>
           <w:rFonts w:ascii="Courier New" w:hAnsi="Courier New" w:cs="Courier New"/>
@@ -2294,7 +2181,6 @@
         </w:rPr>
         <w:t>(</w:t>
       </w:r>
-      <w:proofErr w:type="gramEnd"/>
       <w:r>
         <w:rPr>
           <w:rFonts w:ascii="Courier New" w:hAnsi="Courier New" w:cs="Courier New"/>
@@ -2453,7 +2339,6 @@
         </w:rPr>
         <w:t xml:space="preserve"> </w:t>
       </w:r>
-      <w:proofErr w:type="gramStart"/>
       <w:r>
         <w:rPr>
           <w:rFonts w:ascii="Courier New" w:hAnsi="Courier New" w:cs="Courier New"/>
@@ -2474,7 +2359,6 @@
         </w:rPr>
         <w:t>(</w:t>
       </w:r>
-      <w:proofErr w:type="gramEnd"/>
       <w:r>
         <w:rPr>
           <w:rFonts w:ascii="Courier New" w:hAnsi="Courier New" w:cs="Courier New"/>
@@ -2897,18 +2781,7 @@
           <w:szCs w:val="20"/>
           <w:lang w:val="en-US"/>
         </w:rPr>
-        <w:t xml:space="preserve"> </w:t>
-      </w:r>
-      <w:proofErr w:type="spellStart"/>
-      <w:r>
-        <w:rPr>
-          <w:rFonts w:ascii="Courier New" w:hAnsi="Courier New" w:cs="Courier New"/>
-          <w:color w:val="000000"/>
-          <w:sz w:val="20"/>
-          <w:szCs w:val="20"/>
-          <w:lang w:val="en-US"/>
-        </w:rPr>
-        <w:t>x</w:t>
+        <w:t xml:space="preserve"> x</w:t>
       </w:r>
       <w:r>
         <w:rPr>
@@ -2930,7 +2803,6 @@
         </w:rPr>
         <w:t>val</w:t>
       </w:r>
-      <w:proofErr w:type="spellEnd"/>
       <w:r>
         <w:rPr>
           <w:rFonts w:ascii="Courier New" w:hAnsi="Courier New" w:cs="Courier New"/>
@@ -3139,14 +3011,12 @@
                 <w:lang w:val="en-US"/>
               </w:rPr>
             </w:pPr>
-            <w:proofErr w:type="spellStart"/>
             <w:r>
               <w:rPr>
                 <w:lang w:val="en-US"/>
               </w:rPr>
               <w:t>getNull</w:t>
             </w:r>
-            <w:proofErr w:type="spellEnd"/>
           </w:p>
         </w:tc>
         <w:tc>
@@ -3179,14 +3049,12 @@
                 <w:lang w:val="en-US"/>
               </w:rPr>
             </w:pPr>
-            <w:proofErr w:type="spellStart"/>
             <w:r>
               <w:rPr>
                 <w:lang w:val="en-US"/>
               </w:rPr>
               <w:t>IllegalArgumentException</w:t>
             </w:r>
-            <w:proofErr w:type="spellEnd"/>
           </w:p>
         </w:tc>
         <w:tc>
@@ -3221,14 +3089,12 @@
                 <w:lang w:val="en-US"/>
               </w:rPr>
             </w:pPr>
-            <w:proofErr w:type="spellStart"/>
             <w:r>
               <w:rPr>
                 <w:lang w:val="en-US"/>
               </w:rPr>
               <w:t>getEmptyString</w:t>
             </w:r>
-            <w:proofErr w:type="spellEnd"/>
           </w:p>
         </w:tc>
         <w:tc>
@@ -3261,14 +3127,12 @@
                 <w:lang w:val="en-US"/>
               </w:rPr>
             </w:pPr>
-            <w:proofErr w:type="spellStart"/>
             <w:r>
               <w:rPr>
                 <w:lang w:val="en-US"/>
               </w:rPr>
               <w:t>IllegalArgumentException</w:t>
             </w:r>
-            <w:proofErr w:type="spellEnd"/>
           </w:p>
         </w:tc>
         <w:tc>
@@ -3303,14 +3167,12 @@
                 <w:lang w:val="en-US"/>
               </w:rPr>
             </w:pPr>
-            <w:proofErr w:type="spellStart"/>
             <w:r>
               <w:rPr>
                 <w:lang w:val="en-US"/>
               </w:rPr>
               <w:t>getNonExistentValue</w:t>
             </w:r>
-            <w:proofErr w:type="spellEnd"/>
           </w:p>
         </w:tc>
         <w:tc>
@@ -3328,21 +3190,7 @@
               <w:rPr>
                 <w:lang w:val="en-US"/>
               </w:rPr>
-              <w:t>“</w:t>
-            </w:r>
-            <w:proofErr w:type="spellStart"/>
-            <w:r>
-              <w:rPr>
-                <w:lang w:val="en-US"/>
-              </w:rPr>
-              <w:t>someKey</w:t>
-            </w:r>
-            <w:proofErr w:type="spellEnd"/>
-            <w:r>
-              <w:rPr>
-                <w:lang w:val="en-US"/>
-              </w:rPr>
-              <w:t>”</w:t>
+              <w:t>“someKey”</w:t>
             </w:r>
           </w:p>
         </w:tc>
@@ -3397,14 +3245,12 @@
                 <w:lang w:val="en-US"/>
               </w:rPr>
             </w:pPr>
-            <w:proofErr w:type="spellStart"/>
             <w:r>
               <w:rPr>
                 <w:lang w:val="en-US"/>
               </w:rPr>
               <w:t>getExistentValue</w:t>
             </w:r>
-            <w:proofErr w:type="spellEnd"/>
           </w:p>
         </w:tc>
         <w:tc>
@@ -3576,18 +3422,7 @@
           <w:szCs w:val="20"/>
           <w:lang w:val="en-US"/>
         </w:rPr>
-        <w:t xml:space="preserve"> </w:t>
-      </w:r>
-      <w:proofErr w:type="gramStart"/>
-      <w:r>
-        <w:rPr>
-          <w:rFonts w:ascii="Courier New" w:hAnsi="Courier New" w:cs="Courier New"/>
-          <w:color w:val="000000"/>
-          <w:sz w:val="20"/>
-          <w:szCs w:val="20"/>
-          <w:lang w:val="en-US"/>
-        </w:rPr>
-        <w:t>put</w:t>
+        <w:t xml:space="preserve"> put</w:t>
       </w:r>
       <w:r>
         <w:rPr>
@@ -3599,7 +3434,6 @@
         </w:rPr>
         <w:t>(</w:t>
       </w:r>
-      <w:proofErr w:type="gramEnd"/>
       <w:r>
         <w:rPr>
           <w:rFonts w:ascii="Courier New" w:hAnsi="Courier New" w:cs="Courier New"/>
@@ -3638,20 +3472,8 @@
           <w:szCs w:val="20"/>
           <w:lang w:val="en-US"/>
         </w:rPr>
-        <w:t xml:space="preserve"> T </w:t>
-      </w:r>
-      <w:proofErr w:type="spellStart"/>
-      <w:r>
-        <w:rPr>
-          <w:rFonts w:ascii="Courier New" w:hAnsi="Courier New" w:cs="Courier New"/>
-          <w:color w:val="000000"/>
-          <w:sz w:val="20"/>
-          <w:szCs w:val="20"/>
-          <w:lang w:val="en-US"/>
-        </w:rPr>
-        <w:t>val</w:t>
-      </w:r>
-      <w:proofErr w:type="spellEnd"/>
+        <w:t xml:space="preserve"> T val</w:t>
+      </w:r>
       <w:r>
         <w:rPr>
           <w:rFonts w:ascii="Courier New" w:hAnsi="Courier New" w:cs="Courier New"/>
@@ -3907,8 +3729,6 @@
         </w:rPr>
         <w:t xml:space="preserve"> </w:t>
       </w:r>
-      <w:proofErr w:type="spellStart"/>
-      <w:proofErr w:type="gramStart"/>
       <w:r>
         <w:rPr>
           <w:rFonts w:ascii="Courier New" w:hAnsi="Courier New" w:cs="Courier New"/>
@@ -3919,7 +3739,6 @@
         </w:rPr>
         <w:t>IllegalArgumentException</w:t>
       </w:r>
-      <w:proofErr w:type="spellEnd"/>
       <w:r>
         <w:rPr>
           <w:rFonts w:ascii="Courier New" w:hAnsi="Courier New" w:cs="Courier New"/>
@@ -3930,7 +3749,6 @@
         </w:rPr>
         <w:t>(</w:t>
       </w:r>
-      <w:proofErr w:type="gramEnd"/>
       <w:r>
         <w:rPr>
           <w:rFonts w:ascii="Courier New" w:hAnsi="Courier New" w:cs="Courier New"/>
@@ -4039,7 +3857,6 @@
         </w:rPr>
         <w:t xml:space="preserve"> </w:t>
       </w:r>
-      <w:proofErr w:type="gramStart"/>
       <w:r>
         <w:rPr>
           <w:rFonts w:ascii="Courier New" w:hAnsi="Courier New" w:cs="Courier New"/>
@@ -4060,7 +3877,6 @@
         </w:rPr>
         <w:t>contains</w:t>
       </w:r>
-      <w:proofErr w:type="gramEnd"/>
       <w:r>
         <w:rPr>
           <w:rFonts w:ascii="Courier New" w:hAnsi="Courier New" w:cs="Courier New"/>
@@ -4256,18 +4072,7 @@
           <w:szCs w:val="20"/>
           <w:lang w:val="en-US"/>
         </w:rPr>
-        <w:t xml:space="preserve"> </w:t>
-      </w:r>
-      <w:proofErr w:type="gramStart"/>
-      <w:r>
-        <w:rPr>
-          <w:rFonts w:ascii="Courier New" w:hAnsi="Courier New" w:cs="Courier New"/>
-          <w:color w:val="000000"/>
-          <w:sz w:val="20"/>
-          <w:szCs w:val="20"/>
-          <w:lang w:val="en-US"/>
-        </w:rPr>
-        <w:t>put</w:t>
+        <w:t xml:space="preserve"> put</w:t>
       </w:r>
       <w:r>
         <w:rPr>
@@ -4279,7 +4084,6 @@
         </w:rPr>
         <w:t>(</w:t>
       </w:r>
-      <w:proofErr w:type="gramEnd"/>
       <w:r>
         <w:rPr>
           <w:rFonts w:ascii="Courier New" w:hAnsi="Courier New" w:cs="Courier New"/>
@@ -4328,20 +4132,8 @@
           <w:szCs w:val="20"/>
           <w:lang w:val="en-US"/>
         </w:rPr>
-        <w:t xml:space="preserve"> </w:t>
-      </w:r>
-      <w:proofErr w:type="spellStart"/>
-      <w:r>
-        <w:rPr>
-          <w:rFonts w:ascii="Courier New" w:hAnsi="Courier New" w:cs="Courier New"/>
-          <w:color w:val="000000"/>
-          <w:sz w:val="20"/>
-          <w:szCs w:val="20"/>
-          <w:lang w:val="en-US"/>
-        </w:rPr>
-        <w:t>val</w:t>
-      </w:r>
-      <w:proofErr w:type="spellEnd"/>
+        <w:t xml:space="preserve"> val</w:t>
+      </w:r>
       <w:r>
         <w:rPr>
           <w:rFonts w:ascii="Courier New" w:hAnsi="Courier New" w:cs="Courier New"/>
@@ -4579,14 +4371,12 @@
                 <w:lang w:val="en-US"/>
               </w:rPr>
             </w:pPr>
-            <w:proofErr w:type="spellStart"/>
             <w:r>
               <w:rPr>
                 <w:lang w:val="en-US"/>
               </w:rPr>
               <w:t>putNull</w:t>
             </w:r>
-            <w:proofErr w:type="spellEnd"/>
           </w:p>
         </w:tc>
         <w:tc>
@@ -4631,14 +4421,12 @@
                 <w:lang w:val="en-US"/>
               </w:rPr>
             </w:pPr>
-            <w:proofErr w:type="spellStart"/>
             <w:r>
               <w:rPr>
                 <w:lang w:val="en-US"/>
               </w:rPr>
               <w:t>IllegalArgumentException</w:t>
             </w:r>
-            <w:proofErr w:type="spellEnd"/>
           </w:p>
         </w:tc>
         <w:tc>
@@ -4673,14 +4461,12 @@
                 <w:lang w:val="en-US"/>
               </w:rPr>
             </w:pPr>
-            <w:proofErr w:type="spellStart"/>
             <w:r>
               <w:rPr>
                 <w:lang w:val="en-US"/>
               </w:rPr>
               <w:t>putNewValue</w:t>
             </w:r>
-            <w:proofErr w:type="spellEnd"/>
           </w:p>
         </w:tc>
         <w:tc>
@@ -4700,14 +4486,12 @@
               </w:rPr>
               <w:t>“</w:t>
             </w:r>
-            <w:proofErr w:type="spellStart"/>
             <w:r>
               <w:rPr>
                 <w:lang w:val="en-US"/>
               </w:rPr>
               <w:t>someKey</w:t>
             </w:r>
-            <w:proofErr w:type="spellEnd"/>
             <w:r>
               <w:rPr>
                 <w:lang w:val="en-US"/>
@@ -4788,19 +4572,11 @@
           <w:lang w:val="en-US"/>
         </w:rPr>
       </w:pPr>
-      <w:proofErr w:type="spellStart"/>
-      <w:r>
-        <w:rPr>
-          <w:lang w:val="en-US"/>
-        </w:rPr>
-        <w:t>LongestPrefixOf</w:t>
-      </w:r>
-      <w:proofErr w:type="spellEnd"/>
-      <w:r>
-        <w:rPr>
-          <w:lang w:val="en-US"/>
-        </w:rPr>
-        <w:t xml:space="preserve"> coverage</w:t>
+      <w:r>
+        <w:rPr>
+          <w:lang w:val="en-US"/>
+        </w:rPr>
+        <w:t>LongestPrefixOf coverage</w:t>
       </w:r>
     </w:p>
     <w:p>
@@ -4894,21 +4670,8 @@
           <w:szCs w:val="20"/>
           <w:lang w:val="en-US"/>
         </w:rPr>
-        <w:t xml:space="preserve"> </w:t>
-      </w:r>
-      <w:proofErr w:type="spellStart"/>
-      <w:proofErr w:type="gramStart"/>
-      <w:r>
-        <w:rPr>
-          <w:rFonts w:ascii="Courier New" w:hAnsi="Courier New" w:cs="Courier New"/>
-          <w:color w:val="000000"/>
-          <w:sz w:val="20"/>
-          <w:szCs w:val="20"/>
-          <w:lang w:val="en-US"/>
-        </w:rPr>
-        <w:t>longestPrefixOf</w:t>
-      </w:r>
-      <w:proofErr w:type="spellEnd"/>
+        <w:t xml:space="preserve"> longestPrefixOf</w:t>
+      </w:r>
       <w:r>
         <w:rPr>
           <w:rFonts w:ascii="Courier New" w:hAnsi="Courier New" w:cs="Courier New"/>
@@ -4919,7 +4682,6 @@
         </w:rPr>
         <w:t>(</w:t>
       </w:r>
-      <w:proofErr w:type="gramEnd"/>
       <w:r>
         <w:rPr>
           <w:rFonts w:ascii="Courier New" w:hAnsi="Courier New" w:cs="Courier New"/>
@@ -5195,8 +4957,6 @@
         </w:rPr>
         <w:t xml:space="preserve"> </w:t>
       </w:r>
-      <w:proofErr w:type="spellStart"/>
-      <w:proofErr w:type="gramStart"/>
       <w:r>
         <w:rPr>
           <w:rFonts w:ascii="Courier New" w:hAnsi="Courier New" w:cs="Courier New"/>
@@ -5207,7 +4967,6 @@
         </w:rPr>
         <w:t>IllegalArgumentException</w:t>
       </w:r>
-      <w:proofErr w:type="spellEnd"/>
       <w:r>
         <w:rPr>
           <w:rFonts w:ascii="Courier New" w:hAnsi="Courier New" w:cs="Courier New"/>
@@ -5218,7 +4977,6 @@
         </w:rPr>
         <w:t>(</w:t>
       </w:r>
-      <w:proofErr w:type="gramEnd"/>
       <w:r>
         <w:rPr>
           <w:rFonts w:ascii="Courier New" w:hAnsi="Courier New" w:cs="Courier New"/>
@@ -5227,29 +4985,7 @@
           <w:szCs w:val="20"/>
           <w:lang w:val="en-US"/>
         </w:rPr>
-        <w:t xml:space="preserve">"calls </w:t>
-      </w:r>
-      <w:proofErr w:type="spellStart"/>
-      <w:r>
-        <w:rPr>
-          <w:rFonts w:ascii="Courier New" w:hAnsi="Courier New" w:cs="Courier New"/>
-          <w:color w:val="008800"/>
-          <w:sz w:val="20"/>
-          <w:szCs w:val="20"/>
-          <w:lang w:val="en-US"/>
-        </w:rPr>
-        <w:t>longestPrefixOf</w:t>
-      </w:r>
-      <w:proofErr w:type="spellEnd"/>
-      <w:r>
-        <w:rPr>
-          <w:rFonts w:ascii="Courier New" w:hAnsi="Courier New" w:cs="Courier New"/>
-          <w:color w:val="008800"/>
-          <w:sz w:val="20"/>
-          <w:szCs w:val="20"/>
-          <w:lang w:val="en-US"/>
-        </w:rPr>
-        <w:t>() with null argument"</w:t>
+        <w:t>"calls longestPrefixOf() with null argument"</w:t>
       </w:r>
       <w:r>
         <w:rPr>
@@ -5349,8 +5085,6 @@
         </w:rPr>
         <w:t>(</w:t>
       </w:r>
-      <w:proofErr w:type="spellStart"/>
-      <w:proofErr w:type="gramStart"/>
       <w:r>
         <w:rPr>
           <w:rFonts w:ascii="Courier New" w:hAnsi="Courier New" w:cs="Courier New"/>
@@ -5381,8 +5115,6 @@
         </w:rPr>
         <w:t>length</w:t>
       </w:r>
-      <w:proofErr w:type="spellEnd"/>
-      <w:proofErr w:type="gramEnd"/>
       <w:r>
         <w:rPr>
           <w:rFonts w:ascii="Courier New" w:hAnsi="Courier New" w:cs="Courier New"/>
@@ -5893,29 +5625,7 @@
           <w:szCs w:val="20"/>
           <w:lang w:val="en-US"/>
         </w:rPr>
-        <w:t xml:space="preserve"> </w:t>
-      </w:r>
-      <w:proofErr w:type="spellStart"/>
-      <w:r>
-        <w:rPr>
-          <w:rFonts w:ascii="Courier New" w:hAnsi="Courier New" w:cs="Courier New"/>
-          <w:color w:val="000000"/>
-          <w:sz w:val="20"/>
-          <w:szCs w:val="20"/>
-          <w:lang w:val="en-US"/>
-        </w:rPr>
-        <w:t>i</w:t>
-      </w:r>
-      <w:proofErr w:type="spellEnd"/>
-      <w:r>
-        <w:rPr>
-          <w:rFonts w:ascii="Courier New" w:hAnsi="Courier New" w:cs="Courier New"/>
-          <w:color w:val="000000"/>
-          <w:sz w:val="20"/>
-          <w:szCs w:val="20"/>
-          <w:lang w:val="en-US"/>
-        </w:rPr>
-        <w:t xml:space="preserve"> </w:t>
+        <w:t xml:space="preserve"> i </w:t>
       </w:r>
       <w:r>
         <w:rPr>
@@ -6045,7 +5755,6 @@
         </w:rPr>
         <w:t>(</w:t>
       </w:r>
-      <w:proofErr w:type="gramStart"/>
       <w:r>
         <w:rPr>
           <w:rFonts w:ascii="Courier New" w:hAnsi="Courier New" w:cs="Courier New"/>
@@ -6064,18 +5773,7 @@
           <w:szCs w:val="20"/>
           <w:lang w:val="en-US"/>
         </w:rPr>
-        <w:t>!</w:t>
-      </w:r>
-      <w:proofErr w:type="gramEnd"/>
-      <w:r>
-        <w:rPr>
-          <w:rFonts w:ascii="Courier New" w:hAnsi="Courier New" w:cs="Courier New"/>
-          <w:color w:val="666600"/>
-          <w:sz w:val="20"/>
-          <w:szCs w:val="20"/>
-          <w:lang w:val="en-US"/>
-        </w:rPr>
-        <w:t>=</w:t>
+        <w:t>!=</w:t>
       </w:r>
       <w:r>
         <w:rPr>
@@ -6135,29 +5833,7 @@
           <w:szCs w:val="20"/>
           <w:lang w:val="en-US"/>
         </w:rPr>
-        <w:t xml:space="preserve"> </w:t>
-      </w:r>
-      <w:proofErr w:type="spellStart"/>
-      <w:r>
-        <w:rPr>
-          <w:rFonts w:ascii="Courier New" w:hAnsi="Courier New" w:cs="Courier New"/>
-          <w:color w:val="000000"/>
-          <w:sz w:val="20"/>
-          <w:szCs w:val="20"/>
-          <w:lang w:val="en-US"/>
-        </w:rPr>
-        <w:t>i</w:t>
-      </w:r>
-      <w:proofErr w:type="spellEnd"/>
-      <w:r>
-        <w:rPr>
-          <w:rFonts w:ascii="Courier New" w:hAnsi="Courier New" w:cs="Courier New"/>
-          <w:color w:val="000000"/>
-          <w:sz w:val="20"/>
-          <w:szCs w:val="20"/>
-          <w:lang w:val="en-US"/>
-        </w:rPr>
-        <w:t xml:space="preserve"> </w:t>
+        <w:t xml:space="preserve"> i </w:t>
       </w:r>
       <w:r>
         <w:rPr>
@@ -6177,18 +5853,7 @@
           <w:szCs w:val="20"/>
           <w:lang w:val="en-US"/>
         </w:rPr>
-        <w:t xml:space="preserve"> </w:t>
-      </w:r>
-      <w:proofErr w:type="spellStart"/>
-      <w:r>
-        <w:rPr>
-          <w:rFonts w:ascii="Courier New" w:hAnsi="Courier New" w:cs="Courier New"/>
-          <w:color w:val="000000"/>
-          <w:sz w:val="20"/>
-          <w:szCs w:val="20"/>
-          <w:lang w:val="en-US"/>
-        </w:rPr>
-        <w:t>query</w:t>
+        <w:t xml:space="preserve"> query</w:t>
       </w:r>
       <w:r>
         <w:rPr>
@@ -6210,7 +5875,6 @@
         </w:rPr>
         <w:t>length</w:t>
       </w:r>
-      <w:proofErr w:type="spellEnd"/>
       <w:r>
         <w:rPr>
           <w:rFonts w:ascii="Courier New" w:hAnsi="Courier New" w:cs="Courier New"/>
@@ -6307,7 +5971,6 @@
         </w:rPr>
         <w:t xml:space="preserve">            </w:t>
       </w:r>
-      <w:proofErr w:type="spellStart"/>
       <w:r>
         <w:rPr>
           <w:rFonts w:ascii="Courier New" w:hAnsi="Courier New" w:cs="Courier New"/>
@@ -6317,7 +5980,6 @@
         </w:rPr>
         <w:t>char</w:t>
       </w:r>
-      <w:proofErr w:type="spellEnd"/>
       <w:r>
         <w:rPr>
           <w:rFonts w:ascii="Courier New" w:hAnsi="Courier New" w:cs="Courier New"/>
@@ -6343,18 +6005,7 @@
           <w:sz w:val="20"/>
           <w:szCs w:val="20"/>
         </w:rPr>
-        <w:t xml:space="preserve"> </w:t>
-      </w:r>
-      <w:proofErr w:type="spellStart"/>
-      <w:proofErr w:type="gramStart"/>
-      <w:r>
-        <w:rPr>
-          <w:rFonts w:ascii="Courier New" w:hAnsi="Courier New" w:cs="Courier New"/>
-          <w:color w:val="000000"/>
-          <w:sz w:val="20"/>
-          <w:szCs w:val="20"/>
-        </w:rPr>
-        <w:t>query</w:t>
+        <w:t xml:space="preserve"> query</w:t>
       </w:r>
       <w:r>
         <w:rPr>
@@ -6374,8 +6025,6 @@
         </w:rPr>
         <w:t>charAt</w:t>
       </w:r>
-      <w:proofErr w:type="spellEnd"/>
-      <w:proofErr w:type="gramEnd"/>
       <w:r>
         <w:rPr>
           <w:rFonts w:ascii="Courier New" w:hAnsi="Courier New" w:cs="Courier New"/>
@@ -6486,18 +6135,7 @@
           <w:szCs w:val="20"/>
           <w:lang w:val="en-US"/>
         </w:rPr>
-        <w:t xml:space="preserve">   </w:t>
-      </w:r>
-      <w:proofErr w:type="gramStart"/>
-      <w:r>
-        <w:rPr>
-          <w:rFonts w:ascii="Courier New" w:hAnsi="Courier New" w:cs="Courier New"/>
-          <w:color w:val="000000"/>
-          <w:sz w:val="20"/>
-          <w:szCs w:val="20"/>
-          <w:lang w:val="en-US"/>
-        </w:rPr>
-        <w:t xml:space="preserve">   </w:t>
+        <w:t xml:space="preserve">      </w:t>
       </w:r>
       <w:r>
         <w:rPr>
@@ -6509,7 +6147,6 @@
         </w:rPr>
         <w:t>(</w:t>
       </w:r>
-      <w:proofErr w:type="gramEnd"/>
       <w:r>
         <w:rPr>
           <w:rFonts w:ascii="Courier New" w:hAnsi="Courier New" w:cs="Courier New"/>
@@ -6538,18 +6175,7 @@
           <w:szCs w:val="20"/>
           <w:lang w:val="en-US"/>
         </w:rPr>
-        <w:t xml:space="preserve"> </w:t>
-      </w:r>
-      <w:proofErr w:type="spellStart"/>
-      <w:r>
-        <w:rPr>
-          <w:rFonts w:ascii="Courier New" w:hAnsi="Courier New" w:cs="Courier New"/>
-          <w:color w:val="000000"/>
-          <w:sz w:val="20"/>
-          <w:szCs w:val="20"/>
-          <w:lang w:val="en-US"/>
-        </w:rPr>
-        <w:t>x</w:t>
+        <w:t xml:space="preserve"> x</w:t>
       </w:r>
       <w:r>
         <w:rPr>
@@ -6571,7 +6197,6 @@
         </w:rPr>
         <w:t>c</w:t>
       </w:r>
-      <w:proofErr w:type="spellEnd"/>
       <w:r>
         <w:rPr>
           <w:rFonts w:ascii="Courier New" w:hAnsi="Courier New" w:cs="Courier New"/>
@@ -6620,18 +6245,7 @@
           <w:szCs w:val="20"/>
           <w:lang w:val="en-US"/>
         </w:rPr>
-        <w:t xml:space="preserve"> </w:t>
-      </w:r>
-      <w:proofErr w:type="spellStart"/>
-      <w:r>
-        <w:rPr>
-          <w:rFonts w:ascii="Courier New" w:hAnsi="Courier New" w:cs="Courier New"/>
-          <w:color w:val="000000"/>
-          <w:sz w:val="20"/>
-          <w:szCs w:val="20"/>
-          <w:lang w:val="en-US"/>
-        </w:rPr>
-        <w:t>x</w:t>
+        <w:t xml:space="preserve"> x</w:t>
       </w:r>
       <w:r>
         <w:rPr>
@@ -6653,7 +6267,6 @@
         </w:rPr>
         <w:t>left</w:t>
       </w:r>
-      <w:proofErr w:type="spellEnd"/>
       <w:r>
         <w:rPr>
           <w:rFonts w:ascii="Courier New" w:hAnsi="Courier New" w:cs="Courier New"/>
@@ -6799,18 +6412,7 @@
           <w:szCs w:val="20"/>
           <w:lang w:val="en-US"/>
         </w:rPr>
-        <w:t xml:space="preserve"> </w:t>
-      </w:r>
-      <w:proofErr w:type="spellStart"/>
-      <w:r>
-        <w:rPr>
-          <w:rFonts w:ascii="Courier New" w:hAnsi="Courier New" w:cs="Courier New"/>
-          <w:color w:val="000000"/>
-          <w:sz w:val="20"/>
-          <w:szCs w:val="20"/>
-          <w:lang w:val="en-US"/>
-        </w:rPr>
-        <w:t>x</w:t>
+        <w:t xml:space="preserve"> x</w:t>
       </w:r>
       <w:r>
         <w:rPr>
@@ -6832,7 +6434,6 @@
         </w:rPr>
         <w:t>c</w:t>
       </w:r>
-      <w:proofErr w:type="spellEnd"/>
       <w:r>
         <w:rPr>
           <w:rFonts w:ascii="Courier New" w:hAnsi="Courier New" w:cs="Courier New"/>
@@ -6881,19 +6482,7 @@
           <w:szCs w:val="20"/>
           <w:lang w:val="en-US"/>
         </w:rPr>
-        <w:t xml:space="preserve"> </w:t>
-      </w:r>
-      <w:proofErr w:type="spellStart"/>
-      <w:proofErr w:type="gramStart"/>
-      <w:r>
-        <w:rPr>
-          <w:rFonts w:ascii="Courier New" w:hAnsi="Courier New" w:cs="Courier New"/>
-          <w:color w:val="000000"/>
-          <w:sz w:val="20"/>
-          <w:szCs w:val="20"/>
-          <w:lang w:val="en-US"/>
-        </w:rPr>
-        <w:t>x</w:t>
+        <w:t xml:space="preserve"> x</w:t>
       </w:r>
       <w:r>
         <w:rPr>
@@ -6915,8 +6504,6 @@
         </w:rPr>
         <w:t>right</w:t>
       </w:r>
-      <w:proofErr w:type="spellEnd"/>
-      <w:proofErr w:type="gramEnd"/>
       <w:r>
         <w:rPr>
           <w:rFonts w:ascii="Courier New" w:hAnsi="Courier New" w:cs="Courier New"/>
@@ -7059,20 +6646,8 @@
           <w:szCs w:val="20"/>
           <w:lang w:val="en-US"/>
         </w:rPr>
-        <w:t xml:space="preserve">                </w:t>
-      </w:r>
-      <w:proofErr w:type="spellStart"/>
-      <w:r>
-        <w:rPr>
-          <w:rFonts w:ascii="Courier New" w:hAnsi="Courier New" w:cs="Courier New"/>
-          <w:color w:val="000000"/>
-          <w:sz w:val="20"/>
-          <w:szCs w:val="20"/>
-          <w:lang w:val="en-US"/>
-        </w:rPr>
-        <w:t>i</w:t>
-      </w:r>
-      <w:proofErr w:type="spellEnd"/>
+        <w:t xml:space="preserve">                i</w:t>
+      </w:r>
       <w:r>
         <w:rPr>
           <w:rFonts w:ascii="Courier New" w:hAnsi="Courier New" w:cs="Courier New"/>
@@ -7171,8 +6746,6 @@
         </w:rPr>
         <w:t>(</w:t>
       </w:r>
-      <w:proofErr w:type="spellStart"/>
-      <w:proofErr w:type="gramStart"/>
       <w:r>
         <w:rPr>
           <w:rFonts w:ascii="Courier New" w:hAnsi="Courier New" w:cs="Courier New"/>
@@ -7201,39 +6774,17 @@
           <w:szCs w:val="20"/>
           <w:lang w:val="en-US"/>
         </w:rPr>
-        <w:t>val</w:t>
-      </w:r>
-      <w:proofErr w:type="spellEnd"/>
-      <w:r>
-        <w:rPr>
-          <w:rFonts w:ascii="Courier New" w:hAnsi="Courier New" w:cs="Courier New"/>
-          <w:color w:val="000000"/>
-          <w:sz w:val="20"/>
-          <w:szCs w:val="20"/>
-          <w:lang w:val="en-US"/>
-        </w:rPr>
-        <w:t xml:space="preserve"> </w:t>
-      </w:r>
-      <w:r>
-        <w:rPr>
-          <w:rFonts w:ascii="Courier New" w:hAnsi="Courier New" w:cs="Courier New"/>
-          <w:color w:val="666600"/>
-          <w:sz w:val="20"/>
-          <w:szCs w:val="20"/>
-          <w:lang w:val="en-US"/>
-        </w:rPr>
-        <w:t>!</w:t>
-      </w:r>
-      <w:proofErr w:type="gramEnd"/>
-      <w:r>
-        <w:rPr>
-          <w:rFonts w:ascii="Courier New" w:hAnsi="Courier New" w:cs="Courier New"/>
-          <w:color w:val="666600"/>
-          <w:sz w:val="20"/>
-          <w:szCs w:val="20"/>
-          <w:lang w:val="en-US"/>
-        </w:rPr>
-        <w:t>=</w:t>
+        <w:t xml:space="preserve">val </w:t>
+      </w:r>
+      <w:r>
+        <w:rPr>
+          <w:rFonts w:ascii="Courier New" w:hAnsi="Courier New" w:cs="Courier New"/>
+          <w:color w:val="666600"/>
+          <w:sz w:val="20"/>
+          <w:szCs w:val="20"/>
+          <w:lang w:val="en-US"/>
+        </w:rPr>
+        <w:t>!=</w:t>
       </w:r>
       <w:r>
         <w:rPr>
@@ -7361,20 +6912,8 @@
           <w:szCs w:val="20"/>
           <w:lang w:val="en-US"/>
         </w:rPr>
-        <w:t xml:space="preserve"> </w:t>
-      </w:r>
-      <w:proofErr w:type="spellStart"/>
-      <w:r>
-        <w:rPr>
-          <w:rFonts w:ascii="Courier New" w:hAnsi="Courier New" w:cs="Courier New"/>
-          <w:color w:val="000000"/>
-          <w:sz w:val="20"/>
-          <w:szCs w:val="20"/>
-          <w:lang w:val="en-US"/>
-        </w:rPr>
-        <w:t>i</w:t>
-      </w:r>
-      <w:proofErr w:type="spellEnd"/>
+        <w:t xml:space="preserve"> i</w:t>
+      </w:r>
       <w:r>
         <w:rPr>
           <w:rFonts w:ascii="Courier New" w:hAnsi="Courier New" w:cs="Courier New"/>
@@ -7693,19 +7232,7 @@
           <w:szCs w:val="20"/>
           <w:lang w:val="en-US"/>
         </w:rPr>
-        <w:t xml:space="preserve"> </w:t>
-      </w:r>
-      <w:proofErr w:type="spellStart"/>
-      <w:proofErr w:type="gramStart"/>
-      <w:r>
-        <w:rPr>
-          <w:rFonts w:ascii="Courier New" w:hAnsi="Courier New" w:cs="Courier New"/>
-          <w:color w:val="000000"/>
-          <w:sz w:val="20"/>
-          <w:szCs w:val="20"/>
-          <w:lang w:val="en-US"/>
-        </w:rPr>
-        <w:t>query</w:t>
+        <w:t xml:space="preserve"> query</w:t>
       </w:r>
       <w:r>
         <w:rPr>
@@ -7727,8 +7254,6 @@
         </w:rPr>
         <w:t>substring</w:t>
       </w:r>
-      <w:proofErr w:type="spellEnd"/>
-      <w:proofErr w:type="gramEnd"/>
       <w:r>
         <w:rPr>
           <w:rFonts w:ascii="Courier New" w:hAnsi="Courier New" w:cs="Courier New"/>
@@ -7977,14 +7502,12 @@
                 <w:lang w:val="en-US"/>
               </w:rPr>
             </w:pPr>
-            <w:proofErr w:type="spellStart"/>
             <w:r>
               <w:rPr>
                 <w:lang w:val="en-US"/>
               </w:rPr>
               <w:t>longestPrefixOfNull</w:t>
             </w:r>
-            <w:proofErr w:type="spellEnd"/>
           </w:p>
         </w:tc>
         <w:tc>
@@ -8017,14 +7540,12 @@
                 <w:lang w:val="en-US"/>
               </w:rPr>
             </w:pPr>
-            <w:proofErr w:type="spellStart"/>
             <w:r>
               <w:rPr>
                 <w:lang w:val="en-US"/>
               </w:rPr>
               <w:t>IllegalArgumentException</w:t>
             </w:r>
-            <w:proofErr w:type="spellEnd"/>
           </w:p>
         </w:tc>
         <w:tc>
@@ -8059,14 +7580,12 @@
                 <w:lang w:val="en-US"/>
               </w:rPr>
             </w:pPr>
-            <w:proofErr w:type="spellStart"/>
             <w:r>
               <w:rPr>
                 <w:lang w:val="en-US"/>
               </w:rPr>
               <w:t>longestPrefixOfEmpty</w:t>
             </w:r>
-            <w:proofErr w:type="spellEnd"/>
           </w:p>
         </w:tc>
         <w:tc>
@@ -8139,14 +7658,12 @@
                 <w:lang w:val="en-US"/>
               </w:rPr>
             </w:pPr>
-            <w:proofErr w:type="spellStart"/>
             <w:r>
               <w:rPr>
                 <w:lang w:val="en-US"/>
               </w:rPr>
               <w:t>longestPrefixOfAllInstructions</w:t>
             </w:r>
-            <w:proofErr w:type="spellEnd"/>
           </w:p>
         </w:tc>
         <w:tc>
@@ -8214,20 +7731,10 @@
           <w:numId w:val="1"/>
         </w:numPr>
       </w:pPr>
-      <w:proofErr w:type="spellStart"/>
       <w:r>
         <w:lastRenderedPageBreak/>
-        <w:t>Keys</w:t>
-      </w:r>
-      <w:proofErr w:type="spellEnd"/>
-      <w:r>
-        <w:t xml:space="preserve"> </w:t>
-      </w:r>
-      <w:proofErr w:type="spellStart"/>
-      <w:r>
-        <w:t>coverage</w:t>
-      </w:r>
-      <w:proofErr w:type="spellEnd"/>
+        <w:t>Keys coverage</w:t>
+      </w:r>
     </w:p>
     <w:p/>
     <w:p>
@@ -8296,7 +7803,6 @@
         </w:rPr>
         <w:t xml:space="preserve"> </w:t>
       </w:r>
-      <w:proofErr w:type="spellStart"/>
       <w:r>
         <w:rPr>
           <w:rFonts w:ascii="Courier New" w:hAnsi="Courier New" w:cs="Courier New"/>
@@ -8307,7 +7813,6 @@
         </w:rPr>
         <w:t>Iterable</w:t>
       </w:r>
-      <w:proofErr w:type="spellEnd"/>
       <w:r>
         <w:rPr>
           <w:rFonts w:ascii="Courier New" w:hAnsi="Courier New" w:cs="Courier New"/>
@@ -8346,39 +7851,17 @@
           <w:szCs w:val="20"/>
           <w:lang w:val="en-US"/>
         </w:rPr>
-        <w:t xml:space="preserve"> </w:t>
-      </w:r>
-      <w:proofErr w:type="gramStart"/>
-      <w:r>
-        <w:rPr>
-          <w:rFonts w:ascii="Courier New" w:hAnsi="Courier New" w:cs="Courier New"/>
-          <w:color w:val="000000"/>
-          <w:sz w:val="20"/>
-          <w:szCs w:val="20"/>
-          <w:lang w:val="en-US"/>
-        </w:rPr>
-        <w:t>keys</w:t>
-      </w:r>
-      <w:r>
-        <w:rPr>
-          <w:rFonts w:ascii="Courier New" w:hAnsi="Courier New" w:cs="Courier New"/>
-          <w:color w:val="666600"/>
-          <w:sz w:val="20"/>
-          <w:szCs w:val="20"/>
-          <w:lang w:val="en-US"/>
-        </w:rPr>
-        <w:t>(</w:t>
-      </w:r>
-      <w:proofErr w:type="gramEnd"/>
-      <w:r>
-        <w:rPr>
-          <w:rFonts w:ascii="Courier New" w:hAnsi="Courier New" w:cs="Courier New"/>
-          <w:color w:val="666600"/>
-          <w:sz w:val="20"/>
-          <w:szCs w:val="20"/>
-          <w:lang w:val="en-US"/>
-        </w:rPr>
-        <w:t>)</w:t>
+        <w:t xml:space="preserve"> keys</w:t>
+      </w:r>
+      <w:r>
+        <w:rPr>
+          <w:rFonts w:ascii="Courier New" w:hAnsi="Courier New" w:cs="Courier New"/>
+          <w:color w:val="666600"/>
+          <w:sz w:val="20"/>
+          <w:szCs w:val="20"/>
+          <w:lang w:val="en-US"/>
+        </w:rPr>
+        <w:t>()</w:t>
       </w:r>
       <w:r>
         <w:rPr>
@@ -8555,29 +8038,7 @@
           <w:szCs w:val="20"/>
           <w:lang w:val="en-US"/>
         </w:rPr>
-        <w:t>&lt;</w:t>
-      </w:r>
-      <w:proofErr w:type="gramStart"/>
-      <w:r>
-        <w:rPr>
-          <w:rFonts w:ascii="Courier New" w:hAnsi="Courier New" w:cs="Courier New"/>
-          <w:color w:val="666600"/>
-          <w:sz w:val="20"/>
-          <w:szCs w:val="20"/>
-          <w:lang w:val="en-US"/>
-        </w:rPr>
-        <w:t>&gt;(</w:t>
-      </w:r>
-      <w:proofErr w:type="gramEnd"/>
-      <w:r>
-        <w:rPr>
-          <w:rFonts w:ascii="Courier New" w:hAnsi="Courier New" w:cs="Courier New"/>
-          <w:color w:val="666600"/>
-          <w:sz w:val="20"/>
-          <w:szCs w:val="20"/>
-          <w:lang w:val="en-US"/>
-        </w:rPr>
-        <w:t>);</w:t>
+        <w:t>&lt;&gt;();</w:t>
       </w:r>
       <w:r>
         <w:rPr>
@@ -8645,18 +8106,7 @@
           <w:szCs w:val="20"/>
           <w:lang w:val="en-US"/>
         </w:rPr>
-        <w:t xml:space="preserve">        </w:t>
-      </w:r>
-      <w:proofErr w:type="gramStart"/>
-      <w:r>
-        <w:rPr>
-          <w:rFonts w:ascii="Courier New" w:hAnsi="Courier New" w:cs="Courier New"/>
-          <w:color w:val="000000"/>
-          <w:sz w:val="20"/>
-          <w:szCs w:val="20"/>
-          <w:lang w:val="en-US"/>
-        </w:rPr>
-        <w:t>collect</w:t>
+        <w:t xml:space="preserve">        collect</w:t>
       </w:r>
       <w:r>
         <w:rPr>
@@ -8668,7 +8118,6 @@
         </w:rPr>
         <w:t>(</w:t>
       </w:r>
-      <w:proofErr w:type="gramEnd"/>
       <w:r>
         <w:rPr>
           <w:rFonts w:ascii="Courier New" w:hAnsi="Courier New" w:cs="Courier New"/>
@@ -8816,7 +8265,6 @@
         </w:rPr>
         <w:t xml:space="preserve">        </w:t>
       </w:r>
-      <w:proofErr w:type="spellStart"/>
       <w:r>
         <w:rPr>
           <w:rFonts w:ascii="Courier New" w:hAnsi="Courier New" w:cs="Courier New"/>
@@ -8826,27 +8274,15 @@
         </w:rPr>
         <w:t>return</w:t>
       </w:r>
-      <w:proofErr w:type="spellEnd"/>
-      <w:r>
-        <w:rPr>
-          <w:rFonts w:ascii="Courier New" w:hAnsi="Courier New" w:cs="Courier New"/>
-          <w:color w:val="000000"/>
-          <w:sz w:val="20"/>
-          <w:szCs w:val="20"/>
-        </w:rPr>
-        <w:t xml:space="preserve"> </w:t>
-      </w:r>
-      <w:proofErr w:type="spellStart"/>
-      <w:r>
-        <w:rPr>
-          <w:rFonts w:ascii="Courier New" w:hAnsi="Courier New" w:cs="Courier New"/>
-          <w:color w:val="000000"/>
-          <w:sz w:val="20"/>
-          <w:szCs w:val="20"/>
-        </w:rPr>
-        <w:t>queue</w:t>
-      </w:r>
-      <w:proofErr w:type="spellEnd"/>
+      <w:r>
+        <w:rPr>
+          <w:rFonts w:ascii="Courier New" w:hAnsi="Courier New" w:cs="Courier New"/>
+          <w:color w:val="000000"/>
+          <w:sz w:val="20"/>
+          <w:szCs w:val="20"/>
+        </w:rPr>
+        <w:t xml:space="preserve"> queue</w:t>
+      </w:r>
       <w:r>
         <w:rPr>
           <w:rFonts w:ascii="Courier New" w:hAnsi="Courier New" w:cs="Courier New"/>
@@ -9079,14 +8515,12 @@
                 <w:lang w:val="en-US"/>
               </w:rPr>
             </w:pPr>
-            <w:proofErr w:type="spellStart"/>
             <w:r>
               <w:rPr>
                 <w:lang w:val="en-US"/>
               </w:rPr>
               <w:t>keysTest</w:t>
             </w:r>
-            <w:proofErr w:type="spellEnd"/>
           </w:p>
         </w:tc>
         <w:tc>
@@ -9157,19 +8591,9 @@
           <w:numId w:val="1"/>
         </w:numPr>
       </w:pPr>
-      <w:proofErr w:type="spellStart"/>
-      <w:r>
-        <w:t>KeysWithPrefix</w:t>
-      </w:r>
-      <w:proofErr w:type="spellEnd"/>
-      <w:r>
-        <w:t xml:space="preserve"> </w:t>
-      </w:r>
-      <w:proofErr w:type="spellStart"/>
-      <w:r>
-        <w:t>coverage</w:t>
-      </w:r>
-      <w:proofErr w:type="spellEnd"/>
+      <w:r>
+        <w:t>KeysWithPrefix coverage</w:t>
+      </w:r>
     </w:p>
     <w:p/>
     <w:p>
@@ -9238,7 +8662,6 @@
         </w:rPr>
         <w:t xml:space="preserve"> </w:t>
       </w:r>
-      <w:proofErr w:type="spellStart"/>
       <w:r>
         <w:rPr>
           <w:rFonts w:ascii="Courier New" w:hAnsi="Courier New" w:cs="Courier New"/>
@@ -9249,7 +8672,6 @@
         </w:rPr>
         <w:t>Iterable</w:t>
       </w:r>
-      <w:proofErr w:type="spellEnd"/>
       <w:r>
         <w:rPr>
           <w:rFonts w:ascii="Courier New" w:hAnsi="Courier New" w:cs="Courier New"/>
@@ -9288,21 +8710,8 @@
           <w:szCs w:val="20"/>
           <w:lang w:val="en-US"/>
         </w:rPr>
-        <w:t xml:space="preserve"> </w:t>
-      </w:r>
-      <w:proofErr w:type="spellStart"/>
-      <w:proofErr w:type="gramStart"/>
-      <w:r>
-        <w:rPr>
-          <w:rFonts w:ascii="Courier New" w:hAnsi="Courier New" w:cs="Courier New"/>
-          <w:color w:val="000000"/>
-          <w:sz w:val="20"/>
-          <w:szCs w:val="20"/>
-          <w:lang w:val="en-US"/>
-        </w:rPr>
-        <w:t>keysWithPrefix</w:t>
-      </w:r>
-      <w:proofErr w:type="spellEnd"/>
+        <w:t xml:space="preserve"> keysWithPrefix</w:t>
+      </w:r>
       <w:r>
         <w:rPr>
           <w:rFonts w:ascii="Courier New" w:hAnsi="Courier New" w:cs="Courier New"/>
@@ -9313,7 +8722,6 @@
         </w:rPr>
         <w:t>(</w:t>
       </w:r>
-      <w:proofErr w:type="gramEnd"/>
       <w:r>
         <w:rPr>
           <w:rFonts w:ascii="Courier New" w:hAnsi="Courier New" w:cs="Courier New"/>
@@ -9589,8 +8997,6 @@
         </w:rPr>
         <w:t xml:space="preserve"> </w:t>
       </w:r>
-      <w:proofErr w:type="spellStart"/>
-      <w:proofErr w:type="gramStart"/>
       <w:r>
         <w:rPr>
           <w:rFonts w:ascii="Courier New" w:hAnsi="Courier New" w:cs="Courier New"/>
@@ -9601,7 +9007,6 @@
         </w:rPr>
         <w:t>IllegalArgumentException</w:t>
       </w:r>
-      <w:proofErr w:type="spellEnd"/>
       <w:r>
         <w:rPr>
           <w:rFonts w:ascii="Courier New" w:hAnsi="Courier New" w:cs="Courier New"/>
@@ -9612,7 +9017,6 @@
         </w:rPr>
         <w:t>(</w:t>
       </w:r>
-      <w:proofErr w:type="gramEnd"/>
       <w:r>
         <w:rPr>
           <w:rFonts w:ascii="Courier New" w:hAnsi="Courier New" w:cs="Courier New"/>
@@ -9621,29 +9025,7 @@
           <w:szCs w:val="20"/>
           <w:lang w:val="en-US"/>
         </w:rPr>
-        <w:t xml:space="preserve">"calls </w:t>
-      </w:r>
-      <w:proofErr w:type="spellStart"/>
-      <w:r>
-        <w:rPr>
-          <w:rFonts w:ascii="Courier New" w:hAnsi="Courier New" w:cs="Courier New"/>
-          <w:color w:val="008800"/>
-          <w:sz w:val="20"/>
-          <w:szCs w:val="20"/>
-          <w:lang w:val="en-US"/>
-        </w:rPr>
-        <w:t>keysWithPrefix</w:t>
-      </w:r>
-      <w:proofErr w:type="spellEnd"/>
-      <w:r>
-        <w:rPr>
-          <w:rFonts w:ascii="Courier New" w:hAnsi="Courier New" w:cs="Courier New"/>
-          <w:color w:val="008800"/>
-          <w:sz w:val="20"/>
-          <w:szCs w:val="20"/>
-          <w:lang w:val="en-US"/>
-        </w:rPr>
-        <w:t>() with null argument"</w:t>
+        <w:t>"calls keysWithPrefix() with null argument"</w:t>
       </w:r>
       <w:r>
         <w:rPr>
@@ -9831,29 +9213,7 @@
           <w:szCs w:val="20"/>
           <w:lang w:val="en-US"/>
         </w:rPr>
-        <w:t>&lt;</w:t>
-      </w:r>
-      <w:proofErr w:type="gramStart"/>
-      <w:r>
-        <w:rPr>
-          <w:rFonts w:ascii="Courier New" w:hAnsi="Courier New" w:cs="Courier New"/>
-          <w:color w:val="666600"/>
-          <w:sz w:val="20"/>
-          <w:szCs w:val="20"/>
-          <w:lang w:val="en-US"/>
-        </w:rPr>
-        <w:t>&gt;(</w:t>
-      </w:r>
-      <w:proofErr w:type="gramEnd"/>
-      <w:r>
-        <w:rPr>
-          <w:rFonts w:ascii="Courier New" w:hAnsi="Courier New" w:cs="Courier New"/>
-          <w:color w:val="666600"/>
-          <w:sz w:val="20"/>
-          <w:szCs w:val="20"/>
-          <w:lang w:val="en-US"/>
-        </w:rPr>
-        <w:t>);</w:t>
+        <w:t>&lt;&gt;();</w:t>
       </w:r>
       <w:r>
         <w:rPr>
@@ -9983,7 +9343,6 @@
         </w:rPr>
         <w:t xml:space="preserve"> </w:t>
       </w:r>
-      <w:proofErr w:type="gramStart"/>
       <w:r>
         <w:rPr>
           <w:rFonts w:ascii="Courier New" w:hAnsi="Courier New" w:cs="Courier New"/>
@@ -10004,7 +9363,6 @@
         </w:rPr>
         <w:t>(</w:t>
       </w:r>
-      <w:proofErr w:type="gramEnd"/>
       <w:r>
         <w:rPr>
           <w:rFonts w:ascii="Courier New" w:hAnsi="Courier New" w:cs="Courier New"/>
@@ -10409,8 +9767,6 @@
         </w:rPr>
         <w:t>(</w:t>
       </w:r>
-      <w:proofErr w:type="spellStart"/>
-      <w:proofErr w:type="gramStart"/>
       <w:r>
         <w:rPr>
           <w:rFonts w:ascii="Courier New" w:hAnsi="Courier New" w:cs="Courier New"/>
@@ -10439,39 +9795,17 @@
           <w:szCs w:val="20"/>
           <w:lang w:val="en-US"/>
         </w:rPr>
-        <w:t>val</w:t>
-      </w:r>
-      <w:proofErr w:type="spellEnd"/>
-      <w:r>
-        <w:rPr>
-          <w:rFonts w:ascii="Courier New" w:hAnsi="Courier New" w:cs="Courier New"/>
-          <w:color w:val="000000"/>
-          <w:sz w:val="20"/>
-          <w:szCs w:val="20"/>
-          <w:lang w:val="en-US"/>
-        </w:rPr>
-        <w:t xml:space="preserve"> </w:t>
-      </w:r>
-      <w:r>
-        <w:rPr>
-          <w:rFonts w:ascii="Courier New" w:hAnsi="Courier New" w:cs="Courier New"/>
-          <w:color w:val="666600"/>
-          <w:sz w:val="20"/>
-          <w:szCs w:val="20"/>
-          <w:lang w:val="en-US"/>
-        </w:rPr>
-        <w:t>!</w:t>
-      </w:r>
-      <w:proofErr w:type="gramEnd"/>
-      <w:r>
-        <w:rPr>
-          <w:rFonts w:ascii="Courier New" w:hAnsi="Courier New" w:cs="Courier New"/>
-          <w:color w:val="666600"/>
-          <w:sz w:val="20"/>
-          <w:szCs w:val="20"/>
-          <w:lang w:val="en-US"/>
-        </w:rPr>
-        <w:t>=</w:t>
+        <w:t xml:space="preserve">val </w:t>
+      </w:r>
+      <w:r>
+        <w:rPr>
+          <w:rFonts w:ascii="Courier New" w:hAnsi="Courier New" w:cs="Courier New"/>
+          <w:color w:val="666600"/>
+          <w:sz w:val="20"/>
+          <w:szCs w:val="20"/>
+          <w:lang w:val="en-US"/>
+        </w:rPr>
+        <w:t>!=</w:t>
       </w:r>
       <w:r>
         <w:rPr>
@@ -10580,16 +9914,6 @@
           <w:lang w:val="en-US"/>
         </w:rPr>
         <w:tab/>
-      </w:r>
-      <w:proofErr w:type="spellStart"/>
-      <w:r>
-        <w:rPr>
-          <w:rFonts w:ascii="Courier New" w:hAnsi="Courier New" w:cs="Courier New"/>
-          <w:color w:val="000000"/>
-          <w:sz w:val="20"/>
-          <w:szCs w:val="20"/>
-          <w:lang w:val="en-US"/>
-        </w:rPr>
         <w:t>queue</w:t>
       </w:r>
       <w:r>
@@ -10612,7 +9936,6 @@
         </w:rPr>
         <w:t>add</w:t>
       </w:r>
-      <w:proofErr w:type="spellEnd"/>
       <w:r>
         <w:rPr>
           <w:rFonts w:ascii="Courier New" w:hAnsi="Courier New" w:cs="Courier New"/>
@@ -10699,18 +10022,7 @@
           <w:szCs w:val="20"/>
           <w:lang w:val="en-US"/>
         </w:rPr>
-        <w:t xml:space="preserve">        </w:t>
-      </w:r>
-      <w:proofErr w:type="gramStart"/>
-      <w:r>
-        <w:rPr>
-          <w:rFonts w:ascii="Courier New" w:hAnsi="Courier New" w:cs="Courier New"/>
-          <w:color w:val="000000"/>
-          <w:sz w:val="20"/>
-          <w:szCs w:val="20"/>
-          <w:lang w:val="en-US"/>
-        </w:rPr>
-        <w:t>collect</w:t>
+        <w:t xml:space="preserve">        collect</w:t>
       </w:r>
       <w:r>
         <w:rPr>
@@ -10722,7 +10034,6 @@
         </w:rPr>
         <w:t>(</w:t>
       </w:r>
-      <w:proofErr w:type="gramEnd"/>
       <w:r>
         <w:rPr>
           <w:rFonts w:ascii="Courier New" w:hAnsi="Courier New" w:cs="Courier New"/>
@@ -10910,7 +10221,6 @@
         </w:rPr>
         <w:t xml:space="preserve">        </w:t>
       </w:r>
-      <w:proofErr w:type="spellStart"/>
       <w:r>
         <w:rPr>
           <w:rFonts w:ascii="Courier New" w:hAnsi="Courier New" w:cs="Courier New"/>
@@ -10920,27 +10230,15 @@
         </w:rPr>
         <w:t>return</w:t>
       </w:r>
-      <w:proofErr w:type="spellEnd"/>
-      <w:r>
-        <w:rPr>
-          <w:rFonts w:ascii="Courier New" w:hAnsi="Courier New" w:cs="Courier New"/>
-          <w:color w:val="000000"/>
-          <w:sz w:val="20"/>
-          <w:szCs w:val="20"/>
-        </w:rPr>
-        <w:t xml:space="preserve"> </w:t>
-      </w:r>
-      <w:proofErr w:type="spellStart"/>
-      <w:r>
-        <w:rPr>
-          <w:rFonts w:ascii="Courier New" w:hAnsi="Courier New" w:cs="Courier New"/>
-          <w:color w:val="000000"/>
-          <w:sz w:val="20"/>
-          <w:szCs w:val="20"/>
-        </w:rPr>
-        <w:t>queue</w:t>
-      </w:r>
-      <w:proofErr w:type="spellEnd"/>
+      <w:r>
+        <w:rPr>
+          <w:rFonts w:ascii="Courier New" w:hAnsi="Courier New" w:cs="Courier New"/>
+          <w:color w:val="000000"/>
+          <w:sz w:val="20"/>
+          <w:szCs w:val="20"/>
+        </w:rPr>
+        <w:t xml:space="preserve"> queue</w:t>
+      </w:r>
       <w:r>
         <w:rPr>
           <w:rFonts w:ascii="Courier New" w:hAnsi="Courier New" w:cs="Courier New"/>
@@ -11152,14 +10450,12 @@
               </w:rPr>
               <w:tab/>
             </w:r>
-            <w:proofErr w:type="spellStart"/>
             <w:r>
               <w:rPr>
                 <w:lang w:val="en-US"/>
               </w:rPr>
               <w:t>keysWithPrefixNull</w:t>
             </w:r>
-            <w:proofErr w:type="spellEnd"/>
           </w:p>
         </w:tc>
         <w:tc>
@@ -11192,14 +10488,12 @@
                 <w:lang w:val="en-US"/>
               </w:rPr>
             </w:pPr>
-            <w:proofErr w:type="spellStart"/>
             <w:r>
               <w:rPr>
                 <w:lang w:val="en-US"/>
               </w:rPr>
               <w:t>IllegalArgumentException</w:t>
             </w:r>
-            <w:proofErr w:type="spellEnd"/>
           </w:p>
         </w:tc>
         <w:tc>
@@ -11238,14 +10532,12 @@
                 <w:lang w:val="en-US"/>
               </w:rPr>
             </w:pPr>
-            <w:proofErr w:type="spellStart"/>
             <w:r>
               <w:rPr>
                 <w:lang w:val="en-US"/>
               </w:rPr>
               <w:t>keysWithPrefixEmpty</w:t>
             </w:r>
-            <w:proofErr w:type="spellEnd"/>
           </w:p>
         </w:tc>
         <w:tc>
@@ -11263,21 +10555,7 @@
               <w:rPr>
                 <w:lang w:val="en-US"/>
               </w:rPr>
-              <w:t>“</w:t>
-            </w:r>
-            <w:proofErr w:type="spellStart"/>
-            <w:r>
-              <w:rPr>
-                <w:lang w:val="en-US"/>
-              </w:rPr>
-              <w:t>somePrefix</w:t>
-            </w:r>
-            <w:proofErr w:type="spellEnd"/>
-            <w:r>
-              <w:rPr>
-                <w:lang w:val="en-US"/>
-              </w:rPr>
-              <w:t>”</w:t>
+              <w:t>“somePrefix”</w:t>
             </w:r>
           </w:p>
         </w:tc>
@@ -11336,14 +10614,12 @@
                 <w:lang w:val="en-US"/>
               </w:rPr>
             </w:pPr>
-            <w:proofErr w:type="spellStart"/>
             <w:r>
               <w:rPr>
                 <w:lang w:val="en-US"/>
               </w:rPr>
               <w:t>keysWithPrefixContains</w:t>
             </w:r>
-            <w:proofErr w:type="spellEnd"/>
           </w:p>
         </w:tc>
         <w:tc>
@@ -11415,19 +10691,11 @@
           <w:lang w:val="en-US"/>
         </w:rPr>
       </w:pPr>
-      <w:proofErr w:type="spellStart"/>
-      <w:r>
-        <w:rPr>
-          <w:lang w:val="en-US"/>
-        </w:rPr>
-        <w:t>KeysThatMatch</w:t>
-      </w:r>
-      <w:proofErr w:type="spellEnd"/>
-      <w:r>
-        <w:rPr>
-          <w:lang w:val="en-US"/>
-        </w:rPr>
-        <w:t xml:space="preserve"> coverage</w:t>
+      <w:r>
+        <w:rPr>
+          <w:lang w:val="en-US"/>
+        </w:rPr>
+        <w:t>KeysThatMatch coverage</w:t>
       </w:r>
     </w:p>
     <w:p>
@@ -11496,7 +10764,6 @@
         </w:rPr>
         <w:t xml:space="preserve"> </w:t>
       </w:r>
-      <w:proofErr w:type="spellStart"/>
       <w:r>
         <w:rPr>
           <w:rFonts w:ascii="Courier New" w:hAnsi="Courier New" w:cs="Courier New"/>
@@ -11507,7 +10774,6 @@
         </w:rPr>
         <w:t>Iterable</w:t>
       </w:r>
-      <w:proofErr w:type="spellEnd"/>
       <w:r>
         <w:rPr>
           <w:rFonts w:ascii="Courier New" w:hAnsi="Courier New" w:cs="Courier New"/>
@@ -11546,21 +10812,8 @@
           <w:szCs w:val="20"/>
           <w:lang w:val="en-US"/>
         </w:rPr>
-        <w:t xml:space="preserve"> </w:t>
-      </w:r>
-      <w:proofErr w:type="spellStart"/>
-      <w:proofErr w:type="gramStart"/>
-      <w:r>
-        <w:rPr>
-          <w:rFonts w:ascii="Courier New" w:hAnsi="Courier New" w:cs="Courier New"/>
-          <w:color w:val="000000"/>
-          <w:sz w:val="20"/>
-          <w:szCs w:val="20"/>
-          <w:lang w:val="en-US"/>
-        </w:rPr>
-        <w:t>keysThatMatch</w:t>
-      </w:r>
-      <w:proofErr w:type="spellEnd"/>
+        <w:t xml:space="preserve"> keysThatMatch</w:t>
+      </w:r>
       <w:r>
         <w:rPr>
           <w:rFonts w:ascii="Courier New" w:hAnsi="Courier New" w:cs="Courier New"/>
@@ -11571,7 +10824,6 @@
         </w:rPr>
         <w:t>(</w:t>
       </w:r>
-      <w:proofErr w:type="gramEnd"/>
       <w:r>
         <w:rPr>
           <w:rFonts w:ascii="Courier New" w:hAnsi="Courier New" w:cs="Courier New"/>
@@ -11777,29 +11029,7 @@
           <w:szCs w:val="20"/>
           <w:lang w:val="en-US"/>
         </w:rPr>
-        <w:t>&lt;</w:t>
-      </w:r>
-      <w:proofErr w:type="gramStart"/>
-      <w:r>
-        <w:rPr>
-          <w:rFonts w:ascii="Courier New" w:hAnsi="Courier New" w:cs="Courier New"/>
-          <w:color w:val="666600"/>
-          <w:sz w:val="20"/>
-          <w:szCs w:val="20"/>
-          <w:lang w:val="en-US"/>
-        </w:rPr>
-        <w:t>&gt;(</w:t>
-      </w:r>
-      <w:proofErr w:type="gramEnd"/>
-      <w:r>
-        <w:rPr>
-          <w:rFonts w:ascii="Courier New" w:hAnsi="Courier New" w:cs="Courier New"/>
-          <w:color w:val="666600"/>
-          <w:sz w:val="20"/>
-          <w:szCs w:val="20"/>
-          <w:lang w:val="en-US"/>
-        </w:rPr>
-        <w:t>);</w:t>
+        <w:t>&lt;&gt;();</w:t>
       </w:r>
       <w:r>
         <w:rPr>
@@ -11857,18 +11087,7 @@
           <w:szCs w:val="20"/>
           <w:lang w:val="en-US"/>
         </w:rPr>
-        <w:t xml:space="preserve">        </w:t>
-      </w:r>
-      <w:proofErr w:type="gramStart"/>
-      <w:r>
-        <w:rPr>
-          <w:rFonts w:ascii="Courier New" w:hAnsi="Courier New" w:cs="Courier New"/>
-          <w:color w:val="000000"/>
-          <w:sz w:val="20"/>
-          <w:szCs w:val="20"/>
-          <w:lang w:val="en-US"/>
-        </w:rPr>
-        <w:t>collect</w:t>
+        <w:t xml:space="preserve">        collect</w:t>
       </w:r>
       <w:r>
         <w:rPr>
@@ -11880,7 +11099,6 @@
         </w:rPr>
         <w:t>(</w:t>
       </w:r>
-      <w:proofErr w:type="gramEnd"/>
       <w:r>
         <w:rPr>
           <w:rFonts w:ascii="Courier New" w:hAnsi="Courier New" w:cs="Courier New"/>
@@ -12077,7 +11295,6 @@
         </w:rPr>
         <w:t xml:space="preserve">        </w:t>
       </w:r>
-      <w:proofErr w:type="spellStart"/>
       <w:r>
         <w:rPr>
           <w:rFonts w:ascii="Courier New" w:hAnsi="Courier New" w:cs="Courier New"/>
@@ -12087,27 +11304,15 @@
         </w:rPr>
         <w:t>return</w:t>
       </w:r>
-      <w:proofErr w:type="spellEnd"/>
-      <w:r>
-        <w:rPr>
-          <w:rFonts w:ascii="Courier New" w:hAnsi="Courier New" w:cs="Courier New"/>
-          <w:color w:val="000000"/>
-          <w:sz w:val="20"/>
-          <w:szCs w:val="20"/>
-        </w:rPr>
-        <w:t xml:space="preserve"> </w:t>
-      </w:r>
-      <w:proofErr w:type="spellStart"/>
-      <w:r>
-        <w:rPr>
-          <w:rFonts w:ascii="Courier New" w:hAnsi="Courier New" w:cs="Courier New"/>
-          <w:color w:val="000000"/>
-          <w:sz w:val="20"/>
-          <w:szCs w:val="20"/>
-        </w:rPr>
-        <w:t>queue</w:t>
-      </w:r>
-      <w:proofErr w:type="spellEnd"/>
+      <w:r>
+        <w:rPr>
+          <w:rFonts w:ascii="Courier New" w:hAnsi="Courier New" w:cs="Courier New"/>
+          <w:color w:val="000000"/>
+          <w:sz w:val="20"/>
+          <w:szCs w:val="20"/>
+        </w:rPr>
+        <w:t xml:space="preserve"> queue</w:t>
+      </w:r>
       <w:r>
         <w:rPr>
           <w:rFonts w:ascii="Courier New" w:hAnsi="Courier New" w:cs="Courier New"/>
@@ -12314,15 +11519,8 @@
                 <w:lang w:val="en-US"/>
               </w:rPr>
               <w:tab/>
-            </w:r>
-            <w:proofErr w:type="spellStart"/>
-            <w:r>
-              <w:rPr>
-                <w:lang w:val="en-US"/>
-              </w:rPr>
               <w:t>keysThatMatchTest</w:t>
             </w:r>
-            <w:proofErr w:type="spellEnd"/>
           </w:p>
         </w:tc>
         <w:tc>
@@ -12730,14 +11928,12 @@
                 <w:lang w:val="en-US"/>
               </w:rPr>
             </w:pPr>
-            <w:proofErr w:type="spellStart"/>
             <w:r>
               <w:rPr>
                 <w:lang w:val="en-US"/>
               </w:rPr>
               <w:t>IllegalArgumentException</w:t>
             </w:r>
-            <w:proofErr w:type="spellEnd"/>
           </w:p>
         </w:tc>
         <w:tc>
@@ -12776,13 +11972,7 @@
               <w:rPr>
                 <w:lang w:val="en-US"/>
               </w:rPr>
-              <w:t>lpoEdgeCoverage</w:t>
-            </w:r>
-            <w:r>
-              <w:rPr>
-                <w:lang w:val="en-US"/>
-              </w:rPr>
-              <w:t>2</w:t>
+              <w:t>lpoEdgeCoverage2</w:t>
             </w:r>
           </w:p>
         </w:tc>
@@ -12839,21 +12029,7 @@
               <w:rPr>
                 <w:lang w:val="en-US"/>
               </w:rPr>
-              <w:t>[1,3</w:t>
-            </w:r>
-            <w:proofErr w:type="gramStart"/>
-            <w:r>
-              <w:rPr>
-                <w:lang w:val="en-US"/>
-              </w:rPr>
-              <w:t>],[</w:t>
-            </w:r>
-            <w:proofErr w:type="gramEnd"/>
-            <w:r>
-              <w:rPr>
-                <w:lang w:val="en-US"/>
-              </w:rPr>
-              <w:t>3,4]</w:t>
+              <w:t>[1,3],[3,4]</w:t>
             </w:r>
           </w:p>
         </w:tc>
@@ -12874,13 +12050,7 @@
               <w:rPr>
                 <w:lang w:val="en-US"/>
               </w:rPr>
-              <w:t>lpoEdgeCoverage</w:t>
-            </w:r>
-            <w:r>
-              <w:rPr>
-                <w:lang w:val="en-US"/>
-              </w:rPr>
-              <w:t>3</w:t>
+              <w:t>lpoEdgeCoverage3</w:t>
             </w:r>
           </w:p>
         </w:tc>
@@ -12899,19 +12069,7 @@
               <w:rPr>
                 <w:lang w:val="en-US"/>
               </w:rPr>
-              <w:t>“</w:t>
-            </w:r>
-            <w:r>
-              <w:rPr>
-                <w:lang w:val="en-US"/>
-              </w:rPr>
-              <w:t>a</w:t>
-            </w:r>
-            <w:r>
-              <w:rPr>
-                <w:lang w:val="en-US"/>
-              </w:rPr>
-              <w:t>”</w:t>
+              <w:t>“a”</w:t>
             </w:r>
           </w:p>
         </w:tc>
@@ -12943,69 +12101,7 @@
               <w:jc w:val="center"/>
             </w:pPr>
             <w:r>
-              <w:t>[1,3</w:t>
-            </w:r>
-            <w:proofErr w:type="gramStart"/>
-            <w:r>
-              <w:t>],[</w:t>
-            </w:r>
-            <w:proofErr w:type="gramEnd"/>
-            <w:r>
-              <w:t xml:space="preserve">3,5],[5,6], </w:t>
-            </w:r>
-            <w:r>
-              <w:t>[</w:t>
-            </w:r>
-            <w:r>
-              <w:t>6</w:t>
-            </w:r>
-            <w:r>
-              <w:t>,</w:t>
-            </w:r>
-            <w:r>
-              <w:t>8</w:t>
-            </w:r>
-            <w:r>
-              <w:t>]</w:t>
-            </w:r>
-            <w:r>
-              <w:t xml:space="preserve">, </w:t>
-            </w:r>
-            <w:r>
-              <w:t>[</w:t>
-            </w:r>
-            <w:r>
-              <w:t>8</w:t>
-            </w:r>
-            <w:r>
-              <w:t>,</w:t>
-            </w:r>
-            <w:r>
-              <w:t>10</w:t>
-            </w:r>
-            <w:r>
-              <w:t>]</w:t>
-            </w:r>
-            <w:r>
-              <w:t xml:space="preserve">, </w:t>
-            </w:r>
-            <w:r>
-              <w:t>[</w:t>
-            </w:r>
-            <w:r>
-              <w:t>10</w:t>
-            </w:r>
-            <w:r>
-              <w:t>,</w:t>
-            </w:r>
-            <w:r>
-              <w:t>6</w:t>
-            </w:r>
-            <w:r>
-              <w:t>]</w:t>
-            </w:r>
-            <w:r>
-              <w:t>,[6,7]</w:t>
+              <w:t>[1,3],[3,5],[5,6], [6,8], [8,10], [10,6],[6,7]</w:t>
             </w:r>
           </w:p>
         </w:tc>
@@ -13026,13 +12122,7 @@
               <w:rPr>
                 <w:lang w:val="en-US"/>
               </w:rPr>
-              <w:t>lpoEdgeCoverage</w:t>
-            </w:r>
-            <w:r>
-              <w:rPr>
-                <w:lang w:val="en-US"/>
-              </w:rPr>
-              <w:t>4</w:t>
+              <w:t>lpoEdgeCoverage4</w:t>
             </w:r>
           </w:p>
         </w:tc>
@@ -13083,54 +12173,7 @@
               <w:jc w:val="center"/>
             </w:pPr>
             <w:r>
-              <w:t>[1,3</w:t>
-            </w:r>
-            <w:proofErr w:type="gramStart"/>
-            <w:r>
-              <w:t>],[</w:t>
-            </w:r>
-            <w:proofErr w:type="gramEnd"/>
-            <w:r>
-              <w:t>3,5],[5,6], [6,8],</w:t>
-            </w:r>
-            <w:r>
-              <w:t xml:space="preserve">[8,9], </w:t>
-            </w:r>
-            <w:r>
-              <w:t>[</w:t>
-            </w:r>
-            <w:r>
-              <w:t>9</w:t>
-            </w:r>
-            <w:r>
-              <w:t>,</w:t>
-            </w:r>
-            <w:r>
-              <w:t>11</w:t>
-            </w:r>
-            <w:r>
-              <w:t>]</w:t>
-            </w:r>
-            <w:r>
-              <w:t xml:space="preserve">, </w:t>
-            </w:r>
-            <w:r>
-              <w:t>[</w:t>
-            </w:r>
-            <w:r>
-              <w:t>11</w:t>
-            </w:r>
-            <w:r>
-              <w:t>,</w:t>
-            </w:r>
-            <w:r>
-              <w:t>6</w:t>
-            </w:r>
-            <w:r>
-              <w:t>]</w:t>
-            </w:r>
-            <w:r>
-              <w:t>,</w:t>
+              <w:t>[1,3],[3,5],[5,6], [6,8],[8,9], [9,11], [11,6],</w:t>
             </w:r>
           </w:p>
           <w:p>
@@ -13159,13 +12202,7 @@
               <w:rPr>
                 <w:lang w:val="en-US"/>
               </w:rPr>
-              <w:t>lpoEdgeCoverage</w:t>
-            </w:r>
-            <w:r>
-              <w:rPr>
-                <w:lang w:val="en-US"/>
-              </w:rPr>
-              <w:t>5</w:t>
+              <w:t>lpoEdgeCoverage5</w:t>
             </w:r>
           </w:p>
         </w:tc>
@@ -13216,54 +12253,7 @@
               <w:jc w:val="center"/>
             </w:pPr>
             <w:r>
-              <w:t>[1,3</w:t>
-            </w:r>
-            <w:proofErr w:type="gramStart"/>
-            <w:r>
-              <w:t>],[</w:t>
-            </w:r>
-            <w:proofErr w:type="gramEnd"/>
-            <w:r>
-              <w:t>3,5],[5,6], [6,8],[8,9],</w:t>
-            </w:r>
-            <w:r>
-              <w:t xml:space="preserve">[9,12], </w:t>
-            </w:r>
-            <w:r>
-              <w:t>[</w:t>
-            </w:r>
-            <w:r>
-              <w:t>12</w:t>
-            </w:r>
-            <w:r>
-              <w:t>,</w:t>
-            </w:r>
-            <w:r>
-              <w:t>14</w:t>
-            </w:r>
-            <w:r>
-              <w:t>]</w:t>
-            </w:r>
-            <w:r>
-              <w:t xml:space="preserve">, </w:t>
-            </w:r>
-            <w:r>
-              <w:t>[</w:t>
-            </w:r>
-            <w:r>
-              <w:t>14</w:t>
-            </w:r>
-            <w:r>
-              <w:t>,</w:t>
-            </w:r>
-            <w:r>
-              <w:t>6</w:t>
-            </w:r>
-            <w:r>
-              <w:t>]</w:t>
-            </w:r>
-            <w:r>
-              <w:t>,</w:t>
+              <w:t>[1,3],[3,5],[5,6], [6,8],[8,9],[9,12], [12,14], [14,6],</w:t>
             </w:r>
           </w:p>
           <w:p>
@@ -13271,19 +12261,7 @@
               <w:jc w:val="center"/>
             </w:pPr>
             <w:r>
-              <w:t>[</w:t>
-            </w:r>
-            <w:r>
-              <w:t>6</w:t>
-            </w:r>
-            <w:r>
-              <w:t>,</w:t>
-            </w:r>
-            <w:r>
-              <w:t>7</w:t>
-            </w:r>
-            <w:r>
-              <w:t>]</w:t>
+              <w:t>[6,7]</w:t>
             </w:r>
           </w:p>
         </w:tc>
@@ -13304,13 +12282,7 @@
               <w:rPr>
                 <w:lang w:val="en-US"/>
               </w:rPr>
-              <w:t>lpoEdgeCoverage</w:t>
-            </w:r>
-            <w:r>
-              <w:rPr>
-                <w:lang w:val="en-US"/>
-              </w:rPr>
-              <w:t>6</w:t>
+              <w:t>lpoEdgeCoverage6</w:t>
             </w:r>
           </w:p>
         </w:tc>
@@ -13361,57 +12333,371 @@
               <w:jc w:val="center"/>
             </w:pPr>
             <w:r>
-              <w:t>[1,3</w:t>
-            </w:r>
-            <w:proofErr w:type="gramStart"/>
-            <w:r>
-              <w:t>],[</w:t>
-            </w:r>
-            <w:proofErr w:type="gramEnd"/>
-            <w:r>
-              <w:t>3,5],[5,6], [6,8],[8,9],[9,12],</w:t>
-            </w:r>
-            <w:r>
-              <w:t xml:space="preserve"> [12,13], [13,14], </w:t>
-            </w:r>
-            <w:r>
-              <w:t>[</w:t>
-            </w:r>
-            <w:r>
-              <w:t>14</w:t>
-            </w:r>
-            <w:r>
-              <w:t>,</w:t>
-            </w:r>
-            <w:r>
-              <w:t>6</w:t>
-            </w:r>
-            <w:r>
-              <w:t>]</w:t>
-            </w:r>
-            <w:r>
-              <w:t xml:space="preserve">, </w:t>
-            </w:r>
-            <w:r>
-              <w:t>[</w:t>
-            </w:r>
-            <w:r>
-              <w:t>6</w:t>
-            </w:r>
-            <w:r>
-              <w:t>,</w:t>
-            </w:r>
-            <w:r>
-              <w:t>7</w:t>
-            </w:r>
-            <w:r>
-              <w:t>]</w:t>
+              <w:t>[1,3],[3,5],[5,6], [6,8],[8,9],[9,12], [12,13], [13,14], [14,6], [6,7]</w:t>
             </w:r>
           </w:p>
         </w:tc>
       </w:tr>
     </w:tbl>
     <w:p/>
+    <w:p>
+      <w:pPr>
+        <w:pStyle w:val="Heading1"/>
+      </w:pPr>
+    </w:p>
+    <w:p/>
+    <w:p/>
+    <w:p>
+      <w:pPr>
+        <w:pStyle w:val="Heading1"/>
+        <w:rPr>
+          <w:lang w:val="en-US"/>
+        </w:rPr>
+      </w:pPr>
+      <w:r>
+        <w:rPr>
+          <w:lang w:val="en-US"/>
+        </w:rPr>
+        <w:lastRenderedPageBreak/>
+        <w:t>Logic based coverage</w:t>
+      </w:r>
+    </w:p>
+    <w:p>
+      <w:pPr>
+        <w:rPr>
+          <w:lang w:val="en-US"/>
+        </w:rPr>
+      </w:pPr>
+    </w:p>
+    <w:p>
+      <w:pPr>
+        <w:rPr>
+          <w:lang w:val="en-US"/>
+        </w:rPr>
+      </w:pPr>
+      <w:r>
+        <w:rPr>
+          <w:lang w:val="en-US"/>
+        </w:rPr>
+        <w:t>p</w:t>
+      </w:r>
+      <w:r>
+        <w:rPr>
+          <w:lang w:val="en-US"/>
+        </w:rPr>
+        <w:t xml:space="preserve">1 </w:t>
+      </w:r>
+      <w:r>
+        <w:rPr>
+          <w:lang w:val="en-US"/>
+        </w:rPr>
+        <w:t>: c1, where c1: query == null</w:t>
+      </w:r>
+    </w:p>
+    <w:p>
+      <w:pPr>
+        <w:rPr>
+          <w:lang w:val="en-US"/>
+        </w:rPr>
+      </w:pPr>
+      <w:r>
+        <w:rPr>
+          <w:lang w:val="en-US"/>
+        </w:rPr>
+        <w:t>p</w:t>
+      </w:r>
+      <w:r>
+        <w:rPr>
+          <w:lang w:val="en-US"/>
+        </w:rPr>
+        <w:t>2: c2, where c2: query.length() == 0</w:t>
+      </w:r>
+    </w:p>
+    <w:p>
+      <w:pPr>
+        <w:rPr>
+          <w:lang w:val="en-US"/>
+        </w:rPr>
+      </w:pPr>
+      <w:r>
+        <w:rPr>
+          <w:lang w:val="en-US"/>
+        </w:rPr>
+        <w:t>p</w:t>
+      </w:r>
+      <w:r>
+        <w:rPr>
+          <w:lang w:val="en-US"/>
+        </w:rPr>
+        <w:t>3: c3 &amp;&amp; c4, where c3: x != null; c4: i &lt; query.length()</w:t>
+      </w:r>
+    </w:p>
+    <w:p>
+      <w:pPr>
+        <w:rPr>
+          <w:lang w:val="en-US"/>
+        </w:rPr>
+      </w:pPr>
+      <w:r>
+        <w:rPr>
+          <w:lang w:val="en-US"/>
+        </w:rPr>
+        <w:t>p</w:t>
+      </w:r>
+      <w:r>
+        <w:rPr>
+          <w:lang w:val="en-US"/>
+        </w:rPr>
+        <w:t>4: c5, where c5: c &lt; x.c</w:t>
+      </w:r>
+    </w:p>
+    <w:p>
+      <w:pPr>
+        <w:rPr>
+          <w:lang w:val="en-US"/>
+        </w:rPr>
+      </w:pPr>
+      <w:r>
+        <w:rPr>
+          <w:lang w:val="en-US"/>
+        </w:rPr>
+        <w:t>p</w:t>
+      </w:r>
+      <w:r>
+        <w:rPr>
+          <w:lang w:val="en-US"/>
+        </w:rPr>
+        <w:t>5: c6, where c6: c &gt; x.c</w:t>
+      </w:r>
+    </w:p>
+    <w:p>
+      <w:pPr>
+        <w:rPr>
+          <w:lang w:val="en-US"/>
+        </w:rPr>
+      </w:pPr>
+      <w:r>
+        <w:rPr>
+          <w:lang w:val="en-US"/>
+        </w:rPr>
+        <w:t>p</w:t>
+      </w:r>
+      <w:r>
+        <w:rPr>
+          <w:lang w:val="en-US"/>
+        </w:rPr>
+        <w:t>6: c7, where c7: x.val != null</w:t>
+      </w:r>
+    </w:p>
+    <w:p>
+      <w:pPr>
+        <w:rPr>
+          <w:lang w:val="en-US"/>
+        </w:rPr>
+      </w:pPr>
+    </w:p>
+    <w:p>
+      <w:pPr>
+        <w:rPr>
+          <w:lang w:val="en-US"/>
+        </w:rPr>
+      </w:pPr>
+      <w:r>
+        <w:rPr>
+          <w:lang w:val="en-US"/>
+        </w:rPr>
+        <w:t>Reachability</w:t>
+      </w:r>
+    </w:p>
+    <w:p>
+      <w:pPr>
+        <w:rPr>
+          <w:lang w:val="en-US"/>
+        </w:rPr>
+      </w:pPr>
+      <w:r>
+        <w:rPr>
+          <w:lang w:val="en-US"/>
+        </w:rPr>
+        <w:t>P1 r(p1) = true</w:t>
+      </w:r>
+    </w:p>
+    <w:p>
+      <w:r>
+        <w:t>P</w:t>
+      </w:r>
+      <w:r>
+        <w:t>2</w:t>
+      </w:r>
+      <w:r>
+        <w:t xml:space="preserve"> r(p</w:t>
+      </w:r>
+      <w:r>
+        <w:t>2</w:t>
+      </w:r>
+      <w:r>
+        <w:t xml:space="preserve">) = </w:t>
+      </w:r>
+      <w:r>
+        <w:t xml:space="preserve">r(p1) &amp;&amp; </w:t>
+      </w:r>
+      <w:r>
+        <w:t>!</w:t>
+      </w:r>
+      <w:r>
+        <w:t>p1</w:t>
+      </w:r>
+      <w:r>
+        <w:t xml:space="preserve"> = true</w:t>
+      </w:r>
+      <w:r>
+        <w:t xml:space="preserve"> &amp;&amp; query != null</w:t>
+      </w:r>
+    </w:p>
+    <w:p>
+      <w:r>
+        <w:t>P3 r(p3) = r(p2) &amp;&amp; !p2 = true &amp;&amp; query != null &amp;&amp; query.length != 0</w:t>
+      </w:r>
+    </w:p>
+    <w:p>
+      <w:pPr>
+        <w:rPr>
+          <w:lang w:val="en-US"/>
+        </w:rPr>
+      </w:pPr>
+      <w:r>
+        <w:rPr>
+          <w:lang w:val="en-US"/>
+        </w:rPr>
+        <w:t xml:space="preserve">P4 r(p4) = r(p3) &amp;&amp; p3 = </w:t>
+      </w:r>
+      <w:r>
+        <w:rPr>
+          <w:lang w:val="en-US"/>
+        </w:rPr>
+        <w:t>true &amp;&amp; query != null &amp;&amp; query.length != 0</w:t>
+      </w:r>
+      <w:r>
+        <w:rPr>
+          <w:lang w:val="en-US"/>
+        </w:rPr>
+        <w:t xml:space="preserve"> &amp;&amp; </w:t>
+      </w:r>
+      <w:r>
+        <w:rPr>
+          <w:lang w:val="en-US"/>
+        </w:rPr>
+        <w:t>x != null</w:t>
+      </w:r>
+      <w:r>
+        <w:rPr>
+          <w:lang w:val="en-US"/>
+        </w:rPr>
+        <w:t xml:space="preserve"> &amp;&amp;</w:t>
+      </w:r>
+      <w:r>
+        <w:rPr>
+          <w:lang w:val="en-US"/>
+        </w:rPr>
+        <w:t xml:space="preserve"> </w:t>
+      </w:r>
+      <w:r>
+        <w:rPr>
+          <w:lang w:val="en-US"/>
+        </w:rPr>
+        <w:t xml:space="preserve">i </w:t>
+      </w:r>
+      <w:r>
+        <w:rPr>
+          <w:lang w:val="en-US"/>
+        </w:rPr>
+        <w:t>&lt;</w:t>
+      </w:r>
+      <w:r>
+        <w:rPr>
+          <w:lang w:val="en-US"/>
+        </w:rPr>
+        <w:t xml:space="preserve"> </w:t>
+      </w:r>
+      <w:r>
+        <w:rPr>
+          <w:lang w:val="en-US"/>
+        </w:rPr>
+        <w:t>query.length()</w:t>
+      </w:r>
+    </w:p>
+    <w:p>
+      <w:r>
+        <w:rPr>
+          <w:lang w:val="en-US"/>
+        </w:rPr>
+        <w:t>P5 r(p5) = r(p4) &amp;&amp; !p4</w:t>
+      </w:r>
+      <w:r>
+        <w:rPr>
+          <w:lang w:val="en-US"/>
+        </w:rPr>
+        <w:t xml:space="preserve"> = </w:t>
+      </w:r>
+      <w:r>
+        <w:rPr>
+          <w:lang w:val="en-US"/>
+        </w:rPr>
+        <w:t xml:space="preserve">true &amp;&amp; query != null &amp;&amp; query.length != </w:t>
+      </w:r>
+      <w:r>
+        <w:t>0 &amp;&amp; x != null &amp;&amp; i &lt; query.length()</w:t>
+      </w:r>
+      <w:r>
+        <w:t xml:space="preserve"> </w:t>
+      </w:r>
+      <w:r>
+        <w:t>&amp;&amp; c &gt;= x.c</w:t>
+      </w:r>
+    </w:p>
+    <w:p>
+      <w:pPr>
+        <w:rPr>
+          <w:lang w:val="en-US"/>
+        </w:rPr>
+      </w:pPr>
+      <w:r>
+        <w:rPr>
+          <w:lang w:val="en-US"/>
+        </w:rPr>
+        <w:t xml:space="preserve">P6 r(p6) = </w:t>
+      </w:r>
+      <w:r>
+        <w:rPr>
+          <w:lang w:val="en-US"/>
+        </w:rPr>
+        <w:t xml:space="preserve">r(p5) &amp;&amp; !p5 = </w:t>
+      </w:r>
+      <w:r>
+        <w:rPr>
+          <w:lang w:val="en-US"/>
+        </w:rPr>
+        <w:t xml:space="preserve">true &amp;&amp; query != null &amp;&amp; query.length != </w:t>
+      </w:r>
+      <w:r>
+        <w:rPr>
+          <w:lang w:val="en-US"/>
+        </w:rPr>
+        <w:t xml:space="preserve">0 &amp;&amp; x != null &amp;&amp; i &lt; query.length() &amp;&amp; c </w:t>
+      </w:r>
+      <w:r>
+        <w:rPr>
+          <w:lang w:val="en-US"/>
+        </w:rPr>
+        <w:t>&lt;</w:t>
+      </w:r>
+      <w:r>
+        <w:rPr>
+          <w:lang w:val="en-US"/>
+        </w:rPr>
+        <w:t>= x.c</w:t>
+      </w:r>
+    </w:p>
     <w:sectPr>
       <w:pgSz w:w="11906" w:h="16838"/>
       <w:pgMar w:top="1417" w:right="1701" w:bottom="1417" w:left="1701" w:header="708" w:footer="708" w:gutter="0"/>

</xml_diff>

<commit_message>
Added ISP Base Choice specification in document.
</commit_message>
<xml_diff>
--- a/VVS_Temp_report.docx
+++ b/VVS_Temp_report.docx
@@ -92,6 +92,7 @@
         </w:rPr>
         <w:t xml:space="preserve"> </w:t>
       </w:r>
+      <w:proofErr w:type="spellStart"/>
       <w:r>
         <w:rPr>
           <w:rFonts w:ascii="Courier New" w:hAnsi="Courier New" w:cs="Courier New"/>
@@ -102,6 +103,7 @@
         </w:rPr>
         <w:t>boolean</w:t>
       </w:r>
+      <w:proofErr w:type="spellEnd"/>
       <w:r>
         <w:rPr>
           <w:rFonts w:ascii="Courier New" w:hAnsi="Courier New" w:cs="Courier New"/>
@@ -404,6 +406,7 @@
         </w:rPr>
         <w:t xml:space="preserve"> </w:t>
       </w:r>
+      <w:proofErr w:type="spellStart"/>
       <w:r>
         <w:rPr>
           <w:rFonts w:ascii="Courier New" w:hAnsi="Courier New" w:cs="Courier New"/>
@@ -414,6 +417,7 @@
         </w:rPr>
         <w:t>IllegalArgumentException</w:t>
       </w:r>
+      <w:proofErr w:type="spellEnd"/>
       <w:r>
         <w:rPr>
           <w:rFonts w:ascii="Courier New" w:hAnsi="Courier New" w:cs="Courier New"/>
@@ -812,12 +816,14 @@
                 <w:lang w:val="en-US"/>
               </w:rPr>
             </w:pPr>
+            <w:proofErr w:type="spellStart"/>
             <w:r>
               <w:rPr>
                 <w:lang w:val="en-US"/>
               </w:rPr>
               <w:t>containsException</w:t>
             </w:r>
+            <w:proofErr w:type="spellEnd"/>
           </w:p>
         </w:tc>
         <w:tc>
@@ -850,12 +856,14 @@
                 <w:lang w:val="en-US"/>
               </w:rPr>
             </w:pPr>
+            <w:proofErr w:type="spellStart"/>
             <w:r>
               <w:rPr>
                 <w:lang w:val="en-US"/>
               </w:rPr>
               <w:t>IllegalArgumentException</w:t>
             </w:r>
+            <w:proofErr w:type="spellEnd"/>
           </w:p>
         </w:tc>
         <w:tc>
@@ -890,12 +898,14 @@
                 <w:lang w:val="en-US"/>
               </w:rPr>
             </w:pPr>
+            <w:proofErr w:type="spellStart"/>
             <w:r>
               <w:rPr>
                 <w:lang w:val="en-US"/>
               </w:rPr>
               <w:t>containsReturn</w:t>
             </w:r>
+            <w:proofErr w:type="spellEnd"/>
           </w:p>
         </w:tc>
         <w:tc>
@@ -913,7 +923,21 @@
               <w:rPr>
                 <w:lang w:val="en-US"/>
               </w:rPr>
-              <w:t>“someKey”</w:t>
+              <w:t>“</w:t>
+            </w:r>
+            <w:proofErr w:type="spellStart"/>
+            <w:r>
+              <w:rPr>
+                <w:lang w:val="en-US"/>
+              </w:rPr>
+              <w:t>someKey</w:t>
+            </w:r>
+            <w:proofErr w:type="spellEnd"/>
+            <w:r>
+              <w:rPr>
+                <w:lang w:val="en-US"/>
+              </w:rPr>
+              <w:t>”</w:t>
             </w:r>
           </w:p>
         </w:tc>
@@ -1353,12 +1377,14 @@
                 <w:lang w:val="en-US"/>
               </w:rPr>
             </w:pPr>
+            <w:proofErr w:type="spellStart"/>
             <w:r>
               <w:rPr>
                 <w:lang w:val="en-US"/>
               </w:rPr>
               <w:t>sizeTest</w:t>
             </w:r>
+            <w:proofErr w:type="spellEnd"/>
           </w:p>
         </w:tc>
         <w:tc>
@@ -1825,6 +1851,7 @@
         </w:rPr>
         <w:t xml:space="preserve"> </w:t>
       </w:r>
+      <w:proofErr w:type="spellStart"/>
       <w:r>
         <w:rPr>
           <w:rFonts w:ascii="Courier New" w:hAnsi="Courier New" w:cs="Courier New"/>
@@ -1835,6 +1862,7 @@
         </w:rPr>
         <w:t>IllegalArgumentException</w:t>
       </w:r>
+      <w:proofErr w:type="spellEnd"/>
       <w:r>
         <w:rPr>
           <w:rFonts w:ascii="Courier New" w:hAnsi="Courier New" w:cs="Courier New"/>
@@ -1953,6 +1981,7 @@
         </w:rPr>
         <w:t>(</w:t>
       </w:r>
+      <w:proofErr w:type="spellStart"/>
       <w:r>
         <w:rPr>
           <w:rFonts w:ascii="Courier New" w:hAnsi="Courier New" w:cs="Courier New"/>
@@ -1983,6 +2012,7 @@
         </w:rPr>
         <w:t>length</w:t>
       </w:r>
+      <w:proofErr w:type="spellEnd"/>
       <w:r>
         <w:rPr>
           <w:rFonts w:ascii="Courier New" w:hAnsi="Courier New" w:cs="Courier New"/>
@@ -2161,6 +2191,7 @@
         </w:rPr>
         <w:t xml:space="preserve"> </w:t>
       </w:r>
+      <w:proofErr w:type="spellStart"/>
       <w:r>
         <w:rPr>
           <w:rFonts w:ascii="Courier New" w:hAnsi="Courier New" w:cs="Courier New"/>
@@ -2171,6 +2202,7 @@
         </w:rPr>
         <w:t>IllegalArgumentException</w:t>
       </w:r>
+      <w:proofErr w:type="spellEnd"/>
       <w:r>
         <w:rPr>
           <w:rFonts w:ascii="Courier New" w:hAnsi="Courier New" w:cs="Courier New"/>
@@ -2781,7 +2813,18 @@
           <w:szCs w:val="20"/>
           <w:lang w:val="en-US"/>
         </w:rPr>
-        <w:t xml:space="preserve"> x</w:t>
+        <w:t xml:space="preserve"> </w:t>
+      </w:r>
+      <w:proofErr w:type="spellStart"/>
+      <w:r>
+        <w:rPr>
+          <w:rFonts w:ascii="Courier New" w:hAnsi="Courier New" w:cs="Courier New"/>
+          <w:color w:val="000000"/>
+          <w:sz w:val="20"/>
+          <w:szCs w:val="20"/>
+          <w:lang w:val="en-US"/>
+        </w:rPr>
+        <w:t>x</w:t>
       </w:r>
       <w:r>
         <w:rPr>
@@ -2803,6 +2846,7 @@
         </w:rPr>
         <w:t>val</w:t>
       </w:r>
+      <w:proofErr w:type="spellEnd"/>
       <w:r>
         <w:rPr>
           <w:rFonts w:ascii="Courier New" w:hAnsi="Courier New" w:cs="Courier New"/>
@@ -3011,12 +3055,14 @@
                 <w:lang w:val="en-US"/>
               </w:rPr>
             </w:pPr>
+            <w:proofErr w:type="spellStart"/>
             <w:r>
               <w:rPr>
                 <w:lang w:val="en-US"/>
               </w:rPr>
               <w:t>getNull</w:t>
             </w:r>
+            <w:proofErr w:type="spellEnd"/>
           </w:p>
         </w:tc>
         <w:tc>
@@ -3049,12 +3095,14 @@
                 <w:lang w:val="en-US"/>
               </w:rPr>
             </w:pPr>
+            <w:proofErr w:type="spellStart"/>
             <w:r>
               <w:rPr>
                 <w:lang w:val="en-US"/>
               </w:rPr>
               <w:t>IllegalArgumentException</w:t>
             </w:r>
+            <w:proofErr w:type="spellEnd"/>
           </w:p>
         </w:tc>
         <w:tc>
@@ -3089,12 +3137,14 @@
                 <w:lang w:val="en-US"/>
               </w:rPr>
             </w:pPr>
+            <w:proofErr w:type="spellStart"/>
             <w:r>
               <w:rPr>
                 <w:lang w:val="en-US"/>
               </w:rPr>
               <w:t>getEmptyString</w:t>
             </w:r>
+            <w:proofErr w:type="spellEnd"/>
           </w:p>
         </w:tc>
         <w:tc>
@@ -3127,12 +3177,14 @@
                 <w:lang w:val="en-US"/>
               </w:rPr>
             </w:pPr>
+            <w:proofErr w:type="spellStart"/>
             <w:r>
               <w:rPr>
                 <w:lang w:val="en-US"/>
               </w:rPr>
               <w:t>IllegalArgumentException</w:t>
             </w:r>
+            <w:proofErr w:type="spellEnd"/>
           </w:p>
         </w:tc>
         <w:tc>
@@ -3167,12 +3219,14 @@
                 <w:lang w:val="en-US"/>
               </w:rPr>
             </w:pPr>
+            <w:proofErr w:type="spellStart"/>
             <w:r>
               <w:rPr>
                 <w:lang w:val="en-US"/>
               </w:rPr>
               <w:t>getNonExistentValue</w:t>
             </w:r>
+            <w:proofErr w:type="spellEnd"/>
           </w:p>
         </w:tc>
         <w:tc>
@@ -3190,7 +3244,21 @@
               <w:rPr>
                 <w:lang w:val="en-US"/>
               </w:rPr>
-              <w:t>“someKey”</w:t>
+              <w:t>“</w:t>
+            </w:r>
+            <w:proofErr w:type="spellStart"/>
+            <w:r>
+              <w:rPr>
+                <w:lang w:val="en-US"/>
+              </w:rPr>
+              <w:t>someKey</w:t>
+            </w:r>
+            <w:proofErr w:type="spellEnd"/>
+            <w:r>
+              <w:rPr>
+                <w:lang w:val="en-US"/>
+              </w:rPr>
+              <w:t>”</w:t>
             </w:r>
           </w:p>
         </w:tc>
@@ -3245,12 +3313,14 @@
                 <w:lang w:val="en-US"/>
               </w:rPr>
             </w:pPr>
+            <w:proofErr w:type="spellStart"/>
             <w:r>
               <w:rPr>
                 <w:lang w:val="en-US"/>
               </w:rPr>
               <w:t>getExistentValue</w:t>
             </w:r>
+            <w:proofErr w:type="spellEnd"/>
           </w:p>
         </w:tc>
         <w:tc>
@@ -3472,8 +3542,20 @@
           <w:szCs w:val="20"/>
           <w:lang w:val="en-US"/>
         </w:rPr>
-        <w:t xml:space="preserve"> T val</w:t>
-      </w:r>
+        <w:t xml:space="preserve"> T </w:t>
+      </w:r>
+      <w:proofErr w:type="spellStart"/>
+      <w:r>
+        <w:rPr>
+          <w:rFonts w:ascii="Courier New" w:hAnsi="Courier New" w:cs="Courier New"/>
+          <w:color w:val="000000"/>
+          <w:sz w:val="20"/>
+          <w:szCs w:val="20"/>
+          <w:lang w:val="en-US"/>
+        </w:rPr>
+        <w:t>val</w:t>
+      </w:r>
+      <w:proofErr w:type="spellEnd"/>
       <w:r>
         <w:rPr>
           <w:rFonts w:ascii="Courier New" w:hAnsi="Courier New" w:cs="Courier New"/>
@@ -3729,6 +3811,7 @@
         </w:rPr>
         <w:t xml:space="preserve"> </w:t>
       </w:r>
+      <w:proofErr w:type="spellStart"/>
       <w:r>
         <w:rPr>
           <w:rFonts w:ascii="Courier New" w:hAnsi="Courier New" w:cs="Courier New"/>
@@ -3739,6 +3822,7 @@
         </w:rPr>
         <w:t>IllegalArgumentException</w:t>
       </w:r>
+      <w:proofErr w:type="spellEnd"/>
       <w:r>
         <w:rPr>
           <w:rFonts w:ascii="Courier New" w:hAnsi="Courier New" w:cs="Courier New"/>
@@ -4132,8 +4216,20 @@
           <w:szCs w:val="20"/>
           <w:lang w:val="en-US"/>
         </w:rPr>
-        <w:t xml:space="preserve"> val</w:t>
-      </w:r>
+        <w:t xml:space="preserve"> </w:t>
+      </w:r>
+      <w:proofErr w:type="spellStart"/>
+      <w:r>
+        <w:rPr>
+          <w:rFonts w:ascii="Courier New" w:hAnsi="Courier New" w:cs="Courier New"/>
+          <w:color w:val="000000"/>
+          <w:sz w:val="20"/>
+          <w:szCs w:val="20"/>
+          <w:lang w:val="en-US"/>
+        </w:rPr>
+        <w:t>val</w:t>
+      </w:r>
+      <w:proofErr w:type="spellEnd"/>
       <w:r>
         <w:rPr>
           <w:rFonts w:ascii="Courier New" w:hAnsi="Courier New" w:cs="Courier New"/>
@@ -4371,12 +4467,14 @@
                 <w:lang w:val="en-US"/>
               </w:rPr>
             </w:pPr>
+            <w:proofErr w:type="spellStart"/>
             <w:r>
               <w:rPr>
                 <w:lang w:val="en-US"/>
               </w:rPr>
               <w:t>putNull</w:t>
             </w:r>
+            <w:proofErr w:type="spellEnd"/>
           </w:p>
         </w:tc>
         <w:tc>
@@ -4421,12 +4519,14 @@
                 <w:lang w:val="en-US"/>
               </w:rPr>
             </w:pPr>
+            <w:proofErr w:type="spellStart"/>
             <w:r>
               <w:rPr>
                 <w:lang w:val="en-US"/>
               </w:rPr>
               <w:t>IllegalArgumentException</w:t>
             </w:r>
+            <w:proofErr w:type="spellEnd"/>
           </w:p>
         </w:tc>
         <w:tc>
@@ -4461,12 +4561,14 @@
                 <w:lang w:val="en-US"/>
               </w:rPr>
             </w:pPr>
+            <w:proofErr w:type="spellStart"/>
             <w:r>
               <w:rPr>
                 <w:lang w:val="en-US"/>
               </w:rPr>
               <w:t>putNewValue</w:t>
             </w:r>
+            <w:proofErr w:type="spellEnd"/>
           </w:p>
         </w:tc>
         <w:tc>
@@ -4486,12 +4588,14 @@
               </w:rPr>
               <w:t>“</w:t>
             </w:r>
+            <w:proofErr w:type="spellStart"/>
             <w:r>
               <w:rPr>
                 <w:lang w:val="en-US"/>
               </w:rPr>
               <w:t>someKey</w:t>
             </w:r>
+            <w:proofErr w:type="spellEnd"/>
             <w:r>
               <w:rPr>
                 <w:lang w:val="en-US"/>
@@ -4572,11 +4676,19 @@
           <w:lang w:val="en-US"/>
         </w:rPr>
       </w:pPr>
-      <w:r>
-        <w:rPr>
-          <w:lang w:val="en-US"/>
-        </w:rPr>
-        <w:t>LongestPrefixOf coverage</w:t>
+      <w:proofErr w:type="spellStart"/>
+      <w:r>
+        <w:rPr>
+          <w:lang w:val="en-US"/>
+        </w:rPr>
+        <w:t>LongestPrefixOf</w:t>
+      </w:r>
+      <w:proofErr w:type="spellEnd"/>
+      <w:r>
+        <w:rPr>
+          <w:lang w:val="en-US"/>
+        </w:rPr>
+        <w:t xml:space="preserve"> coverage</w:t>
       </w:r>
     </w:p>
     <w:p>
@@ -4670,8 +4782,20 @@
           <w:szCs w:val="20"/>
           <w:lang w:val="en-US"/>
         </w:rPr>
-        <w:t xml:space="preserve"> longestPrefixOf</w:t>
-      </w:r>
+        <w:t xml:space="preserve"> </w:t>
+      </w:r>
+      <w:proofErr w:type="spellStart"/>
+      <w:r>
+        <w:rPr>
+          <w:rFonts w:ascii="Courier New" w:hAnsi="Courier New" w:cs="Courier New"/>
+          <w:color w:val="000000"/>
+          <w:sz w:val="20"/>
+          <w:szCs w:val="20"/>
+          <w:lang w:val="en-US"/>
+        </w:rPr>
+        <w:t>longestPrefixOf</w:t>
+      </w:r>
+      <w:proofErr w:type="spellEnd"/>
       <w:r>
         <w:rPr>
           <w:rFonts w:ascii="Courier New" w:hAnsi="Courier New" w:cs="Courier New"/>
@@ -4957,6 +5081,7 @@
         </w:rPr>
         <w:t xml:space="preserve"> </w:t>
       </w:r>
+      <w:proofErr w:type="spellStart"/>
       <w:r>
         <w:rPr>
           <w:rFonts w:ascii="Courier New" w:hAnsi="Courier New" w:cs="Courier New"/>
@@ -4967,6 +5092,7 @@
         </w:rPr>
         <w:t>IllegalArgumentException</w:t>
       </w:r>
+      <w:proofErr w:type="spellEnd"/>
       <w:r>
         <w:rPr>
           <w:rFonts w:ascii="Courier New" w:hAnsi="Courier New" w:cs="Courier New"/>
@@ -4985,7 +5111,29 @@
           <w:szCs w:val="20"/>
           <w:lang w:val="en-US"/>
         </w:rPr>
-        <w:t>"calls longestPrefixOf() with null argument"</w:t>
+        <w:t xml:space="preserve">"calls </w:t>
+      </w:r>
+      <w:proofErr w:type="spellStart"/>
+      <w:r>
+        <w:rPr>
+          <w:rFonts w:ascii="Courier New" w:hAnsi="Courier New" w:cs="Courier New"/>
+          <w:color w:val="008800"/>
+          <w:sz w:val="20"/>
+          <w:szCs w:val="20"/>
+          <w:lang w:val="en-US"/>
+        </w:rPr>
+        <w:t>longestPrefixOf</w:t>
+      </w:r>
+      <w:proofErr w:type="spellEnd"/>
+      <w:r>
+        <w:rPr>
+          <w:rFonts w:ascii="Courier New" w:hAnsi="Courier New" w:cs="Courier New"/>
+          <w:color w:val="008800"/>
+          <w:sz w:val="20"/>
+          <w:szCs w:val="20"/>
+          <w:lang w:val="en-US"/>
+        </w:rPr>
+        <w:t>() with null argument"</w:t>
       </w:r>
       <w:r>
         <w:rPr>
@@ -5085,6 +5233,7 @@
         </w:rPr>
         <w:t>(</w:t>
       </w:r>
+      <w:proofErr w:type="spellStart"/>
       <w:r>
         <w:rPr>
           <w:rFonts w:ascii="Courier New" w:hAnsi="Courier New" w:cs="Courier New"/>
@@ -5115,6 +5264,7 @@
         </w:rPr>
         <w:t>length</w:t>
       </w:r>
+      <w:proofErr w:type="spellEnd"/>
       <w:r>
         <w:rPr>
           <w:rFonts w:ascii="Courier New" w:hAnsi="Courier New" w:cs="Courier New"/>
@@ -5625,7 +5775,29 @@
           <w:szCs w:val="20"/>
           <w:lang w:val="en-US"/>
         </w:rPr>
-        <w:t xml:space="preserve"> i </w:t>
+        <w:t xml:space="preserve"> </w:t>
+      </w:r>
+      <w:proofErr w:type="spellStart"/>
+      <w:r>
+        <w:rPr>
+          <w:rFonts w:ascii="Courier New" w:hAnsi="Courier New" w:cs="Courier New"/>
+          <w:color w:val="000000"/>
+          <w:sz w:val="20"/>
+          <w:szCs w:val="20"/>
+          <w:lang w:val="en-US"/>
+        </w:rPr>
+        <w:t>i</w:t>
+      </w:r>
+      <w:proofErr w:type="spellEnd"/>
+      <w:r>
+        <w:rPr>
+          <w:rFonts w:ascii="Courier New" w:hAnsi="Courier New" w:cs="Courier New"/>
+          <w:color w:val="000000"/>
+          <w:sz w:val="20"/>
+          <w:szCs w:val="20"/>
+          <w:lang w:val="en-US"/>
+        </w:rPr>
+        <w:t xml:space="preserve"> </w:t>
       </w:r>
       <w:r>
         <w:rPr>
@@ -5833,7 +6005,29 @@
           <w:szCs w:val="20"/>
           <w:lang w:val="en-US"/>
         </w:rPr>
-        <w:t xml:space="preserve"> i </w:t>
+        <w:t xml:space="preserve"> </w:t>
+      </w:r>
+      <w:proofErr w:type="spellStart"/>
+      <w:r>
+        <w:rPr>
+          <w:rFonts w:ascii="Courier New" w:hAnsi="Courier New" w:cs="Courier New"/>
+          <w:color w:val="000000"/>
+          <w:sz w:val="20"/>
+          <w:szCs w:val="20"/>
+          <w:lang w:val="en-US"/>
+        </w:rPr>
+        <w:t>i</w:t>
+      </w:r>
+      <w:proofErr w:type="spellEnd"/>
+      <w:r>
+        <w:rPr>
+          <w:rFonts w:ascii="Courier New" w:hAnsi="Courier New" w:cs="Courier New"/>
+          <w:color w:val="000000"/>
+          <w:sz w:val="20"/>
+          <w:szCs w:val="20"/>
+          <w:lang w:val="en-US"/>
+        </w:rPr>
+        <w:t xml:space="preserve"> </w:t>
       </w:r>
       <w:r>
         <w:rPr>
@@ -5853,7 +6047,18 @@
           <w:szCs w:val="20"/>
           <w:lang w:val="en-US"/>
         </w:rPr>
-        <w:t xml:space="preserve"> query</w:t>
+        <w:t xml:space="preserve"> </w:t>
+      </w:r>
+      <w:proofErr w:type="spellStart"/>
+      <w:r>
+        <w:rPr>
+          <w:rFonts w:ascii="Courier New" w:hAnsi="Courier New" w:cs="Courier New"/>
+          <w:color w:val="000000"/>
+          <w:sz w:val="20"/>
+          <w:szCs w:val="20"/>
+          <w:lang w:val="en-US"/>
+        </w:rPr>
+        <w:t>query</w:t>
       </w:r>
       <w:r>
         <w:rPr>
@@ -5875,6 +6080,7 @@
         </w:rPr>
         <w:t>length</w:t>
       </w:r>
+      <w:proofErr w:type="spellEnd"/>
       <w:r>
         <w:rPr>
           <w:rFonts w:ascii="Courier New" w:hAnsi="Courier New" w:cs="Courier New"/>
@@ -5971,6 +6177,7 @@
         </w:rPr>
         <w:t xml:space="preserve">            </w:t>
       </w:r>
+      <w:proofErr w:type="spellStart"/>
       <w:r>
         <w:rPr>
           <w:rFonts w:ascii="Courier New" w:hAnsi="Courier New" w:cs="Courier New"/>
@@ -5980,6 +6187,7 @@
         </w:rPr>
         <w:t>char</w:t>
       </w:r>
+      <w:proofErr w:type="spellEnd"/>
       <w:r>
         <w:rPr>
           <w:rFonts w:ascii="Courier New" w:hAnsi="Courier New" w:cs="Courier New"/>
@@ -6005,7 +6213,17 @@
           <w:sz w:val="20"/>
           <w:szCs w:val="20"/>
         </w:rPr>
-        <w:t xml:space="preserve"> query</w:t>
+        <w:t xml:space="preserve"> </w:t>
+      </w:r>
+      <w:proofErr w:type="spellStart"/>
+      <w:r>
+        <w:rPr>
+          <w:rFonts w:ascii="Courier New" w:hAnsi="Courier New" w:cs="Courier New"/>
+          <w:color w:val="000000"/>
+          <w:sz w:val="20"/>
+          <w:szCs w:val="20"/>
+        </w:rPr>
+        <w:t>query</w:t>
       </w:r>
       <w:r>
         <w:rPr>
@@ -6025,6 +6243,7 @@
         </w:rPr>
         <w:t>charAt</w:t>
       </w:r>
+      <w:proofErr w:type="spellEnd"/>
       <w:r>
         <w:rPr>
           <w:rFonts w:ascii="Courier New" w:hAnsi="Courier New" w:cs="Courier New"/>
@@ -6175,7 +6394,18 @@
           <w:szCs w:val="20"/>
           <w:lang w:val="en-US"/>
         </w:rPr>
-        <w:t xml:space="preserve"> x</w:t>
+        <w:t xml:space="preserve"> </w:t>
+      </w:r>
+      <w:proofErr w:type="spellStart"/>
+      <w:r>
+        <w:rPr>
+          <w:rFonts w:ascii="Courier New" w:hAnsi="Courier New" w:cs="Courier New"/>
+          <w:color w:val="000000"/>
+          <w:sz w:val="20"/>
+          <w:szCs w:val="20"/>
+          <w:lang w:val="en-US"/>
+        </w:rPr>
+        <w:t>x</w:t>
       </w:r>
       <w:r>
         <w:rPr>
@@ -6197,6 +6427,7 @@
         </w:rPr>
         <w:t>c</w:t>
       </w:r>
+      <w:proofErr w:type="spellEnd"/>
       <w:r>
         <w:rPr>
           <w:rFonts w:ascii="Courier New" w:hAnsi="Courier New" w:cs="Courier New"/>
@@ -6245,7 +6476,18 @@
           <w:szCs w:val="20"/>
           <w:lang w:val="en-US"/>
         </w:rPr>
-        <w:t xml:space="preserve"> x</w:t>
+        <w:t xml:space="preserve"> </w:t>
+      </w:r>
+      <w:proofErr w:type="spellStart"/>
+      <w:r>
+        <w:rPr>
+          <w:rFonts w:ascii="Courier New" w:hAnsi="Courier New" w:cs="Courier New"/>
+          <w:color w:val="000000"/>
+          <w:sz w:val="20"/>
+          <w:szCs w:val="20"/>
+          <w:lang w:val="en-US"/>
+        </w:rPr>
+        <w:t>x</w:t>
       </w:r>
       <w:r>
         <w:rPr>
@@ -6267,6 +6509,7 @@
         </w:rPr>
         <w:t>left</w:t>
       </w:r>
+      <w:proofErr w:type="spellEnd"/>
       <w:r>
         <w:rPr>
           <w:rFonts w:ascii="Courier New" w:hAnsi="Courier New" w:cs="Courier New"/>
@@ -6412,7 +6655,18 @@
           <w:szCs w:val="20"/>
           <w:lang w:val="en-US"/>
         </w:rPr>
-        <w:t xml:space="preserve"> x</w:t>
+        <w:t xml:space="preserve"> </w:t>
+      </w:r>
+      <w:proofErr w:type="spellStart"/>
+      <w:r>
+        <w:rPr>
+          <w:rFonts w:ascii="Courier New" w:hAnsi="Courier New" w:cs="Courier New"/>
+          <w:color w:val="000000"/>
+          <w:sz w:val="20"/>
+          <w:szCs w:val="20"/>
+          <w:lang w:val="en-US"/>
+        </w:rPr>
+        <w:t>x</w:t>
       </w:r>
       <w:r>
         <w:rPr>
@@ -6434,6 +6688,7 @@
         </w:rPr>
         <w:t>c</w:t>
       </w:r>
+      <w:proofErr w:type="spellEnd"/>
       <w:r>
         <w:rPr>
           <w:rFonts w:ascii="Courier New" w:hAnsi="Courier New" w:cs="Courier New"/>
@@ -6482,7 +6737,18 @@
           <w:szCs w:val="20"/>
           <w:lang w:val="en-US"/>
         </w:rPr>
-        <w:t xml:space="preserve"> x</w:t>
+        <w:t xml:space="preserve"> </w:t>
+      </w:r>
+      <w:proofErr w:type="spellStart"/>
+      <w:r>
+        <w:rPr>
+          <w:rFonts w:ascii="Courier New" w:hAnsi="Courier New" w:cs="Courier New"/>
+          <w:color w:val="000000"/>
+          <w:sz w:val="20"/>
+          <w:szCs w:val="20"/>
+          <w:lang w:val="en-US"/>
+        </w:rPr>
+        <w:t>x</w:t>
       </w:r>
       <w:r>
         <w:rPr>
@@ -6504,6 +6770,7 @@
         </w:rPr>
         <w:t>right</w:t>
       </w:r>
+      <w:proofErr w:type="spellEnd"/>
       <w:r>
         <w:rPr>
           <w:rFonts w:ascii="Courier New" w:hAnsi="Courier New" w:cs="Courier New"/>
@@ -6646,8 +6913,20 @@
           <w:szCs w:val="20"/>
           <w:lang w:val="en-US"/>
         </w:rPr>
-        <w:t xml:space="preserve">                i</w:t>
-      </w:r>
+        <w:t xml:space="preserve">                </w:t>
+      </w:r>
+      <w:proofErr w:type="spellStart"/>
+      <w:r>
+        <w:rPr>
+          <w:rFonts w:ascii="Courier New" w:hAnsi="Courier New" w:cs="Courier New"/>
+          <w:color w:val="000000"/>
+          <w:sz w:val="20"/>
+          <w:szCs w:val="20"/>
+          <w:lang w:val="en-US"/>
+        </w:rPr>
+        <w:t>i</w:t>
+      </w:r>
+      <w:proofErr w:type="spellEnd"/>
       <w:r>
         <w:rPr>
           <w:rFonts w:ascii="Courier New" w:hAnsi="Courier New" w:cs="Courier New"/>
@@ -6746,6 +7025,7 @@
         </w:rPr>
         <w:t>(</w:t>
       </w:r>
+      <w:proofErr w:type="spellStart"/>
       <w:r>
         <w:rPr>
           <w:rFonts w:ascii="Courier New" w:hAnsi="Courier New" w:cs="Courier New"/>
@@ -6774,7 +7054,18 @@
           <w:szCs w:val="20"/>
           <w:lang w:val="en-US"/>
         </w:rPr>
-        <w:t xml:space="preserve">val </w:t>
+        <w:t>val</w:t>
+      </w:r>
+      <w:proofErr w:type="spellEnd"/>
+      <w:r>
+        <w:rPr>
+          <w:rFonts w:ascii="Courier New" w:hAnsi="Courier New" w:cs="Courier New"/>
+          <w:color w:val="000000"/>
+          <w:sz w:val="20"/>
+          <w:szCs w:val="20"/>
+          <w:lang w:val="en-US"/>
+        </w:rPr>
+        <w:t xml:space="preserve"> </w:t>
       </w:r>
       <w:r>
         <w:rPr>
@@ -6912,8 +7203,20 @@
           <w:szCs w:val="20"/>
           <w:lang w:val="en-US"/>
         </w:rPr>
-        <w:t xml:space="preserve"> i</w:t>
-      </w:r>
+        <w:t xml:space="preserve"> </w:t>
+      </w:r>
+      <w:proofErr w:type="spellStart"/>
+      <w:r>
+        <w:rPr>
+          <w:rFonts w:ascii="Courier New" w:hAnsi="Courier New" w:cs="Courier New"/>
+          <w:color w:val="000000"/>
+          <w:sz w:val="20"/>
+          <w:szCs w:val="20"/>
+          <w:lang w:val="en-US"/>
+        </w:rPr>
+        <w:t>i</w:t>
+      </w:r>
+      <w:proofErr w:type="spellEnd"/>
       <w:r>
         <w:rPr>
           <w:rFonts w:ascii="Courier New" w:hAnsi="Courier New" w:cs="Courier New"/>
@@ -7232,7 +7535,18 @@
           <w:szCs w:val="20"/>
           <w:lang w:val="en-US"/>
         </w:rPr>
-        <w:t xml:space="preserve"> query</w:t>
+        <w:t xml:space="preserve"> </w:t>
+      </w:r>
+      <w:proofErr w:type="spellStart"/>
+      <w:r>
+        <w:rPr>
+          <w:rFonts w:ascii="Courier New" w:hAnsi="Courier New" w:cs="Courier New"/>
+          <w:color w:val="000000"/>
+          <w:sz w:val="20"/>
+          <w:szCs w:val="20"/>
+          <w:lang w:val="en-US"/>
+        </w:rPr>
+        <w:t>query</w:t>
       </w:r>
       <w:r>
         <w:rPr>
@@ -7254,6 +7568,7 @@
         </w:rPr>
         <w:t>substring</w:t>
       </w:r>
+      <w:proofErr w:type="spellEnd"/>
       <w:r>
         <w:rPr>
           <w:rFonts w:ascii="Courier New" w:hAnsi="Courier New" w:cs="Courier New"/>
@@ -7502,12 +7817,14 @@
                 <w:lang w:val="en-US"/>
               </w:rPr>
             </w:pPr>
+            <w:proofErr w:type="spellStart"/>
             <w:r>
               <w:rPr>
                 <w:lang w:val="en-US"/>
               </w:rPr>
               <w:t>longestPrefixOfNull</w:t>
             </w:r>
+            <w:proofErr w:type="spellEnd"/>
           </w:p>
         </w:tc>
         <w:tc>
@@ -7540,12 +7857,14 @@
                 <w:lang w:val="en-US"/>
               </w:rPr>
             </w:pPr>
+            <w:proofErr w:type="spellStart"/>
             <w:r>
               <w:rPr>
                 <w:lang w:val="en-US"/>
               </w:rPr>
               <w:t>IllegalArgumentException</w:t>
             </w:r>
+            <w:proofErr w:type="spellEnd"/>
           </w:p>
         </w:tc>
         <w:tc>
@@ -7580,12 +7899,14 @@
                 <w:lang w:val="en-US"/>
               </w:rPr>
             </w:pPr>
+            <w:proofErr w:type="spellStart"/>
             <w:r>
               <w:rPr>
                 <w:lang w:val="en-US"/>
               </w:rPr>
               <w:t>longestPrefixOfEmpty</w:t>
             </w:r>
+            <w:proofErr w:type="spellEnd"/>
           </w:p>
         </w:tc>
         <w:tc>
@@ -7658,12 +7979,14 @@
                 <w:lang w:val="en-US"/>
               </w:rPr>
             </w:pPr>
+            <w:proofErr w:type="spellStart"/>
             <w:r>
               <w:rPr>
                 <w:lang w:val="en-US"/>
               </w:rPr>
               <w:t>longestPrefixOfAllInstructions</w:t>
             </w:r>
+            <w:proofErr w:type="spellEnd"/>
           </w:p>
         </w:tc>
         <w:tc>
@@ -7731,10 +8054,20 @@
           <w:numId w:val="1"/>
         </w:numPr>
       </w:pPr>
+      <w:proofErr w:type="spellStart"/>
       <w:r>
         <w:lastRenderedPageBreak/>
-        <w:t>Keys coverage</w:t>
-      </w:r>
+        <w:t>Keys</w:t>
+      </w:r>
+      <w:proofErr w:type="spellEnd"/>
+      <w:r>
+        <w:t xml:space="preserve"> </w:t>
+      </w:r>
+      <w:proofErr w:type="spellStart"/>
+      <w:r>
+        <w:t>coverage</w:t>
+      </w:r>
+      <w:proofErr w:type="spellEnd"/>
     </w:p>
     <w:p/>
     <w:p>
@@ -7803,6 +8136,7 @@
         </w:rPr>
         <w:t xml:space="preserve"> </w:t>
       </w:r>
+      <w:proofErr w:type="spellStart"/>
       <w:r>
         <w:rPr>
           <w:rFonts w:ascii="Courier New" w:hAnsi="Courier New" w:cs="Courier New"/>
@@ -7813,6 +8147,7 @@
         </w:rPr>
         <w:t>Iterable</w:t>
       </w:r>
+      <w:proofErr w:type="spellEnd"/>
       <w:r>
         <w:rPr>
           <w:rFonts w:ascii="Courier New" w:hAnsi="Courier New" w:cs="Courier New"/>
@@ -8265,6 +8600,7 @@
         </w:rPr>
         <w:t xml:space="preserve">        </w:t>
       </w:r>
+      <w:proofErr w:type="spellStart"/>
       <w:r>
         <w:rPr>
           <w:rFonts w:ascii="Courier New" w:hAnsi="Courier New" w:cs="Courier New"/>
@@ -8274,15 +8610,27 @@
         </w:rPr>
         <w:t>return</w:t>
       </w:r>
-      <w:r>
-        <w:rPr>
-          <w:rFonts w:ascii="Courier New" w:hAnsi="Courier New" w:cs="Courier New"/>
-          <w:color w:val="000000"/>
-          <w:sz w:val="20"/>
-          <w:szCs w:val="20"/>
-        </w:rPr>
-        <w:t xml:space="preserve"> queue</w:t>
-      </w:r>
+      <w:proofErr w:type="spellEnd"/>
+      <w:r>
+        <w:rPr>
+          <w:rFonts w:ascii="Courier New" w:hAnsi="Courier New" w:cs="Courier New"/>
+          <w:color w:val="000000"/>
+          <w:sz w:val="20"/>
+          <w:szCs w:val="20"/>
+        </w:rPr>
+        <w:t xml:space="preserve"> </w:t>
+      </w:r>
+      <w:proofErr w:type="spellStart"/>
+      <w:r>
+        <w:rPr>
+          <w:rFonts w:ascii="Courier New" w:hAnsi="Courier New" w:cs="Courier New"/>
+          <w:color w:val="000000"/>
+          <w:sz w:val="20"/>
+          <w:szCs w:val="20"/>
+        </w:rPr>
+        <w:t>queue</w:t>
+      </w:r>
+      <w:proofErr w:type="spellEnd"/>
       <w:r>
         <w:rPr>
           <w:rFonts w:ascii="Courier New" w:hAnsi="Courier New" w:cs="Courier New"/>
@@ -8515,12 +8863,14 @@
                 <w:lang w:val="en-US"/>
               </w:rPr>
             </w:pPr>
+            <w:proofErr w:type="spellStart"/>
             <w:r>
               <w:rPr>
                 <w:lang w:val="en-US"/>
               </w:rPr>
               <w:t>keysTest</w:t>
             </w:r>
+            <w:proofErr w:type="spellEnd"/>
           </w:p>
         </w:tc>
         <w:tc>
@@ -8591,9 +8941,19 @@
           <w:numId w:val="1"/>
         </w:numPr>
       </w:pPr>
-      <w:r>
-        <w:t>KeysWithPrefix coverage</w:t>
-      </w:r>
+      <w:proofErr w:type="spellStart"/>
+      <w:r>
+        <w:t>KeysWithPrefix</w:t>
+      </w:r>
+      <w:proofErr w:type="spellEnd"/>
+      <w:r>
+        <w:t xml:space="preserve"> </w:t>
+      </w:r>
+      <w:proofErr w:type="spellStart"/>
+      <w:r>
+        <w:t>coverage</w:t>
+      </w:r>
+      <w:proofErr w:type="spellEnd"/>
     </w:p>
     <w:p/>
     <w:p>
@@ -8662,6 +9022,7 @@
         </w:rPr>
         <w:t xml:space="preserve"> </w:t>
       </w:r>
+      <w:proofErr w:type="spellStart"/>
       <w:r>
         <w:rPr>
           <w:rFonts w:ascii="Courier New" w:hAnsi="Courier New" w:cs="Courier New"/>
@@ -8672,6 +9033,7 @@
         </w:rPr>
         <w:t>Iterable</w:t>
       </w:r>
+      <w:proofErr w:type="spellEnd"/>
       <w:r>
         <w:rPr>
           <w:rFonts w:ascii="Courier New" w:hAnsi="Courier New" w:cs="Courier New"/>
@@ -8710,8 +9072,20 @@
           <w:szCs w:val="20"/>
           <w:lang w:val="en-US"/>
         </w:rPr>
-        <w:t xml:space="preserve"> keysWithPrefix</w:t>
-      </w:r>
+        <w:t xml:space="preserve"> </w:t>
+      </w:r>
+      <w:proofErr w:type="spellStart"/>
+      <w:r>
+        <w:rPr>
+          <w:rFonts w:ascii="Courier New" w:hAnsi="Courier New" w:cs="Courier New"/>
+          <w:color w:val="000000"/>
+          <w:sz w:val="20"/>
+          <w:szCs w:val="20"/>
+          <w:lang w:val="en-US"/>
+        </w:rPr>
+        <w:t>keysWithPrefix</w:t>
+      </w:r>
+      <w:proofErr w:type="spellEnd"/>
       <w:r>
         <w:rPr>
           <w:rFonts w:ascii="Courier New" w:hAnsi="Courier New" w:cs="Courier New"/>
@@ -8997,6 +9371,7 @@
         </w:rPr>
         <w:t xml:space="preserve"> </w:t>
       </w:r>
+      <w:proofErr w:type="spellStart"/>
       <w:r>
         <w:rPr>
           <w:rFonts w:ascii="Courier New" w:hAnsi="Courier New" w:cs="Courier New"/>
@@ -9007,6 +9382,7 @@
         </w:rPr>
         <w:t>IllegalArgumentException</w:t>
       </w:r>
+      <w:proofErr w:type="spellEnd"/>
       <w:r>
         <w:rPr>
           <w:rFonts w:ascii="Courier New" w:hAnsi="Courier New" w:cs="Courier New"/>
@@ -9025,7 +9401,29 @@
           <w:szCs w:val="20"/>
           <w:lang w:val="en-US"/>
         </w:rPr>
-        <w:t>"calls keysWithPrefix() with null argument"</w:t>
+        <w:t xml:space="preserve">"calls </w:t>
+      </w:r>
+      <w:proofErr w:type="spellStart"/>
+      <w:r>
+        <w:rPr>
+          <w:rFonts w:ascii="Courier New" w:hAnsi="Courier New" w:cs="Courier New"/>
+          <w:color w:val="008800"/>
+          <w:sz w:val="20"/>
+          <w:szCs w:val="20"/>
+          <w:lang w:val="en-US"/>
+        </w:rPr>
+        <w:t>keysWithPrefix</w:t>
+      </w:r>
+      <w:proofErr w:type="spellEnd"/>
+      <w:r>
+        <w:rPr>
+          <w:rFonts w:ascii="Courier New" w:hAnsi="Courier New" w:cs="Courier New"/>
+          <w:color w:val="008800"/>
+          <w:sz w:val="20"/>
+          <w:szCs w:val="20"/>
+          <w:lang w:val="en-US"/>
+        </w:rPr>
+        <w:t>() with null argument"</w:t>
       </w:r>
       <w:r>
         <w:rPr>
@@ -9767,6 +10165,7 @@
         </w:rPr>
         <w:t>(</w:t>
       </w:r>
+      <w:proofErr w:type="spellStart"/>
       <w:r>
         <w:rPr>
           <w:rFonts w:ascii="Courier New" w:hAnsi="Courier New" w:cs="Courier New"/>
@@ -9795,7 +10194,18 @@
           <w:szCs w:val="20"/>
           <w:lang w:val="en-US"/>
         </w:rPr>
-        <w:t xml:space="preserve">val </w:t>
+        <w:t>val</w:t>
+      </w:r>
+      <w:proofErr w:type="spellEnd"/>
+      <w:r>
+        <w:rPr>
+          <w:rFonts w:ascii="Courier New" w:hAnsi="Courier New" w:cs="Courier New"/>
+          <w:color w:val="000000"/>
+          <w:sz w:val="20"/>
+          <w:szCs w:val="20"/>
+          <w:lang w:val="en-US"/>
+        </w:rPr>
+        <w:t xml:space="preserve"> </w:t>
       </w:r>
       <w:r>
         <w:rPr>
@@ -9914,6 +10324,16 @@
           <w:lang w:val="en-US"/>
         </w:rPr>
         <w:tab/>
+      </w:r>
+      <w:proofErr w:type="spellStart"/>
+      <w:r>
+        <w:rPr>
+          <w:rFonts w:ascii="Courier New" w:hAnsi="Courier New" w:cs="Courier New"/>
+          <w:color w:val="000000"/>
+          <w:sz w:val="20"/>
+          <w:szCs w:val="20"/>
+          <w:lang w:val="en-US"/>
+        </w:rPr>
         <w:t>queue</w:t>
       </w:r>
       <w:r>
@@ -9936,6 +10356,7 @@
         </w:rPr>
         <w:t>add</w:t>
       </w:r>
+      <w:proofErr w:type="spellEnd"/>
       <w:r>
         <w:rPr>
           <w:rFonts w:ascii="Courier New" w:hAnsi="Courier New" w:cs="Courier New"/>
@@ -10221,6 +10642,7 @@
         </w:rPr>
         <w:t xml:space="preserve">        </w:t>
       </w:r>
+      <w:proofErr w:type="spellStart"/>
       <w:r>
         <w:rPr>
           <w:rFonts w:ascii="Courier New" w:hAnsi="Courier New" w:cs="Courier New"/>
@@ -10230,15 +10652,27 @@
         </w:rPr>
         <w:t>return</w:t>
       </w:r>
-      <w:r>
-        <w:rPr>
-          <w:rFonts w:ascii="Courier New" w:hAnsi="Courier New" w:cs="Courier New"/>
-          <w:color w:val="000000"/>
-          <w:sz w:val="20"/>
-          <w:szCs w:val="20"/>
-        </w:rPr>
-        <w:t xml:space="preserve"> queue</w:t>
-      </w:r>
+      <w:proofErr w:type="spellEnd"/>
+      <w:r>
+        <w:rPr>
+          <w:rFonts w:ascii="Courier New" w:hAnsi="Courier New" w:cs="Courier New"/>
+          <w:color w:val="000000"/>
+          <w:sz w:val="20"/>
+          <w:szCs w:val="20"/>
+        </w:rPr>
+        <w:t xml:space="preserve"> </w:t>
+      </w:r>
+      <w:proofErr w:type="spellStart"/>
+      <w:r>
+        <w:rPr>
+          <w:rFonts w:ascii="Courier New" w:hAnsi="Courier New" w:cs="Courier New"/>
+          <w:color w:val="000000"/>
+          <w:sz w:val="20"/>
+          <w:szCs w:val="20"/>
+        </w:rPr>
+        <w:t>queue</w:t>
+      </w:r>
+      <w:proofErr w:type="spellEnd"/>
       <w:r>
         <w:rPr>
           <w:rFonts w:ascii="Courier New" w:hAnsi="Courier New" w:cs="Courier New"/>
@@ -10450,12 +10884,14 @@
               </w:rPr>
               <w:tab/>
             </w:r>
+            <w:proofErr w:type="spellStart"/>
             <w:r>
               <w:rPr>
                 <w:lang w:val="en-US"/>
               </w:rPr>
               <w:t>keysWithPrefixNull</w:t>
             </w:r>
+            <w:proofErr w:type="spellEnd"/>
           </w:p>
         </w:tc>
         <w:tc>
@@ -10488,12 +10924,14 @@
                 <w:lang w:val="en-US"/>
               </w:rPr>
             </w:pPr>
+            <w:proofErr w:type="spellStart"/>
             <w:r>
               <w:rPr>
                 <w:lang w:val="en-US"/>
               </w:rPr>
               <w:t>IllegalArgumentException</w:t>
             </w:r>
+            <w:proofErr w:type="spellEnd"/>
           </w:p>
         </w:tc>
         <w:tc>
@@ -10532,12 +10970,14 @@
                 <w:lang w:val="en-US"/>
               </w:rPr>
             </w:pPr>
+            <w:proofErr w:type="spellStart"/>
             <w:r>
               <w:rPr>
                 <w:lang w:val="en-US"/>
               </w:rPr>
               <w:t>keysWithPrefixEmpty</w:t>
             </w:r>
+            <w:proofErr w:type="spellEnd"/>
           </w:p>
         </w:tc>
         <w:tc>
@@ -10555,7 +10995,21 @@
               <w:rPr>
                 <w:lang w:val="en-US"/>
               </w:rPr>
-              <w:t>“somePrefix”</w:t>
+              <w:t>“</w:t>
+            </w:r>
+            <w:proofErr w:type="spellStart"/>
+            <w:r>
+              <w:rPr>
+                <w:lang w:val="en-US"/>
+              </w:rPr>
+              <w:t>somePrefix</w:t>
+            </w:r>
+            <w:proofErr w:type="spellEnd"/>
+            <w:r>
+              <w:rPr>
+                <w:lang w:val="en-US"/>
+              </w:rPr>
+              <w:t>”</w:t>
             </w:r>
           </w:p>
         </w:tc>
@@ -10614,12 +11068,14 @@
                 <w:lang w:val="en-US"/>
               </w:rPr>
             </w:pPr>
+            <w:proofErr w:type="spellStart"/>
             <w:r>
               <w:rPr>
                 <w:lang w:val="en-US"/>
               </w:rPr>
               <w:t>keysWithPrefixContains</w:t>
             </w:r>
+            <w:proofErr w:type="spellEnd"/>
           </w:p>
         </w:tc>
         <w:tc>
@@ -10691,11 +11147,19 @@
           <w:lang w:val="en-US"/>
         </w:rPr>
       </w:pPr>
-      <w:r>
-        <w:rPr>
-          <w:lang w:val="en-US"/>
-        </w:rPr>
-        <w:t>KeysThatMatch coverage</w:t>
+      <w:proofErr w:type="spellStart"/>
+      <w:r>
+        <w:rPr>
+          <w:lang w:val="en-US"/>
+        </w:rPr>
+        <w:t>KeysThatMatch</w:t>
+      </w:r>
+      <w:proofErr w:type="spellEnd"/>
+      <w:r>
+        <w:rPr>
+          <w:lang w:val="en-US"/>
+        </w:rPr>
+        <w:t xml:space="preserve"> coverage</w:t>
       </w:r>
     </w:p>
     <w:p>
@@ -10764,6 +11228,7 @@
         </w:rPr>
         <w:t xml:space="preserve"> </w:t>
       </w:r>
+      <w:proofErr w:type="spellStart"/>
       <w:r>
         <w:rPr>
           <w:rFonts w:ascii="Courier New" w:hAnsi="Courier New" w:cs="Courier New"/>
@@ -10774,6 +11239,7 @@
         </w:rPr>
         <w:t>Iterable</w:t>
       </w:r>
+      <w:proofErr w:type="spellEnd"/>
       <w:r>
         <w:rPr>
           <w:rFonts w:ascii="Courier New" w:hAnsi="Courier New" w:cs="Courier New"/>
@@ -10812,8 +11278,20 @@
           <w:szCs w:val="20"/>
           <w:lang w:val="en-US"/>
         </w:rPr>
-        <w:t xml:space="preserve"> keysThatMatch</w:t>
-      </w:r>
+        <w:t xml:space="preserve"> </w:t>
+      </w:r>
+      <w:proofErr w:type="spellStart"/>
+      <w:r>
+        <w:rPr>
+          <w:rFonts w:ascii="Courier New" w:hAnsi="Courier New" w:cs="Courier New"/>
+          <w:color w:val="000000"/>
+          <w:sz w:val="20"/>
+          <w:szCs w:val="20"/>
+          <w:lang w:val="en-US"/>
+        </w:rPr>
+        <w:t>keysThatMatch</w:t>
+      </w:r>
+      <w:proofErr w:type="spellEnd"/>
       <w:r>
         <w:rPr>
           <w:rFonts w:ascii="Courier New" w:hAnsi="Courier New" w:cs="Courier New"/>
@@ -11295,6 +11773,7 @@
         </w:rPr>
         <w:t xml:space="preserve">        </w:t>
       </w:r>
+      <w:proofErr w:type="spellStart"/>
       <w:r>
         <w:rPr>
           <w:rFonts w:ascii="Courier New" w:hAnsi="Courier New" w:cs="Courier New"/>
@@ -11304,15 +11783,27 @@
         </w:rPr>
         <w:t>return</w:t>
       </w:r>
-      <w:r>
-        <w:rPr>
-          <w:rFonts w:ascii="Courier New" w:hAnsi="Courier New" w:cs="Courier New"/>
-          <w:color w:val="000000"/>
-          <w:sz w:val="20"/>
-          <w:szCs w:val="20"/>
-        </w:rPr>
-        <w:t xml:space="preserve"> queue</w:t>
-      </w:r>
+      <w:proofErr w:type="spellEnd"/>
+      <w:r>
+        <w:rPr>
+          <w:rFonts w:ascii="Courier New" w:hAnsi="Courier New" w:cs="Courier New"/>
+          <w:color w:val="000000"/>
+          <w:sz w:val="20"/>
+          <w:szCs w:val="20"/>
+        </w:rPr>
+        <w:t xml:space="preserve"> </w:t>
+      </w:r>
+      <w:proofErr w:type="spellStart"/>
+      <w:r>
+        <w:rPr>
+          <w:rFonts w:ascii="Courier New" w:hAnsi="Courier New" w:cs="Courier New"/>
+          <w:color w:val="000000"/>
+          <w:sz w:val="20"/>
+          <w:szCs w:val="20"/>
+        </w:rPr>
+        <w:t>queue</w:t>
+      </w:r>
+      <w:proofErr w:type="spellEnd"/>
       <w:r>
         <w:rPr>
           <w:rFonts w:ascii="Courier New" w:hAnsi="Courier New" w:cs="Courier New"/>
@@ -11519,8 +12010,15 @@
                 <w:lang w:val="en-US"/>
               </w:rPr>
               <w:tab/>
+            </w:r>
+            <w:proofErr w:type="spellStart"/>
+            <w:r>
+              <w:rPr>
+                <w:lang w:val="en-US"/>
+              </w:rPr>
               <w:t>keysThatMatchTest</w:t>
             </w:r>
+            <w:proofErr w:type="spellEnd"/>
           </w:p>
         </w:tc>
         <w:tc>
@@ -11928,12 +12426,14 @@
                 <w:lang w:val="en-US"/>
               </w:rPr>
             </w:pPr>
+            <w:proofErr w:type="spellStart"/>
             <w:r>
               <w:rPr>
                 <w:lang w:val="en-US"/>
               </w:rPr>
               <w:t>IllegalArgumentException</w:t>
             </w:r>
+            <w:proofErr w:type="spellEnd"/>
           </w:p>
         </w:tc>
         <w:tc>
@@ -12410,7 +12910,21 @@
         <w:rPr>
           <w:lang w:val="en-US"/>
         </w:rPr>
-        <w:t>2: c2, where c2: query.length() == 0</w:t>
+        <w:t xml:space="preserve">2: c2, where c2: </w:t>
+      </w:r>
+      <w:proofErr w:type="spellStart"/>
+      <w:r>
+        <w:rPr>
+          <w:lang w:val="en-US"/>
+        </w:rPr>
+        <w:t>query.length</w:t>
+      </w:r>
+      <w:proofErr w:type="spellEnd"/>
+      <w:r>
+        <w:rPr>
+          <w:lang w:val="en-US"/>
+        </w:rPr>
+        <w:t>() == 0</w:t>
       </w:r>
     </w:p>
     <w:p>
@@ -12429,7 +12943,35 @@
         <w:rPr>
           <w:lang w:val="en-US"/>
         </w:rPr>
-        <w:t>3: c3 &amp;&amp; c4, where c3: x != null; c4: i &lt; query.length()</w:t>
+        <w:t xml:space="preserve">3: c3 &amp;&amp; c4, where c3: x != null; c4: </w:t>
+      </w:r>
+      <w:proofErr w:type="spellStart"/>
+      <w:r>
+        <w:rPr>
+          <w:lang w:val="en-US"/>
+        </w:rPr>
+        <w:t>i</w:t>
+      </w:r>
+      <w:proofErr w:type="spellEnd"/>
+      <w:r>
+        <w:rPr>
+          <w:lang w:val="en-US"/>
+        </w:rPr>
+        <w:t xml:space="preserve"> &lt; </w:t>
+      </w:r>
+      <w:proofErr w:type="spellStart"/>
+      <w:r>
+        <w:rPr>
+          <w:lang w:val="en-US"/>
+        </w:rPr>
+        <w:t>query.length</w:t>
+      </w:r>
+      <w:proofErr w:type="spellEnd"/>
+      <w:r>
+        <w:rPr>
+          <w:lang w:val="en-US"/>
+        </w:rPr>
+        <w:t>()</w:t>
       </w:r>
     </w:p>
     <w:p>
@@ -12448,8 +12990,16 @@
         <w:rPr>
           <w:lang w:val="en-US"/>
         </w:rPr>
-        <w:t>4: c5, where c5: c &lt; x.c</w:t>
-      </w:r>
+        <w:t xml:space="preserve">4: c5, where c5: c &lt; </w:t>
+      </w:r>
+      <w:proofErr w:type="spellStart"/>
+      <w:r>
+        <w:rPr>
+          <w:lang w:val="en-US"/>
+        </w:rPr>
+        <w:t>x.c</w:t>
+      </w:r>
+      <w:proofErr w:type="spellEnd"/>
     </w:p>
     <w:p>
       <w:pPr>
@@ -12467,8 +13017,16 @@
         <w:rPr>
           <w:lang w:val="en-US"/>
         </w:rPr>
-        <w:t>5: c6, where c6: c &gt; x.c</w:t>
-      </w:r>
+        <w:t xml:space="preserve">5: c6, where c6: c &gt; </w:t>
+      </w:r>
+      <w:proofErr w:type="spellStart"/>
+      <w:r>
+        <w:rPr>
+          <w:lang w:val="en-US"/>
+        </w:rPr>
+        <w:t>x.c</w:t>
+      </w:r>
+      <w:proofErr w:type="spellEnd"/>
     </w:p>
     <w:p>
       <w:pPr>
@@ -12486,7 +13044,21 @@
         <w:rPr>
           <w:lang w:val="en-US"/>
         </w:rPr>
-        <w:t>6: c7, where c7: x.val != null</w:t>
+        <w:t xml:space="preserve">6: c7, where c7: </w:t>
+      </w:r>
+      <w:proofErr w:type="spellStart"/>
+      <w:r>
+        <w:rPr>
+          <w:lang w:val="en-US"/>
+        </w:rPr>
+        <w:t>x.val</w:t>
+      </w:r>
+      <w:proofErr w:type="spellEnd"/>
+      <w:r>
+        <w:rPr>
+          <w:lang w:val="en-US"/>
+        </w:rPr>
+        <w:t xml:space="preserve"> != null</w:t>
       </w:r>
     </w:p>
     <w:p>
@@ -12523,40 +13095,79 @@
       </w:r>
     </w:p>
     <w:p>
-      <w:r>
+      <w:pPr>
+        <w:rPr>
+          <w:lang w:val="en-US"/>
+        </w:rPr>
+      </w:pPr>
+      <w:r>
+        <w:rPr>
+          <w:lang w:val="en-US"/>
+        </w:rPr>
         <w:t>P</w:t>
       </w:r>
       <w:r>
+        <w:rPr>
+          <w:lang w:val="en-US"/>
+        </w:rPr>
         <w:t>2</w:t>
       </w:r>
       <w:r>
-        <w:t xml:space="preserve"> r(p</w:t>
-      </w:r>
-      <w:r>
-        <w:t>2</w:t>
-      </w:r>
-      <w:r>
-        <w:t xml:space="preserve">) = </w:t>
-      </w:r>
-      <w:r>
+        <w:rPr>
+          <w:lang w:val="en-US"/>
+        </w:rPr>
+        <w:t xml:space="preserve"> r(p2) = </w:t>
+      </w:r>
+      <w:r>
+        <w:rPr>
+          <w:lang w:val="en-US"/>
+        </w:rPr>
         <w:t xml:space="preserve">r(p1) &amp;&amp; </w:t>
       </w:r>
       <w:r>
+        <w:rPr>
+          <w:lang w:val="en-US"/>
+        </w:rPr>
         <w:t>!</w:t>
       </w:r>
       <w:r>
+        <w:rPr>
+          <w:lang w:val="en-US"/>
+        </w:rPr>
         <w:t>p1</w:t>
       </w:r>
       <w:r>
-        <w:t xml:space="preserve"> = true</w:t>
-      </w:r>
-      <w:r>
-        <w:t xml:space="preserve"> &amp;&amp; query != null</w:t>
+        <w:rPr>
+          <w:lang w:val="en-US"/>
+        </w:rPr>
+        <w:t xml:space="preserve"> = true &amp;&amp; query != null</w:t>
       </w:r>
     </w:p>
     <w:p>
-      <w:r>
-        <w:t>P3 r(p3) = r(p2) &amp;&amp; !p2 = true &amp;&amp; query != null &amp;&amp; query.length != 0</w:t>
+      <w:pPr>
+        <w:rPr>
+          <w:lang w:val="en-US"/>
+        </w:rPr>
+      </w:pPr>
+      <w:r>
+        <w:rPr>
+          <w:lang w:val="en-US"/>
+        </w:rPr>
+        <w:t xml:space="preserve">P3 r(p3) = r(p2) &amp;&amp; !p2 = true &amp;&amp; query != null &amp;&amp; </w:t>
+      </w:r>
+      <w:proofErr w:type="spellStart"/>
+      <w:r>
+        <w:rPr>
+          <w:lang w:val="en-US"/>
+        </w:rPr>
+        <w:t>query.length</w:t>
+      </w:r>
+      <w:proofErr w:type="spellEnd"/>
+      <w:r>
+        <w:rPr>
+          <w:lang w:val="en-US"/>
+        </w:rPr>
+        <w:t xml:space="preserve"> != 0</w:t>
       </w:r>
     </w:p>
     <w:p>
@@ -12569,64 +13180,63 @@
         <w:rPr>
           <w:lang w:val="en-US"/>
         </w:rPr>
-        <w:t xml:space="preserve">P4 r(p4) = r(p3) &amp;&amp; p3 = </w:t>
-      </w:r>
-      <w:r>
-        <w:rPr>
-          <w:lang w:val="en-US"/>
-        </w:rPr>
-        <w:t>true &amp;&amp; query != null &amp;&amp; query.length != 0</w:t>
-      </w:r>
-      <w:r>
-        <w:rPr>
-          <w:lang w:val="en-US"/>
-        </w:rPr>
-        <w:t xml:space="preserve"> &amp;&amp; </w:t>
-      </w:r>
-      <w:r>
-        <w:rPr>
-          <w:lang w:val="en-US"/>
-        </w:rPr>
-        <w:t>x != null</w:t>
-      </w:r>
-      <w:r>
-        <w:rPr>
-          <w:lang w:val="en-US"/>
-        </w:rPr>
-        <w:t xml:space="preserve"> &amp;&amp;</w:t>
-      </w:r>
-      <w:r>
-        <w:rPr>
-          <w:lang w:val="en-US"/>
-        </w:rPr>
-        <w:t xml:space="preserve"> </w:t>
-      </w:r>
-      <w:r>
-        <w:rPr>
-          <w:lang w:val="en-US"/>
-        </w:rPr>
-        <w:t xml:space="preserve">i </w:t>
-      </w:r>
-      <w:r>
-        <w:rPr>
-          <w:lang w:val="en-US"/>
-        </w:rPr>
-        <w:t>&lt;</w:t>
-      </w:r>
-      <w:r>
-        <w:rPr>
-          <w:lang w:val="en-US"/>
-        </w:rPr>
-        <w:t xml:space="preserve"> </w:t>
-      </w:r>
-      <w:r>
-        <w:rPr>
-          <w:lang w:val="en-US"/>
-        </w:rPr>
-        <w:t>query.length()</w:t>
+        <w:t xml:space="preserve">P4 r(p4) = r(p3) &amp;&amp; p3 = true &amp;&amp; query != null &amp;&amp; </w:t>
+      </w:r>
+      <w:proofErr w:type="spellStart"/>
+      <w:r>
+        <w:rPr>
+          <w:lang w:val="en-US"/>
+        </w:rPr>
+        <w:t>query.length</w:t>
+      </w:r>
+      <w:proofErr w:type="spellEnd"/>
+      <w:r>
+        <w:rPr>
+          <w:lang w:val="en-US"/>
+        </w:rPr>
+        <w:t xml:space="preserve"> != 0 &amp;&amp; </w:t>
+      </w:r>
+      <w:r>
+        <w:rPr>
+          <w:lang w:val="en-US"/>
+        </w:rPr>
+        <w:t xml:space="preserve">x != null &amp;&amp; </w:t>
+      </w:r>
+      <w:proofErr w:type="spellStart"/>
+      <w:r>
+        <w:rPr>
+          <w:lang w:val="en-US"/>
+        </w:rPr>
+        <w:t>i</w:t>
+      </w:r>
+      <w:proofErr w:type="spellEnd"/>
+      <w:r>
+        <w:rPr>
+          <w:lang w:val="en-US"/>
+        </w:rPr>
+        <w:t xml:space="preserve"> &lt; </w:t>
+      </w:r>
+      <w:proofErr w:type="spellStart"/>
+      <w:r>
+        <w:rPr>
+          <w:lang w:val="en-US"/>
+        </w:rPr>
+        <w:t>query.length</w:t>
+      </w:r>
+      <w:proofErr w:type="spellEnd"/>
+      <w:r>
+        <w:rPr>
+          <w:lang w:val="en-US"/>
+        </w:rPr>
+        <w:t>()</w:t>
       </w:r>
     </w:p>
     <w:p>
+      <w:pPr>
+        <w:rPr>
+          <w:lang w:val="en-US"/>
+        </w:rPr>
+      </w:pPr>
       <w:r>
         <w:rPr>
           <w:lang w:val="en-US"/>
@@ -12643,17 +13253,64 @@
         <w:rPr>
           <w:lang w:val="en-US"/>
         </w:rPr>
-        <w:t xml:space="preserve">true &amp;&amp; query != null &amp;&amp; query.length != </w:t>
-      </w:r>
-      <w:r>
-        <w:t>0 &amp;&amp; x != null &amp;&amp; i &lt; query.length()</w:t>
-      </w:r>
-      <w:r>
-        <w:t xml:space="preserve"> </w:t>
-      </w:r>
-      <w:r>
-        <w:t>&amp;&amp; c &gt;= x.c</w:t>
-      </w:r>
+        <w:t xml:space="preserve">true &amp;&amp; query != null &amp;&amp; </w:t>
+      </w:r>
+      <w:proofErr w:type="spellStart"/>
+      <w:r>
+        <w:rPr>
+          <w:lang w:val="en-US"/>
+        </w:rPr>
+        <w:t>query.length</w:t>
+      </w:r>
+      <w:proofErr w:type="spellEnd"/>
+      <w:r>
+        <w:rPr>
+          <w:lang w:val="en-US"/>
+        </w:rPr>
+        <w:t xml:space="preserve"> != </w:t>
+      </w:r>
+      <w:r>
+        <w:rPr>
+          <w:lang w:val="en-US"/>
+        </w:rPr>
+        <w:t xml:space="preserve">0 &amp;&amp; x != null &amp;&amp; </w:t>
+      </w:r>
+      <w:proofErr w:type="spellStart"/>
+      <w:r>
+        <w:rPr>
+          <w:lang w:val="en-US"/>
+        </w:rPr>
+        <w:t>i</w:t>
+      </w:r>
+      <w:proofErr w:type="spellEnd"/>
+      <w:r>
+        <w:rPr>
+          <w:lang w:val="en-US"/>
+        </w:rPr>
+        <w:t xml:space="preserve"> &lt; </w:t>
+      </w:r>
+      <w:proofErr w:type="spellStart"/>
+      <w:r>
+        <w:rPr>
+          <w:lang w:val="en-US"/>
+        </w:rPr>
+        <w:t>query.length</w:t>
+      </w:r>
+      <w:proofErr w:type="spellEnd"/>
+      <w:r>
+        <w:rPr>
+          <w:lang w:val="en-US"/>
+        </w:rPr>
+        <w:t xml:space="preserve">() &amp;&amp; c &gt;= </w:t>
+      </w:r>
+      <w:proofErr w:type="spellStart"/>
+      <w:r>
+        <w:rPr>
+          <w:lang w:val="en-US"/>
+        </w:rPr>
+        <w:t>x.c</w:t>
+      </w:r>
+      <w:proofErr w:type="spellEnd"/>
     </w:p>
     <w:p>
       <w:pPr>
@@ -12677,13 +13334,55 @@
         <w:rPr>
           <w:lang w:val="en-US"/>
         </w:rPr>
-        <w:t xml:space="preserve">true &amp;&amp; query != null &amp;&amp; query.length != </w:t>
-      </w:r>
-      <w:r>
-        <w:rPr>
-          <w:lang w:val="en-US"/>
-        </w:rPr>
-        <w:t xml:space="preserve">0 &amp;&amp; x != null &amp;&amp; i &lt; query.length() &amp;&amp; c </w:t>
+        <w:t xml:space="preserve">true &amp;&amp; query != null &amp;&amp; </w:t>
+      </w:r>
+      <w:proofErr w:type="spellStart"/>
+      <w:r>
+        <w:rPr>
+          <w:lang w:val="en-US"/>
+        </w:rPr>
+        <w:t>query.length</w:t>
+      </w:r>
+      <w:proofErr w:type="spellEnd"/>
+      <w:r>
+        <w:rPr>
+          <w:lang w:val="en-US"/>
+        </w:rPr>
+        <w:t xml:space="preserve"> != </w:t>
+      </w:r>
+      <w:r>
+        <w:rPr>
+          <w:lang w:val="en-US"/>
+        </w:rPr>
+        <w:t xml:space="preserve">0 &amp;&amp; x != null &amp;&amp; </w:t>
+      </w:r>
+      <w:proofErr w:type="spellStart"/>
+      <w:r>
+        <w:rPr>
+          <w:lang w:val="en-US"/>
+        </w:rPr>
+        <w:t>i</w:t>
+      </w:r>
+      <w:proofErr w:type="spellEnd"/>
+      <w:r>
+        <w:rPr>
+          <w:lang w:val="en-US"/>
+        </w:rPr>
+        <w:t xml:space="preserve"> &lt; </w:t>
+      </w:r>
+      <w:proofErr w:type="spellStart"/>
+      <w:r>
+        <w:rPr>
+          <w:lang w:val="en-US"/>
+        </w:rPr>
+        <w:t>query.length</w:t>
+      </w:r>
+      <w:proofErr w:type="spellEnd"/>
+      <w:r>
+        <w:rPr>
+          <w:lang w:val="en-US"/>
+        </w:rPr>
+        <w:t xml:space="preserve">() &amp;&amp; c </w:t>
       </w:r>
       <w:r>
         <w:rPr>
@@ -12695,8 +13394,430 @@
         <w:rPr>
           <w:lang w:val="en-US"/>
         </w:rPr>
-        <w:t>= x.c</w:t>
-      </w:r>
+        <w:t xml:space="preserve">= </w:t>
+      </w:r>
+      <w:proofErr w:type="spellStart"/>
+      <w:r>
+        <w:rPr>
+          <w:lang w:val="en-US"/>
+        </w:rPr>
+        <w:t>x.c</w:t>
+      </w:r>
+      <w:proofErr w:type="spellEnd"/>
+    </w:p>
+    <w:p>
+      <w:pPr>
+        <w:rPr>
+          <w:lang w:val="en-US"/>
+        </w:rPr>
+      </w:pPr>
+    </w:p>
+    <w:p>
+      <w:pPr>
+        <w:pStyle w:val="Heading1"/>
+        <w:rPr>
+          <w:lang w:val="en-US"/>
+        </w:rPr>
+      </w:pPr>
+      <w:r>
+        <w:rPr>
+          <w:lang w:val="en-US"/>
+        </w:rPr>
+        <w:t>Put method Base Choice Coverage</w:t>
+      </w:r>
+    </w:p>
+    <w:p>
+      <w:r>
+        <w:t>Parâmetros que influenciem a execução d</w:t>
+      </w:r>
+      <w:r>
+        <w:t>o método:</w:t>
+      </w:r>
+    </w:p>
+    <w:p>
+      <w:pPr>
+        <w:pStyle w:val="ListParagraph"/>
+        <w:numPr>
+          <w:ilvl w:val="0"/>
+          <w:numId w:val="2"/>
+        </w:numPr>
+      </w:pPr>
+      <w:r>
+        <w:t xml:space="preserve">Parâmetros de entrada da função: </w:t>
+      </w:r>
+      <w:proofErr w:type="spellStart"/>
+      <w:r>
+        <w:t>String</w:t>
+      </w:r>
+      <w:proofErr w:type="spellEnd"/>
+      <w:r>
+        <w:t xml:space="preserve"> </w:t>
+      </w:r>
+      <w:proofErr w:type="spellStart"/>
+      <w:r>
+        <w:t>key</w:t>
+      </w:r>
+      <w:proofErr w:type="spellEnd"/>
+      <w:r>
+        <w:t xml:space="preserve">, T </w:t>
+      </w:r>
+      <w:proofErr w:type="spellStart"/>
+      <w:r>
+        <w:t>value</w:t>
+      </w:r>
+      <w:proofErr w:type="spellEnd"/>
+    </w:p>
+    <w:p>
+      <w:pPr>
+        <w:pStyle w:val="ListParagraph"/>
+        <w:numPr>
+          <w:ilvl w:val="0"/>
+          <w:numId w:val="2"/>
+        </w:numPr>
+      </w:pPr>
+      <w:r>
+        <w:t>Campos da instância: Node&lt;T&gt; node</w:t>
+      </w:r>
+    </w:p>
+    <w:p/>
+    <w:p>
+      <w:pPr>
+        <w:rPr>
+          <w:lang w:val="en-US"/>
+        </w:rPr>
+      </w:pPr>
+      <w:r>
+        <w:rPr>
+          <w:lang w:val="en-US"/>
+        </w:rPr>
+        <w:t>Key characteristics:</w:t>
+      </w:r>
+      <w:r>
+        <w:rPr>
+          <w:lang w:val="en-US"/>
+        </w:rPr>
+        <w:t xml:space="preserve"> </w:t>
+      </w:r>
+    </w:p>
+    <w:p>
+      <w:pPr>
+        <w:pStyle w:val="ListParagraph"/>
+        <w:numPr>
+          <w:ilvl w:val="0"/>
+          <w:numId w:val="3"/>
+        </w:numPr>
+        <w:rPr>
+          <w:lang w:val="en-US"/>
+        </w:rPr>
+      </w:pPr>
+      <w:r>
+        <w:rPr>
+          <w:lang w:val="en-US"/>
+        </w:rPr>
+        <w:t>Null : true | false</w:t>
+      </w:r>
+    </w:p>
+    <w:p>
+      <w:pPr>
+        <w:pStyle w:val="ListParagraph"/>
+        <w:numPr>
+          <w:ilvl w:val="0"/>
+          <w:numId w:val="3"/>
+        </w:numPr>
+        <w:rPr>
+          <w:lang w:val="en-US"/>
+        </w:rPr>
+      </w:pPr>
+      <w:r>
+        <w:rPr>
+          <w:lang w:val="en-US"/>
+        </w:rPr>
+        <w:t>Empty : true | false</w:t>
+      </w:r>
+    </w:p>
+    <w:p>
+      <w:pPr>
+        <w:rPr>
+          <w:lang w:val="en-US"/>
+        </w:rPr>
+      </w:pPr>
+      <w:r>
+        <w:rPr>
+          <w:lang w:val="en-US"/>
+        </w:rPr>
+        <w:t>Value characteristics:</w:t>
+      </w:r>
+    </w:p>
+    <w:p>
+      <w:pPr>
+        <w:pStyle w:val="ListParagraph"/>
+        <w:numPr>
+          <w:ilvl w:val="0"/>
+          <w:numId w:val="4"/>
+        </w:numPr>
+        <w:rPr>
+          <w:lang w:val="en-US"/>
+        </w:rPr>
+      </w:pPr>
+      <w:r>
+        <w:rPr>
+          <w:lang w:val="en-US"/>
+        </w:rPr>
+        <w:t>Null : true | false</w:t>
+      </w:r>
+    </w:p>
+    <w:p>
+      <w:pPr>
+        <w:rPr>
+          <w:lang w:val="en-US"/>
+        </w:rPr>
+      </w:pPr>
+      <w:r>
+        <w:rPr>
+          <w:lang w:val="en-US"/>
+        </w:rPr>
+        <w:t>Node characteristics:</w:t>
+      </w:r>
+    </w:p>
+    <w:p>
+      <w:pPr>
+        <w:pStyle w:val="ListParagraph"/>
+        <w:numPr>
+          <w:ilvl w:val="0"/>
+          <w:numId w:val="4"/>
+        </w:numPr>
+        <w:rPr>
+          <w:lang w:val="en-US"/>
+        </w:rPr>
+      </w:pPr>
+      <w:r>
+        <w:rPr>
+          <w:lang w:val="en-US"/>
+        </w:rPr>
+        <w:t>Null : true | false</w:t>
+      </w:r>
+    </w:p>
+    <w:p>
+      <w:pPr>
+        <w:rPr>
+          <w:lang w:val="en-US"/>
+        </w:rPr>
+      </w:pPr>
+    </w:p>
+    <w:p>
+      <w:pPr>
+        <w:rPr>
+          <w:lang w:val="en-US"/>
+        </w:rPr>
+      </w:pPr>
+      <w:r>
+        <w:rPr>
+          <w:lang w:val="en-US"/>
+        </w:rPr>
+        <w:lastRenderedPageBreak/>
+        <w:t>“</w:t>
+      </w:r>
+      <w:proofErr w:type="spellStart"/>
+      <w:r>
+        <w:rPr>
+          <w:lang w:val="en-US"/>
+        </w:rPr>
+        <w:t>Trie</w:t>
+      </w:r>
+      <w:proofErr w:type="spellEnd"/>
+      <w:r>
+        <w:rPr>
+          <w:lang w:val="en-US"/>
+        </w:rPr>
+        <w:t xml:space="preserve"> already includes the new key</w:t>
+      </w:r>
+      <w:r>
+        <w:rPr>
+          <w:lang w:val="en-US"/>
+        </w:rPr>
+        <w:t>”</w:t>
+      </w:r>
+    </w:p>
+    <w:p>
+      <w:pPr>
+        <w:pStyle w:val="ListParagraph"/>
+        <w:numPr>
+          <w:ilvl w:val="0"/>
+          <w:numId w:val="4"/>
+        </w:numPr>
+        <w:rPr>
+          <w:lang w:val="en-US"/>
+        </w:rPr>
+      </w:pPr>
+      <w:r>
+        <w:rPr>
+          <w:lang w:val="en-US"/>
+        </w:rPr>
+        <w:t>Base choice (</w:t>
+      </w:r>
+      <w:proofErr w:type="spellStart"/>
+      <w:r>
+        <w:rPr>
+          <w:lang w:val="en-US"/>
+        </w:rPr>
+        <w:t>false,false,false,false</w:t>
+      </w:r>
+      <w:proofErr w:type="spellEnd"/>
+      <w:r>
+        <w:rPr>
+          <w:lang w:val="en-US"/>
+        </w:rPr>
+        <w:t>)</w:t>
+      </w:r>
+    </w:p>
+    <w:p>
+      <w:pPr>
+        <w:rPr>
+          <w:lang w:val="en-US"/>
+        </w:rPr>
+      </w:pPr>
+      <w:r>
+        <w:rPr>
+          <w:lang w:val="en-US"/>
+        </w:rPr>
+        <w:t>“</w:t>
+      </w:r>
+      <w:proofErr w:type="spellStart"/>
+      <w:r>
+        <w:rPr>
+          <w:lang w:val="en-US"/>
+        </w:rPr>
+        <w:t>Trie</w:t>
+      </w:r>
+      <w:proofErr w:type="spellEnd"/>
+      <w:r>
+        <w:rPr>
+          <w:lang w:val="en-US"/>
+        </w:rPr>
+        <w:t xml:space="preserve"> already includes some new key prefix</w:t>
+      </w:r>
+      <w:r>
+        <w:rPr>
+          <w:lang w:val="en-US"/>
+        </w:rPr>
+        <w:t>”</w:t>
+      </w:r>
+    </w:p>
+    <w:p>
+      <w:pPr>
+        <w:pStyle w:val="ListParagraph"/>
+        <w:numPr>
+          <w:ilvl w:val="0"/>
+          <w:numId w:val="4"/>
+        </w:numPr>
+        <w:rPr>
+          <w:lang w:val="en-US"/>
+        </w:rPr>
+      </w:pPr>
+      <w:r>
+        <w:rPr>
+          <w:lang w:val="en-US"/>
+        </w:rPr>
+        <w:t>Base choice (</w:t>
+      </w:r>
+      <w:proofErr w:type="spellStart"/>
+      <w:r>
+        <w:rPr>
+          <w:lang w:val="en-US"/>
+        </w:rPr>
+        <w:t>false,false,false,false</w:t>
+      </w:r>
+      <w:proofErr w:type="spellEnd"/>
+      <w:r>
+        <w:rPr>
+          <w:lang w:val="en-US"/>
+        </w:rPr>
+        <w:t>)</w:t>
+      </w:r>
+    </w:p>
+    <w:p>
+      <w:pPr>
+        <w:rPr>
+          <w:lang w:val="en-US"/>
+        </w:rPr>
+      </w:pPr>
+      <w:r>
+        <w:rPr>
+          <w:lang w:val="en-US"/>
+        </w:rPr>
+        <w:t>“</w:t>
+      </w:r>
+      <w:proofErr w:type="spellStart"/>
+      <w:r>
+        <w:rPr>
+          <w:lang w:val="en-US"/>
+        </w:rPr>
+        <w:t>Trie</w:t>
+      </w:r>
+      <w:proofErr w:type="spellEnd"/>
+      <w:r>
+        <w:rPr>
+          <w:lang w:val="en-US"/>
+        </w:rPr>
+        <w:t xml:space="preserve"> </w:t>
+      </w:r>
+      <w:r>
+        <w:rPr>
+          <w:lang w:val="en-US"/>
+        </w:rPr>
+        <w:t>is empty</w:t>
+      </w:r>
+      <w:r>
+        <w:rPr>
+          <w:lang w:val="en-US"/>
+        </w:rPr>
+        <w:t>”</w:t>
+      </w:r>
+    </w:p>
+    <w:p>
+      <w:pPr>
+        <w:pStyle w:val="ListParagraph"/>
+        <w:numPr>
+          <w:ilvl w:val="0"/>
+          <w:numId w:val="4"/>
+        </w:numPr>
+        <w:rPr>
+          <w:lang w:val="en-US"/>
+        </w:rPr>
+      </w:pPr>
+      <w:r>
+        <w:rPr>
+          <w:lang w:val="en-US"/>
+        </w:rPr>
+        <w:t>Base choice (</w:t>
+      </w:r>
+      <w:proofErr w:type="spellStart"/>
+      <w:r>
+        <w:rPr>
+          <w:lang w:val="en-US"/>
+        </w:rPr>
+        <w:t>false,false,false,</w:t>
+      </w:r>
+      <w:r>
+        <w:rPr>
+          <w:lang w:val="en-US"/>
+        </w:rPr>
+        <w:t>true</w:t>
+      </w:r>
+      <w:proofErr w:type="spellEnd"/>
+      <w:r>
+        <w:rPr>
+          <w:lang w:val="en-US"/>
+        </w:rPr>
+        <w:t>)</w:t>
+      </w:r>
+    </w:p>
+    <w:p>
+      <w:pPr>
+        <w:rPr>
+          <w:lang w:val="en-US"/>
+        </w:rPr>
+      </w:pPr>
     </w:p>
     <w:sectPr>
       <w:pgSz w:w="11906" w:h="16838"/>
@@ -12799,8 +13920,356 @@
       </w:pPr>
     </w:lvl>
   </w:abstractNum>
+  <w:abstractNum w:abstractNumId="1" w15:restartNumberingAfterBreak="0">
+    <w:nsid w:val="41B205AC"/>
+    <w:multiLevelType w:val="hybridMultilevel"/>
+    <w:tmpl w:val="B7BA0652"/>
+    <w:lvl w:ilvl="0" w:tplc="08160001">
+      <w:start w:val="1"/>
+      <w:numFmt w:val="bullet"/>
+      <w:lvlText w:val=""/>
+      <w:lvlJc w:val="left"/>
+      <w:pPr>
+        <w:ind w:left="720" w:hanging="360"/>
+      </w:pPr>
+      <w:rPr>
+        <w:rFonts w:ascii="Symbol" w:hAnsi="Symbol" w:hint="default"/>
+      </w:rPr>
+    </w:lvl>
+    <w:lvl w:ilvl="1" w:tplc="08160003" w:tentative="1">
+      <w:start w:val="1"/>
+      <w:numFmt w:val="bullet"/>
+      <w:lvlText w:val="o"/>
+      <w:lvlJc w:val="left"/>
+      <w:pPr>
+        <w:ind w:left="1440" w:hanging="360"/>
+      </w:pPr>
+      <w:rPr>
+        <w:rFonts w:ascii="Courier New" w:hAnsi="Courier New" w:cs="Courier New" w:hint="default"/>
+      </w:rPr>
+    </w:lvl>
+    <w:lvl w:ilvl="2" w:tplc="08160005" w:tentative="1">
+      <w:start w:val="1"/>
+      <w:numFmt w:val="bullet"/>
+      <w:lvlText w:val=""/>
+      <w:lvlJc w:val="left"/>
+      <w:pPr>
+        <w:ind w:left="2160" w:hanging="360"/>
+      </w:pPr>
+      <w:rPr>
+        <w:rFonts w:ascii="Wingdings" w:hAnsi="Wingdings" w:hint="default"/>
+      </w:rPr>
+    </w:lvl>
+    <w:lvl w:ilvl="3" w:tplc="08160001" w:tentative="1">
+      <w:start w:val="1"/>
+      <w:numFmt w:val="bullet"/>
+      <w:lvlText w:val=""/>
+      <w:lvlJc w:val="left"/>
+      <w:pPr>
+        <w:ind w:left="2880" w:hanging="360"/>
+      </w:pPr>
+      <w:rPr>
+        <w:rFonts w:ascii="Symbol" w:hAnsi="Symbol" w:hint="default"/>
+      </w:rPr>
+    </w:lvl>
+    <w:lvl w:ilvl="4" w:tplc="08160003" w:tentative="1">
+      <w:start w:val="1"/>
+      <w:numFmt w:val="bullet"/>
+      <w:lvlText w:val="o"/>
+      <w:lvlJc w:val="left"/>
+      <w:pPr>
+        <w:ind w:left="3600" w:hanging="360"/>
+      </w:pPr>
+      <w:rPr>
+        <w:rFonts w:ascii="Courier New" w:hAnsi="Courier New" w:cs="Courier New" w:hint="default"/>
+      </w:rPr>
+    </w:lvl>
+    <w:lvl w:ilvl="5" w:tplc="08160005" w:tentative="1">
+      <w:start w:val="1"/>
+      <w:numFmt w:val="bullet"/>
+      <w:lvlText w:val=""/>
+      <w:lvlJc w:val="left"/>
+      <w:pPr>
+        <w:ind w:left="4320" w:hanging="360"/>
+      </w:pPr>
+      <w:rPr>
+        <w:rFonts w:ascii="Wingdings" w:hAnsi="Wingdings" w:hint="default"/>
+      </w:rPr>
+    </w:lvl>
+    <w:lvl w:ilvl="6" w:tplc="08160001" w:tentative="1">
+      <w:start w:val="1"/>
+      <w:numFmt w:val="bullet"/>
+      <w:lvlText w:val=""/>
+      <w:lvlJc w:val="left"/>
+      <w:pPr>
+        <w:ind w:left="5040" w:hanging="360"/>
+      </w:pPr>
+      <w:rPr>
+        <w:rFonts w:ascii="Symbol" w:hAnsi="Symbol" w:hint="default"/>
+      </w:rPr>
+    </w:lvl>
+    <w:lvl w:ilvl="7" w:tplc="08160003" w:tentative="1">
+      <w:start w:val="1"/>
+      <w:numFmt w:val="bullet"/>
+      <w:lvlText w:val="o"/>
+      <w:lvlJc w:val="left"/>
+      <w:pPr>
+        <w:ind w:left="5760" w:hanging="360"/>
+      </w:pPr>
+      <w:rPr>
+        <w:rFonts w:ascii="Courier New" w:hAnsi="Courier New" w:cs="Courier New" w:hint="default"/>
+      </w:rPr>
+    </w:lvl>
+    <w:lvl w:ilvl="8" w:tplc="08160005" w:tentative="1">
+      <w:start w:val="1"/>
+      <w:numFmt w:val="bullet"/>
+      <w:lvlText w:val=""/>
+      <w:lvlJc w:val="left"/>
+      <w:pPr>
+        <w:ind w:left="6480" w:hanging="360"/>
+      </w:pPr>
+      <w:rPr>
+        <w:rFonts w:ascii="Wingdings" w:hAnsi="Wingdings" w:hint="default"/>
+      </w:rPr>
+    </w:lvl>
+  </w:abstractNum>
+  <w:abstractNum w:abstractNumId="2" w15:restartNumberingAfterBreak="0">
+    <w:nsid w:val="5A0251C3"/>
+    <w:multiLevelType w:val="hybridMultilevel"/>
+    <w:tmpl w:val="E3668250"/>
+    <w:lvl w:ilvl="0" w:tplc="08160001">
+      <w:start w:val="1"/>
+      <w:numFmt w:val="bullet"/>
+      <w:lvlText w:val=""/>
+      <w:lvlJc w:val="left"/>
+      <w:pPr>
+        <w:ind w:left="720" w:hanging="360"/>
+      </w:pPr>
+      <w:rPr>
+        <w:rFonts w:ascii="Symbol" w:hAnsi="Symbol" w:hint="default"/>
+      </w:rPr>
+    </w:lvl>
+    <w:lvl w:ilvl="1" w:tplc="08160003" w:tentative="1">
+      <w:start w:val="1"/>
+      <w:numFmt w:val="bullet"/>
+      <w:lvlText w:val="o"/>
+      <w:lvlJc w:val="left"/>
+      <w:pPr>
+        <w:ind w:left="1440" w:hanging="360"/>
+      </w:pPr>
+      <w:rPr>
+        <w:rFonts w:ascii="Courier New" w:hAnsi="Courier New" w:cs="Courier New" w:hint="default"/>
+      </w:rPr>
+    </w:lvl>
+    <w:lvl w:ilvl="2" w:tplc="08160005" w:tentative="1">
+      <w:start w:val="1"/>
+      <w:numFmt w:val="bullet"/>
+      <w:lvlText w:val=""/>
+      <w:lvlJc w:val="left"/>
+      <w:pPr>
+        <w:ind w:left="2160" w:hanging="360"/>
+      </w:pPr>
+      <w:rPr>
+        <w:rFonts w:ascii="Wingdings" w:hAnsi="Wingdings" w:hint="default"/>
+      </w:rPr>
+    </w:lvl>
+    <w:lvl w:ilvl="3" w:tplc="08160001" w:tentative="1">
+      <w:start w:val="1"/>
+      <w:numFmt w:val="bullet"/>
+      <w:lvlText w:val=""/>
+      <w:lvlJc w:val="left"/>
+      <w:pPr>
+        <w:ind w:left="2880" w:hanging="360"/>
+      </w:pPr>
+      <w:rPr>
+        <w:rFonts w:ascii="Symbol" w:hAnsi="Symbol" w:hint="default"/>
+      </w:rPr>
+    </w:lvl>
+    <w:lvl w:ilvl="4" w:tplc="08160003" w:tentative="1">
+      <w:start w:val="1"/>
+      <w:numFmt w:val="bullet"/>
+      <w:lvlText w:val="o"/>
+      <w:lvlJc w:val="left"/>
+      <w:pPr>
+        <w:ind w:left="3600" w:hanging="360"/>
+      </w:pPr>
+      <w:rPr>
+        <w:rFonts w:ascii="Courier New" w:hAnsi="Courier New" w:cs="Courier New" w:hint="default"/>
+      </w:rPr>
+    </w:lvl>
+    <w:lvl w:ilvl="5" w:tplc="08160005" w:tentative="1">
+      <w:start w:val="1"/>
+      <w:numFmt w:val="bullet"/>
+      <w:lvlText w:val=""/>
+      <w:lvlJc w:val="left"/>
+      <w:pPr>
+        <w:ind w:left="4320" w:hanging="360"/>
+      </w:pPr>
+      <w:rPr>
+        <w:rFonts w:ascii="Wingdings" w:hAnsi="Wingdings" w:hint="default"/>
+      </w:rPr>
+    </w:lvl>
+    <w:lvl w:ilvl="6" w:tplc="08160001" w:tentative="1">
+      <w:start w:val="1"/>
+      <w:numFmt w:val="bullet"/>
+      <w:lvlText w:val=""/>
+      <w:lvlJc w:val="left"/>
+      <w:pPr>
+        <w:ind w:left="5040" w:hanging="360"/>
+      </w:pPr>
+      <w:rPr>
+        <w:rFonts w:ascii="Symbol" w:hAnsi="Symbol" w:hint="default"/>
+      </w:rPr>
+    </w:lvl>
+    <w:lvl w:ilvl="7" w:tplc="08160003" w:tentative="1">
+      <w:start w:val="1"/>
+      <w:numFmt w:val="bullet"/>
+      <w:lvlText w:val="o"/>
+      <w:lvlJc w:val="left"/>
+      <w:pPr>
+        <w:ind w:left="5760" w:hanging="360"/>
+      </w:pPr>
+      <w:rPr>
+        <w:rFonts w:ascii="Courier New" w:hAnsi="Courier New" w:cs="Courier New" w:hint="default"/>
+      </w:rPr>
+    </w:lvl>
+    <w:lvl w:ilvl="8" w:tplc="08160005" w:tentative="1">
+      <w:start w:val="1"/>
+      <w:numFmt w:val="bullet"/>
+      <w:lvlText w:val=""/>
+      <w:lvlJc w:val="left"/>
+      <w:pPr>
+        <w:ind w:left="6480" w:hanging="360"/>
+      </w:pPr>
+      <w:rPr>
+        <w:rFonts w:ascii="Wingdings" w:hAnsi="Wingdings" w:hint="default"/>
+      </w:rPr>
+    </w:lvl>
+  </w:abstractNum>
+  <w:abstractNum w:abstractNumId="3" w15:restartNumberingAfterBreak="0">
+    <w:nsid w:val="69A06AB3"/>
+    <w:multiLevelType w:val="hybridMultilevel"/>
+    <w:tmpl w:val="39A6E154"/>
+    <w:lvl w:ilvl="0" w:tplc="08160001">
+      <w:start w:val="1"/>
+      <w:numFmt w:val="bullet"/>
+      <w:lvlText w:val=""/>
+      <w:lvlJc w:val="left"/>
+      <w:pPr>
+        <w:ind w:left="720" w:hanging="360"/>
+      </w:pPr>
+      <w:rPr>
+        <w:rFonts w:ascii="Symbol" w:hAnsi="Symbol" w:hint="default"/>
+      </w:rPr>
+    </w:lvl>
+    <w:lvl w:ilvl="1" w:tplc="08160003" w:tentative="1">
+      <w:start w:val="1"/>
+      <w:numFmt w:val="bullet"/>
+      <w:lvlText w:val="o"/>
+      <w:lvlJc w:val="left"/>
+      <w:pPr>
+        <w:ind w:left="1440" w:hanging="360"/>
+      </w:pPr>
+      <w:rPr>
+        <w:rFonts w:ascii="Courier New" w:hAnsi="Courier New" w:cs="Courier New" w:hint="default"/>
+      </w:rPr>
+    </w:lvl>
+    <w:lvl w:ilvl="2" w:tplc="08160005" w:tentative="1">
+      <w:start w:val="1"/>
+      <w:numFmt w:val="bullet"/>
+      <w:lvlText w:val=""/>
+      <w:lvlJc w:val="left"/>
+      <w:pPr>
+        <w:ind w:left="2160" w:hanging="360"/>
+      </w:pPr>
+      <w:rPr>
+        <w:rFonts w:ascii="Wingdings" w:hAnsi="Wingdings" w:hint="default"/>
+      </w:rPr>
+    </w:lvl>
+    <w:lvl w:ilvl="3" w:tplc="08160001" w:tentative="1">
+      <w:start w:val="1"/>
+      <w:numFmt w:val="bullet"/>
+      <w:lvlText w:val=""/>
+      <w:lvlJc w:val="left"/>
+      <w:pPr>
+        <w:ind w:left="2880" w:hanging="360"/>
+      </w:pPr>
+      <w:rPr>
+        <w:rFonts w:ascii="Symbol" w:hAnsi="Symbol" w:hint="default"/>
+      </w:rPr>
+    </w:lvl>
+    <w:lvl w:ilvl="4" w:tplc="08160003" w:tentative="1">
+      <w:start w:val="1"/>
+      <w:numFmt w:val="bullet"/>
+      <w:lvlText w:val="o"/>
+      <w:lvlJc w:val="left"/>
+      <w:pPr>
+        <w:ind w:left="3600" w:hanging="360"/>
+      </w:pPr>
+      <w:rPr>
+        <w:rFonts w:ascii="Courier New" w:hAnsi="Courier New" w:cs="Courier New" w:hint="default"/>
+      </w:rPr>
+    </w:lvl>
+    <w:lvl w:ilvl="5" w:tplc="08160005" w:tentative="1">
+      <w:start w:val="1"/>
+      <w:numFmt w:val="bullet"/>
+      <w:lvlText w:val=""/>
+      <w:lvlJc w:val="left"/>
+      <w:pPr>
+        <w:ind w:left="4320" w:hanging="360"/>
+      </w:pPr>
+      <w:rPr>
+        <w:rFonts w:ascii="Wingdings" w:hAnsi="Wingdings" w:hint="default"/>
+      </w:rPr>
+    </w:lvl>
+    <w:lvl w:ilvl="6" w:tplc="08160001" w:tentative="1">
+      <w:start w:val="1"/>
+      <w:numFmt w:val="bullet"/>
+      <w:lvlText w:val=""/>
+      <w:lvlJc w:val="left"/>
+      <w:pPr>
+        <w:ind w:left="5040" w:hanging="360"/>
+      </w:pPr>
+      <w:rPr>
+        <w:rFonts w:ascii="Symbol" w:hAnsi="Symbol" w:hint="default"/>
+      </w:rPr>
+    </w:lvl>
+    <w:lvl w:ilvl="7" w:tplc="08160003" w:tentative="1">
+      <w:start w:val="1"/>
+      <w:numFmt w:val="bullet"/>
+      <w:lvlText w:val="o"/>
+      <w:lvlJc w:val="left"/>
+      <w:pPr>
+        <w:ind w:left="5760" w:hanging="360"/>
+      </w:pPr>
+      <w:rPr>
+        <w:rFonts w:ascii="Courier New" w:hAnsi="Courier New" w:cs="Courier New" w:hint="default"/>
+      </w:rPr>
+    </w:lvl>
+    <w:lvl w:ilvl="8" w:tplc="08160005" w:tentative="1">
+      <w:start w:val="1"/>
+      <w:numFmt w:val="bullet"/>
+      <w:lvlText w:val=""/>
+      <w:lvlJc w:val="left"/>
+      <w:pPr>
+        <w:ind w:left="6480" w:hanging="360"/>
+      </w:pPr>
+      <w:rPr>
+        <w:rFonts w:ascii="Wingdings" w:hAnsi="Wingdings" w:hint="default"/>
+      </w:rPr>
+    </w:lvl>
+  </w:abstractNum>
   <w:num w:numId="1">
     <w:abstractNumId w:val="0"/>
+  </w:num>
+  <w:num w:numId="2">
+    <w:abstractNumId w:val="2"/>
+  </w:num>
+  <w:num w:numId="3">
+    <w:abstractNumId w:val="3"/>
+  </w:num>
+  <w:num w:numId="4">
+    <w:abstractNumId w:val="1"/>
   </w:num>
 </w:numbering>
 </file>

</xml_diff>

<commit_message>
added AUC test set table, minor docs update
</commit_message>
<xml_diff>
--- a/VVS_Temp_report.docx
+++ b/VVS_Temp_report.docx
@@ -112,7 +112,18 @@
           <w:szCs w:val="20"/>
           <w:lang w:val="en-US"/>
         </w:rPr>
-        <w:t xml:space="preserve"> contains</w:t>
+        <w:t xml:space="preserve"> </w:t>
+      </w:r>
+      <w:proofErr w:type="gramStart"/>
+      <w:r>
+        <w:rPr>
+          <w:rFonts w:ascii="Courier New" w:hAnsi="Courier New" w:cs="Courier New"/>
+          <w:color w:val="000000"/>
+          <w:sz w:val="20"/>
+          <w:szCs w:val="20"/>
+          <w:lang w:val="en-US"/>
+        </w:rPr>
+        <w:t>contains</w:t>
       </w:r>
       <w:r>
         <w:rPr>
@@ -124,6 +135,7 @@
         </w:rPr>
         <w:t>(</w:t>
       </w:r>
+      <w:proofErr w:type="gramEnd"/>
       <w:r>
         <w:rPr>
           <w:rFonts w:ascii="Courier New" w:hAnsi="Courier New" w:cs="Courier New"/>
@@ -280,6 +292,7 @@
         </w:rPr>
         <w:t xml:space="preserve"> </w:t>
       </w:r>
+      <w:proofErr w:type="gramStart"/>
       <w:r>
         <w:rPr>
           <w:rFonts w:ascii="Courier New" w:hAnsi="Courier New" w:cs="Courier New"/>
@@ -318,7 +331,18 @@
           <w:szCs w:val="20"/>
           <w:lang w:val="en-US"/>
         </w:rPr>
-        <w:t xml:space="preserve"> //I1</w:t>
+        <w:t xml:space="preserve"> /</w:t>
+      </w:r>
+      <w:proofErr w:type="gramEnd"/>
+      <w:r>
+        <w:rPr>
+          <w:rFonts w:ascii="Courier New" w:hAnsi="Courier New" w:cs="Courier New"/>
+          <w:color w:val="000000"/>
+          <w:sz w:val="20"/>
+          <w:szCs w:val="20"/>
+          <w:lang w:val="en-US"/>
+        </w:rPr>
+        <w:t>/I1</w:t>
       </w:r>
     </w:p>
     <w:p>
@@ -407,6 +431,7 @@
         <w:t xml:space="preserve"> </w:t>
       </w:r>
       <w:proofErr w:type="spellStart"/>
+      <w:proofErr w:type="gramStart"/>
       <w:r>
         <w:rPr>
           <w:rFonts w:ascii="Courier New" w:hAnsi="Courier New" w:cs="Courier New"/>
@@ -428,6 +453,7 @@
         </w:rPr>
         <w:t>(</w:t>
       </w:r>
+      <w:proofErr w:type="gramEnd"/>
       <w:r>
         <w:rPr>
           <w:rFonts w:ascii="Courier New" w:hAnsi="Courier New" w:cs="Courier New"/>
@@ -555,6 +581,7 @@
         </w:rPr>
         <w:t>key</w:t>
       </w:r>
+      <w:proofErr w:type="gramStart"/>
       <w:r>
         <w:rPr>
           <w:rFonts w:ascii="Courier New" w:hAnsi="Courier New" w:cs="Courier New"/>
@@ -583,7 +610,18 @@
           <w:szCs w:val="20"/>
           <w:lang w:val="en-US"/>
         </w:rPr>
-        <w:t>!=</w:t>
+        <w:t>!</w:t>
+      </w:r>
+      <w:proofErr w:type="gramEnd"/>
+      <w:r>
+        <w:rPr>
+          <w:rFonts w:ascii="Courier New" w:hAnsi="Courier New" w:cs="Courier New"/>
+          <w:color w:val="666600"/>
+          <w:sz w:val="20"/>
+          <w:szCs w:val="20"/>
+          <w:lang w:val="en-US"/>
+        </w:rPr>
+        <w:t>=</w:t>
       </w:r>
       <w:r>
         <w:rPr>
@@ -721,10 +759,10 @@
         <w:tblLook w:val="04A0" w:firstRow="1" w:lastRow="0" w:firstColumn="1" w:lastColumn="0" w:noHBand="0" w:noVBand="1"/>
       </w:tblPr>
       <w:tblGrid>
-        <w:gridCol w:w="2249"/>
-        <w:gridCol w:w="1871"/>
+        <w:gridCol w:w="2294"/>
+        <w:gridCol w:w="1849"/>
         <w:gridCol w:w="2516"/>
-        <w:gridCol w:w="1858"/>
+        <w:gridCol w:w="1835"/>
       </w:tblGrid>
       <w:tr>
         <w:tc>
@@ -821,7 +859,7 @@
               <w:rPr>
                 <w:lang w:val="en-US"/>
               </w:rPr>
-              <w:t>containsException</w:t>
+              <w:t>containsNullKey</w:t>
             </w:r>
             <w:proofErr w:type="spellEnd"/>
           </w:p>
@@ -881,7 +919,21 @@
               <w:rPr>
                 <w:lang w:val="en-US"/>
               </w:rPr>
-              <w:t>I1 , I2</w:t>
+              <w:t>I</w:t>
+            </w:r>
+            <w:proofErr w:type="gramStart"/>
+            <w:r>
+              <w:rPr>
+                <w:lang w:val="en-US"/>
+              </w:rPr>
+              <w:t>1 ,</w:t>
+            </w:r>
+            <w:proofErr w:type="gramEnd"/>
+            <w:r>
+              <w:rPr>
+                <w:lang w:val="en-US"/>
+              </w:rPr>
+              <w:t xml:space="preserve"> I2</w:t>
             </w:r>
           </w:p>
         </w:tc>
@@ -903,7 +955,7 @@
               <w:rPr>
                 <w:lang w:val="en-US"/>
               </w:rPr>
-              <w:t>containsReturn</w:t>
+              <w:t>containsNonNullKey</w:t>
             </w:r>
             <w:proofErr w:type="spellEnd"/>
           </w:p>
@@ -1090,17 +1142,39 @@
           <w:szCs w:val="20"/>
           <w:lang w:val="en-US"/>
         </w:rPr>
-        <w:t xml:space="preserve"> size</w:t>
-      </w:r>
-      <w:r>
-        <w:rPr>
-          <w:rFonts w:ascii="Courier New" w:hAnsi="Courier New" w:cs="Courier New"/>
-          <w:color w:val="666600"/>
-          <w:sz w:val="20"/>
-          <w:szCs w:val="20"/>
-          <w:lang w:val="en-US"/>
-        </w:rPr>
-        <w:t>()</w:t>
+        <w:t xml:space="preserve"> </w:t>
+      </w:r>
+      <w:proofErr w:type="gramStart"/>
+      <w:r>
+        <w:rPr>
+          <w:rFonts w:ascii="Courier New" w:hAnsi="Courier New" w:cs="Courier New"/>
+          <w:color w:val="000000"/>
+          <w:sz w:val="20"/>
+          <w:szCs w:val="20"/>
+          <w:lang w:val="en-US"/>
+        </w:rPr>
+        <w:t>size</w:t>
+      </w:r>
+      <w:r>
+        <w:rPr>
+          <w:rFonts w:ascii="Courier New" w:hAnsi="Courier New" w:cs="Courier New"/>
+          <w:color w:val="666600"/>
+          <w:sz w:val="20"/>
+          <w:szCs w:val="20"/>
+          <w:lang w:val="en-US"/>
+        </w:rPr>
+        <w:t>(</w:t>
+      </w:r>
+      <w:proofErr w:type="gramEnd"/>
+      <w:r>
+        <w:rPr>
+          <w:rFonts w:ascii="Courier New" w:hAnsi="Courier New" w:cs="Courier New"/>
+          <w:color w:val="666600"/>
+          <w:sz w:val="20"/>
+          <w:szCs w:val="20"/>
+          <w:lang w:val="en-US"/>
+        </w:rPr>
+        <w:t>)</w:t>
       </w:r>
       <w:r>
         <w:rPr>
@@ -1382,7 +1456,7 @@
               <w:rPr>
                 <w:lang w:val="en-US"/>
               </w:rPr>
-              <w:t>sizeTest</w:t>
+              <w:t>sizeZeroTest</w:t>
             </w:r>
             <w:proofErr w:type="spellEnd"/>
           </w:p>
@@ -1556,6 +1630,7 @@
         </w:rPr>
         <w:t xml:space="preserve"> T </w:t>
       </w:r>
+      <w:proofErr w:type="gramStart"/>
       <w:r>
         <w:rPr>
           <w:rFonts w:ascii="Courier New" w:hAnsi="Courier New" w:cs="Courier New"/>
@@ -1576,6 +1651,7 @@
         </w:rPr>
         <w:t>(</w:t>
       </w:r>
+      <w:proofErr w:type="gramEnd"/>
       <w:r>
         <w:rPr>
           <w:rFonts w:ascii="Courier New" w:hAnsi="Courier New" w:cs="Courier New"/>
@@ -1852,6 +1928,7 @@
         <w:t xml:space="preserve"> </w:t>
       </w:r>
       <w:proofErr w:type="spellStart"/>
+      <w:proofErr w:type="gramStart"/>
       <w:r>
         <w:rPr>
           <w:rFonts w:ascii="Courier New" w:hAnsi="Courier New" w:cs="Courier New"/>
@@ -1873,6 +1950,7 @@
         </w:rPr>
         <w:t>(</w:t>
       </w:r>
+      <w:proofErr w:type="gramEnd"/>
       <w:r>
         <w:rPr>
           <w:rFonts w:ascii="Courier New" w:hAnsi="Courier New" w:cs="Courier New"/>
@@ -1982,6 +2060,7 @@
         <w:t>(</w:t>
       </w:r>
       <w:proofErr w:type="spellStart"/>
+      <w:proofErr w:type="gramStart"/>
       <w:r>
         <w:rPr>
           <w:rFonts w:ascii="Courier New" w:hAnsi="Courier New" w:cs="Courier New"/>
@@ -2013,6 +2092,7 @@
         <w:t>length</w:t>
       </w:r>
       <w:proofErr w:type="spellEnd"/>
+      <w:proofErr w:type="gramEnd"/>
       <w:r>
         <w:rPr>
           <w:rFonts w:ascii="Courier New" w:hAnsi="Courier New" w:cs="Courier New"/>
@@ -2192,6 +2272,7 @@
         <w:t xml:space="preserve"> </w:t>
       </w:r>
       <w:proofErr w:type="spellStart"/>
+      <w:proofErr w:type="gramStart"/>
       <w:r>
         <w:rPr>
           <w:rFonts w:ascii="Courier New" w:hAnsi="Courier New" w:cs="Courier New"/>
@@ -2213,6 +2294,7 @@
         </w:rPr>
         <w:t>(</w:t>
       </w:r>
+      <w:proofErr w:type="gramEnd"/>
       <w:r>
         <w:rPr>
           <w:rFonts w:ascii="Courier New" w:hAnsi="Courier New" w:cs="Courier New"/>
@@ -2371,6 +2453,7 @@
         </w:rPr>
         <w:t xml:space="preserve"> </w:t>
       </w:r>
+      <w:proofErr w:type="gramStart"/>
       <w:r>
         <w:rPr>
           <w:rFonts w:ascii="Courier New" w:hAnsi="Courier New" w:cs="Courier New"/>
@@ -2391,6 +2474,7 @@
         </w:rPr>
         <w:t>(</w:t>
       </w:r>
+      <w:proofErr w:type="gramEnd"/>
       <w:r>
         <w:rPr>
           <w:rFonts w:ascii="Courier New" w:hAnsi="Courier New" w:cs="Courier New"/>
@@ -2960,10 +3044,10 @@
         <w:tblLook w:val="04A0" w:firstRow="1" w:lastRow="0" w:firstColumn="1" w:lastColumn="0" w:noHBand="0" w:noVBand="1"/>
       </w:tblPr>
       <w:tblGrid>
-        <w:gridCol w:w="2313"/>
-        <w:gridCol w:w="1839"/>
+        <w:gridCol w:w="2266"/>
+        <w:gridCol w:w="1863"/>
         <w:gridCol w:w="2516"/>
-        <w:gridCol w:w="1826"/>
+        <w:gridCol w:w="1849"/>
       </w:tblGrid>
       <w:tr>
         <w:tc>
@@ -3060,7 +3144,7 @@
               <w:rPr>
                 <w:lang w:val="en-US"/>
               </w:rPr>
-              <w:t>getNull</w:t>
+              <w:t>getNullKey</w:t>
             </w:r>
             <w:proofErr w:type="spellEnd"/>
           </w:p>
@@ -3142,7 +3226,7 @@
               <w:rPr>
                 <w:lang w:val="en-US"/>
               </w:rPr>
-              <w:t>getEmptyString</w:t>
+              <w:t>getEmptyStringKey</w:t>
             </w:r>
             <w:proofErr w:type="spellEnd"/>
           </w:p>
@@ -3224,7 +3308,7 @@
               <w:rPr>
                 <w:lang w:val="en-US"/>
               </w:rPr>
-              <w:t>getNonExistentValue</w:t>
+              <w:t>getNonExistentKey</w:t>
             </w:r>
             <w:proofErr w:type="spellEnd"/>
           </w:p>
@@ -3318,7 +3402,7 @@
               <w:rPr>
                 <w:lang w:val="en-US"/>
               </w:rPr>
-              <w:t>getExistentValue</w:t>
+              <w:t>getExistentKey</w:t>
             </w:r>
             <w:proofErr w:type="spellEnd"/>
           </w:p>
@@ -3492,7 +3576,18 @@
           <w:szCs w:val="20"/>
           <w:lang w:val="en-US"/>
         </w:rPr>
-        <w:t xml:space="preserve"> put</w:t>
+        <w:t xml:space="preserve"> </w:t>
+      </w:r>
+      <w:proofErr w:type="gramStart"/>
+      <w:r>
+        <w:rPr>
+          <w:rFonts w:ascii="Courier New" w:hAnsi="Courier New" w:cs="Courier New"/>
+          <w:color w:val="000000"/>
+          <w:sz w:val="20"/>
+          <w:szCs w:val="20"/>
+          <w:lang w:val="en-US"/>
+        </w:rPr>
+        <w:t>put</w:t>
       </w:r>
       <w:r>
         <w:rPr>
@@ -3504,6 +3599,7 @@
         </w:rPr>
         <w:t>(</w:t>
       </w:r>
+      <w:proofErr w:type="gramEnd"/>
       <w:r>
         <w:rPr>
           <w:rFonts w:ascii="Courier New" w:hAnsi="Courier New" w:cs="Courier New"/>
@@ -3812,6 +3908,7 @@
         <w:t xml:space="preserve"> </w:t>
       </w:r>
       <w:proofErr w:type="spellStart"/>
+      <w:proofErr w:type="gramStart"/>
       <w:r>
         <w:rPr>
           <w:rFonts w:ascii="Courier New" w:hAnsi="Courier New" w:cs="Courier New"/>
@@ -3833,6 +3930,7 @@
         </w:rPr>
         <w:t>(</w:t>
       </w:r>
+      <w:proofErr w:type="gramEnd"/>
       <w:r>
         <w:rPr>
           <w:rFonts w:ascii="Courier New" w:hAnsi="Courier New" w:cs="Courier New"/>
@@ -3941,6 +4039,7 @@
         </w:rPr>
         <w:t xml:space="preserve"> </w:t>
       </w:r>
+      <w:proofErr w:type="gramStart"/>
       <w:r>
         <w:rPr>
           <w:rFonts w:ascii="Courier New" w:hAnsi="Courier New" w:cs="Courier New"/>
@@ -3961,6 +4060,7 @@
         </w:rPr>
         <w:t>contains</w:t>
       </w:r>
+      <w:proofErr w:type="gramEnd"/>
       <w:r>
         <w:rPr>
           <w:rFonts w:ascii="Courier New" w:hAnsi="Courier New" w:cs="Courier New"/>
@@ -4156,7 +4256,18 @@
           <w:szCs w:val="20"/>
           <w:lang w:val="en-US"/>
         </w:rPr>
-        <w:t xml:space="preserve"> put</w:t>
+        <w:t xml:space="preserve"> </w:t>
+      </w:r>
+      <w:proofErr w:type="gramStart"/>
+      <w:r>
+        <w:rPr>
+          <w:rFonts w:ascii="Courier New" w:hAnsi="Courier New" w:cs="Courier New"/>
+          <w:color w:val="000000"/>
+          <w:sz w:val="20"/>
+          <w:szCs w:val="20"/>
+          <w:lang w:val="en-US"/>
+        </w:rPr>
+        <w:t>put</w:t>
       </w:r>
       <w:r>
         <w:rPr>
@@ -4168,6 +4279,7 @@
         </w:rPr>
         <w:t>(</w:t>
       </w:r>
+      <w:proofErr w:type="gramEnd"/>
       <w:r>
         <w:rPr>
           <w:rFonts w:ascii="Courier New" w:hAnsi="Courier New" w:cs="Courier New"/>
@@ -4472,7 +4584,7 @@
               <w:rPr>
                 <w:lang w:val="en-US"/>
               </w:rPr>
-              <w:t>putNull</w:t>
+              <w:t>putNullKey</w:t>
             </w:r>
             <w:proofErr w:type="spellEnd"/>
           </w:p>
@@ -4504,7 +4616,13 @@
               <w:rPr>
                 <w:lang w:val="en-US"/>
               </w:rPr>
-              <w:t>, “value”</w:t>
+              <w:t xml:space="preserve">, </w:t>
+            </w:r>
+            <w:r>
+              <w:rPr>
+                <w:lang w:val="en-US"/>
+              </w:rPr>
+              <w:t>1</w:t>
             </w:r>
           </w:p>
         </w:tc>
@@ -4566,7 +4684,7 @@
               <w:rPr>
                 <w:lang w:val="en-US"/>
               </w:rPr>
-              <w:t>putNewValue</w:t>
+              <w:t>putValidNewKey</w:t>
             </w:r>
             <w:proofErr w:type="spellEnd"/>
           </w:p>
@@ -4606,7 +4724,13 @@
               <w:rPr>
                 <w:lang w:val="en-US"/>
               </w:rPr>
-              <w:t>, “value”</w:t>
+              <w:t xml:space="preserve">, </w:t>
+            </w:r>
+            <w:r>
+              <w:rPr>
+                <w:lang w:val="en-US"/>
+              </w:rPr>
+              <w:t>1</w:t>
             </w:r>
           </w:p>
         </w:tc>
@@ -4785,6 +4909,7 @@
         <w:t xml:space="preserve"> </w:t>
       </w:r>
       <w:proofErr w:type="spellStart"/>
+      <w:proofErr w:type="gramStart"/>
       <w:r>
         <w:rPr>
           <w:rFonts w:ascii="Courier New" w:hAnsi="Courier New" w:cs="Courier New"/>
@@ -4806,6 +4931,7 @@
         </w:rPr>
         <w:t>(</w:t>
       </w:r>
+      <w:proofErr w:type="gramEnd"/>
       <w:r>
         <w:rPr>
           <w:rFonts w:ascii="Courier New" w:hAnsi="Courier New" w:cs="Courier New"/>
@@ -5082,6 +5208,7 @@
         <w:t xml:space="preserve"> </w:t>
       </w:r>
       <w:proofErr w:type="spellStart"/>
+      <w:proofErr w:type="gramStart"/>
       <w:r>
         <w:rPr>
           <w:rFonts w:ascii="Courier New" w:hAnsi="Courier New" w:cs="Courier New"/>
@@ -5103,6 +5230,7 @@
         </w:rPr>
         <w:t>(</w:t>
       </w:r>
+      <w:proofErr w:type="gramEnd"/>
       <w:r>
         <w:rPr>
           <w:rFonts w:ascii="Courier New" w:hAnsi="Courier New" w:cs="Courier New"/>
@@ -5234,6 +5362,7 @@
         <w:t>(</w:t>
       </w:r>
       <w:proofErr w:type="spellStart"/>
+      <w:proofErr w:type="gramStart"/>
       <w:r>
         <w:rPr>
           <w:rFonts w:ascii="Courier New" w:hAnsi="Courier New" w:cs="Courier New"/>
@@ -5265,6 +5394,7 @@
         <w:t>length</w:t>
       </w:r>
       <w:proofErr w:type="spellEnd"/>
+      <w:proofErr w:type="gramEnd"/>
       <w:r>
         <w:rPr>
           <w:rFonts w:ascii="Courier New" w:hAnsi="Courier New" w:cs="Courier New"/>
@@ -5927,6 +6057,7 @@
         </w:rPr>
         <w:t>(</w:t>
       </w:r>
+      <w:proofErr w:type="gramStart"/>
       <w:r>
         <w:rPr>
           <w:rFonts w:ascii="Courier New" w:hAnsi="Courier New" w:cs="Courier New"/>
@@ -5945,7 +6076,18 @@
           <w:szCs w:val="20"/>
           <w:lang w:val="en-US"/>
         </w:rPr>
-        <w:t>!=</w:t>
+        <w:t>!</w:t>
+      </w:r>
+      <w:proofErr w:type="gramEnd"/>
+      <w:r>
+        <w:rPr>
+          <w:rFonts w:ascii="Courier New" w:hAnsi="Courier New" w:cs="Courier New"/>
+          <w:color w:val="666600"/>
+          <w:sz w:val="20"/>
+          <w:szCs w:val="20"/>
+          <w:lang w:val="en-US"/>
+        </w:rPr>
+        <w:t>=</w:t>
       </w:r>
       <w:r>
         <w:rPr>
@@ -6216,6 +6358,7 @@
         <w:t xml:space="preserve"> </w:t>
       </w:r>
       <w:proofErr w:type="spellStart"/>
+      <w:proofErr w:type="gramStart"/>
       <w:r>
         <w:rPr>
           <w:rFonts w:ascii="Courier New" w:hAnsi="Courier New" w:cs="Courier New"/>
@@ -6244,6 +6387,7 @@
         <w:t>charAt</w:t>
       </w:r>
       <w:proofErr w:type="spellEnd"/>
+      <w:proofErr w:type="gramEnd"/>
       <w:r>
         <w:rPr>
           <w:rFonts w:ascii="Courier New" w:hAnsi="Courier New" w:cs="Courier New"/>
@@ -6354,7 +6498,18 @@
           <w:szCs w:val="20"/>
           <w:lang w:val="en-US"/>
         </w:rPr>
-        <w:t xml:space="preserve">      </w:t>
+        <w:t xml:space="preserve">   </w:t>
+      </w:r>
+      <w:proofErr w:type="gramStart"/>
+      <w:r>
+        <w:rPr>
+          <w:rFonts w:ascii="Courier New" w:hAnsi="Courier New" w:cs="Courier New"/>
+          <w:color w:val="000000"/>
+          <w:sz w:val="20"/>
+          <w:szCs w:val="20"/>
+          <w:lang w:val="en-US"/>
+        </w:rPr>
+        <w:t xml:space="preserve">   </w:t>
       </w:r>
       <w:r>
         <w:rPr>
@@ -6366,6 +6521,7 @@
         </w:rPr>
         <w:t>(</w:t>
       </w:r>
+      <w:proofErr w:type="gramEnd"/>
       <w:r>
         <w:rPr>
           <w:rFonts w:ascii="Courier New" w:hAnsi="Courier New" w:cs="Courier New"/>
@@ -6740,6 +6896,7 @@
         <w:t xml:space="preserve"> </w:t>
       </w:r>
       <w:proofErr w:type="spellStart"/>
+      <w:proofErr w:type="gramStart"/>
       <w:r>
         <w:rPr>
           <w:rFonts w:ascii="Courier New" w:hAnsi="Courier New" w:cs="Courier New"/>
@@ -6771,6 +6928,7 @@
         <w:t>right</w:t>
       </w:r>
       <w:proofErr w:type="spellEnd"/>
+      <w:proofErr w:type="gramEnd"/>
       <w:r>
         <w:rPr>
           <w:rFonts w:ascii="Courier New" w:hAnsi="Courier New" w:cs="Courier New"/>
@@ -7026,6 +7184,7 @@
         <w:t>(</w:t>
       </w:r>
       <w:proofErr w:type="spellStart"/>
+      <w:proofErr w:type="gramStart"/>
       <w:r>
         <w:rPr>
           <w:rFonts w:ascii="Courier New" w:hAnsi="Courier New" w:cs="Courier New"/>
@@ -7075,7 +7234,18 @@
           <w:szCs w:val="20"/>
           <w:lang w:val="en-US"/>
         </w:rPr>
-        <w:t>!=</w:t>
+        <w:t>!</w:t>
+      </w:r>
+      <w:proofErr w:type="gramEnd"/>
+      <w:r>
+        <w:rPr>
+          <w:rFonts w:ascii="Courier New" w:hAnsi="Courier New" w:cs="Courier New"/>
+          <w:color w:val="666600"/>
+          <w:sz w:val="20"/>
+          <w:szCs w:val="20"/>
+          <w:lang w:val="en-US"/>
+        </w:rPr>
+        <w:t>=</w:t>
       </w:r>
       <w:r>
         <w:rPr>
@@ -7538,6 +7708,7 @@
         <w:t xml:space="preserve"> </w:t>
       </w:r>
       <w:proofErr w:type="spellStart"/>
+      <w:proofErr w:type="gramStart"/>
       <w:r>
         <w:rPr>
           <w:rFonts w:ascii="Courier New" w:hAnsi="Courier New" w:cs="Courier New"/>
@@ -7569,6 +7740,7 @@
         <w:t>substring</w:t>
       </w:r>
       <w:proofErr w:type="spellEnd"/>
+      <w:proofErr w:type="gramEnd"/>
       <w:r>
         <w:rPr>
           <w:rFonts w:ascii="Courier New" w:hAnsi="Courier New" w:cs="Courier New"/>
@@ -8186,17 +8358,39 @@
           <w:szCs w:val="20"/>
           <w:lang w:val="en-US"/>
         </w:rPr>
-        <w:t xml:space="preserve"> keys</w:t>
-      </w:r>
-      <w:r>
-        <w:rPr>
-          <w:rFonts w:ascii="Courier New" w:hAnsi="Courier New" w:cs="Courier New"/>
-          <w:color w:val="666600"/>
-          <w:sz w:val="20"/>
-          <w:szCs w:val="20"/>
-          <w:lang w:val="en-US"/>
-        </w:rPr>
-        <w:t>()</w:t>
+        <w:t xml:space="preserve"> </w:t>
+      </w:r>
+      <w:proofErr w:type="gramStart"/>
+      <w:r>
+        <w:rPr>
+          <w:rFonts w:ascii="Courier New" w:hAnsi="Courier New" w:cs="Courier New"/>
+          <w:color w:val="000000"/>
+          <w:sz w:val="20"/>
+          <w:szCs w:val="20"/>
+          <w:lang w:val="en-US"/>
+        </w:rPr>
+        <w:t>keys</w:t>
+      </w:r>
+      <w:r>
+        <w:rPr>
+          <w:rFonts w:ascii="Courier New" w:hAnsi="Courier New" w:cs="Courier New"/>
+          <w:color w:val="666600"/>
+          <w:sz w:val="20"/>
+          <w:szCs w:val="20"/>
+          <w:lang w:val="en-US"/>
+        </w:rPr>
+        <w:t>(</w:t>
+      </w:r>
+      <w:proofErr w:type="gramEnd"/>
+      <w:r>
+        <w:rPr>
+          <w:rFonts w:ascii="Courier New" w:hAnsi="Courier New" w:cs="Courier New"/>
+          <w:color w:val="666600"/>
+          <w:sz w:val="20"/>
+          <w:szCs w:val="20"/>
+          <w:lang w:val="en-US"/>
+        </w:rPr>
+        <w:t>)</w:t>
       </w:r>
       <w:r>
         <w:rPr>
@@ -8373,7 +8567,29 @@
           <w:szCs w:val="20"/>
           <w:lang w:val="en-US"/>
         </w:rPr>
-        <w:t>&lt;&gt;();</w:t>
+        <w:t>&lt;</w:t>
+      </w:r>
+      <w:proofErr w:type="gramStart"/>
+      <w:r>
+        <w:rPr>
+          <w:rFonts w:ascii="Courier New" w:hAnsi="Courier New" w:cs="Courier New"/>
+          <w:color w:val="666600"/>
+          <w:sz w:val="20"/>
+          <w:szCs w:val="20"/>
+          <w:lang w:val="en-US"/>
+        </w:rPr>
+        <w:t>&gt;(</w:t>
+      </w:r>
+      <w:proofErr w:type="gramEnd"/>
+      <w:r>
+        <w:rPr>
+          <w:rFonts w:ascii="Courier New" w:hAnsi="Courier New" w:cs="Courier New"/>
+          <w:color w:val="666600"/>
+          <w:sz w:val="20"/>
+          <w:szCs w:val="20"/>
+          <w:lang w:val="en-US"/>
+        </w:rPr>
+        <w:t>);</w:t>
       </w:r>
       <w:r>
         <w:rPr>
@@ -8441,7 +8657,18 @@
           <w:szCs w:val="20"/>
           <w:lang w:val="en-US"/>
         </w:rPr>
-        <w:t xml:space="preserve">        collect</w:t>
+        <w:t xml:space="preserve">        </w:t>
+      </w:r>
+      <w:proofErr w:type="gramStart"/>
+      <w:r>
+        <w:rPr>
+          <w:rFonts w:ascii="Courier New" w:hAnsi="Courier New" w:cs="Courier New"/>
+          <w:color w:val="000000"/>
+          <w:sz w:val="20"/>
+          <w:szCs w:val="20"/>
+          <w:lang w:val="en-US"/>
+        </w:rPr>
+        <w:t>collect</w:t>
       </w:r>
       <w:r>
         <w:rPr>
@@ -8453,6 +8680,7 @@
         </w:rPr>
         <w:t>(</w:t>
       </w:r>
+      <w:proofErr w:type="gramEnd"/>
       <w:r>
         <w:rPr>
           <w:rFonts w:ascii="Courier New" w:hAnsi="Courier New" w:cs="Courier New"/>
@@ -9075,6 +9303,7 @@
         <w:t xml:space="preserve"> </w:t>
       </w:r>
       <w:proofErr w:type="spellStart"/>
+      <w:proofErr w:type="gramStart"/>
       <w:r>
         <w:rPr>
           <w:rFonts w:ascii="Courier New" w:hAnsi="Courier New" w:cs="Courier New"/>
@@ -9096,6 +9325,7 @@
         </w:rPr>
         <w:t>(</w:t>
       </w:r>
+      <w:proofErr w:type="gramEnd"/>
       <w:r>
         <w:rPr>
           <w:rFonts w:ascii="Courier New" w:hAnsi="Courier New" w:cs="Courier New"/>
@@ -9372,6 +9602,7 @@
         <w:t xml:space="preserve"> </w:t>
       </w:r>
       <w:proofErr w:type="spellStart"/>
+      <w:proofErr w:type="gramStart"/>
       <w:r>
         <w:rPr>
           <w:rFonts w:ascii="Courier New" w:hAnsi="Courier New" w:cs="Courier New"/>
@@ -9393,6 +9624,7 @@
         </w:rPr>
         <w:t>(</w:t>
       </w:r>
+      <w:proofErr w:type="gramEnd"/>
       <w:r>
         <w:rPr>
           <w:rFonts w:ascii="Courier New" w:hAnsi="Courier New" w:cs="Courier New"/>
@@ -9611,7 +9843,29 @@
           <w:szCs w:val="20"/>
           <w:lang w:val="en-US"/>
         </w:rPr>
-        <w:t>&lt;&gt;();</w:t>
+        <w:t>&lt;</w:t>
+      </w:r>
+      <w:proofErr w:type="gramStart"/>
+      <w:r>
+        <w:rPr>
+          <w:rFonts w:ascii="Courier New" w:hAnsi="Courier New" w:cs="Courier New"/>
+          <w:color w:val="666600"/>
+          <w:sz w:val="20"/>
+          <w:szCs w:val="20"/>
+          <w:lang w:val="en-US"/>
+        </w:rPr>
+        <w:t>&gt;(</w:t>
+      </w:r>
+      <w:proofErr w:type="gramEnd"/>
+      <w:r>
+        <w:rPr>
+          <w:rFonts w:ascii="Courier New" w:hAnsi="Courier New" w:cs="Courier New"/>
+          <w:color w:val="666600"/>
+          <w:sz w:val="20"/>
+          <w:szCs w:val="20"/>
+          <w:lang w:val="en-US"/>
+        </w:rPr>
+        <w:t>);</w:t>
       </w:r>
       <w:r>
         <w:rPr>
@@ -9741,6 +9995,7 @@
         </w:rPr>
         <w:t xml:space="preserve"> </w:t>
       </w:r>
+      <w:proofErr w:type="gramStart"/>
       <w:r>
         <w:rPr>
           <w:rFonts w:ascii="Courier New" w:hAnsi="Courier New" w:cs="Courier New"/>
@@ -9761,6 +10016,7 @@
         </w:rPr>
         <w:t>(</w:t>
       </w:r>
+      <w:proofErr w:type="gramEnd"/>
       <w:r>
         <w:rPr>
           <w:rFonts w:ascii="Courier New" w:hAnsi="Courier New" w:cs="Courier New"/>
@@ -10166,6 +10422,7 @@
         <w:t>(</w:t>
       </w:r>
       <w:proofErr w:type="spellStart"/>
+      <w:proofErr w:type="gramStart"/>
       <w:r>
         <w:rPr>
           <w:rFonts w:ascii="Courier New" w:hAnsi="Courier New" w:cs="Courier New"/>
@@ -10215,7 +10472,18 @@
           <w:szCs w:val="20"/>
           <w:lang w:val="en-US"/>
         </w:rPr>
-        <w:t>!=</w:t>
+        <w:t>!</w:t>
+      </w:r>
+      <w:proofErr w:type="gramEnd"/>
+      <w:r>
+        <w:rPr>
+          <w:rFonts w:ascii="Courier New" w:hAnsi="Courier New" w:cs="Courier New"/>
+          <w:color w:val="666600"/>
+          <w:sz w:val="20"/>
+          <w:szCs w:val="20"/>
+          <w:lang w:val="en-US"/>
+        </w:rPr>
+        <w:t>=</w:t>
       </w:r>
       <w:r>
         <w:rPr>
@@ -10443,7 +10711,18 @@
           <w:szCs w:val="20"/>
           <w:lang w:val="en-US"/>
         </w:rPr>
-        <w:t xml:space="preserve">        collect</w:t>
+        <w:t xml:space="preserve">        </w:t>
+      </w:r>
+      <w:proofErr w:type="gramStart"/>
+      <w:r>
+        <w:rPr>
+          <w:rFonts w:ascii="Courier New" w:hAnsi="Courier New" w:cs="Courier New"/>
+          <w:color w:val="000000"/>
+          <w:sz w:val="20"/>
+          <w:szCs w:val="20"/>
+          <w:lang w:val="en-US"/>
+        </w:rPr>
+        <w:t>collect</w:t>
       </w:r>
       <w:r>
         <w:rPr>
@@ -10455,6 +10734,7 @@
         </w:rPr>
         <w:t>(</w:t>
       </w:r>
+      <w:proofErr w:type="gramEnd"/>
       <w:r>
         <w:rPr>
           <w:rFonts w:ascii="Courier New" w:hAnsi="Courier New" w:cs="Courier New"/>
@@ -11281,6 +11561,7 @@
         <w:t xml:space="preserve"> </w:t>
       </w:r>
       <w:proofErr w:type="spellStart"/>
+      <w:proofErr w:type="gramStart"/>
       <w:r>
         <w:rPr>
           <w:rFonts w:ascii="Courier New" w:hAnsi="Courier New" w:cs="Courier New"/>
@@ -11302,6 +11583,7 @@
         </w:rPr>
         <w:t>(</w:t>
       </w:r>
+      <w:proofErr w:type="gramEnd"/>
       <w:r>
         <w:rPr>
           <w:rFonts w:ascii="Courier New" w:hAnsi="Courier New" w:cs="Courier New"/>
@@ -11507,7 +11789,29 @@
           <w:szCs w:val="20"/>
           <w:lang w:val="en-US"/>
         </w:rPr>
-        <w:t>&lt;&gt;();</w:t>
+        <w:t>&lt;</w:t>
+      </w:r>
+      <w:proofErr w:type="gramStart"/>
+      <w:r>
+        <w:rPr>
+          <w:rFonts w:ascii="Courier New" w:hAnsi="Courier New" w:cs="Courier New"/>
+          <w:color w:val="666600"/>
+          <w:sz w:val="20"/>
+          <w:szCs w:val="20"/>
+          <w:lang w:val="en-US"/>
+        </w:rPr>
+        <w:t>&gt;(</w:t>
+      </w:r>
+      <w:proofErr w:type="gramEnd"/>
+      <w:r>
+        <w:rPr>
+          <w:rFonts w:ascii="Courier New" w:hAnsi="Courier New" w:cs="Courier New"/>
+          <w:color w:val="666600"/>
+          <w:sz w:val="20"/>
+          <w:szCs w:val="20"/>
+          <w:lang w:val="en-US"/>
+        </w:rPr>
+        <w:t>);</w:t>
       </w:r>
       <w:r>
         <w:rPr>
@@ -11565,7 +11869,18 @@
           <w:szCs w:val="20"/>
           <w:lang w:val="en-US"/>
         </w:rPr>
-        <w:t xml:space="preserve">        collect</w:t>
+        <w:t xml:space="preserve">        </w:t>
+      </w:r>
+      <w:proofErr w:type="gramStart"/>
+      <w:r>
+        <w:rPr>
+          <w:rFonts w:ascii="Courier New" w:hAnsi="Courier New" w:cs="Courier New"/>
+          <w:color w:val="000000"/>
+          <w:sz w:val="20"/>
+          <w:szCs w:val="20"/>
+          <w:lang w:val="en-US"/>
+        </w:rPr>
+        <w:t>collect</w:t>
       </w:r>
       <w:r>
         <w:rPr>
@@ -11577,6 +11892,7 @@
         </w:rPr>
         <w:t>(</w:t>
       </w:r>
+      <w:proofErr w:type="gramEnd"/>
       <w:r>
         <w:rPr>
           <w:rFonts w:ascii="Courier New" w:hAnsi="Courier New" w:cs="Courier New"/>
@@ -12529,7 +12845,21 @@
               <w:rPr>
                 <w:lang w:val="en-US"/>
               </w:rPr>
-              <w:t>[1,3],[3,4]</w:t>
+              <w:t>[1,3</w:t>
+            </w:r>
+            <w:proofErr w:type="gramStart"/>
+            <w:r>
+              <w:rPr>
+                <w:lang w:val="en-US"/>
+              </w:rPr>
+              <w:t>],[</w:t>
+            </w:r>
+            <w:proofErr w:type="gramEnd"/>
+            <w:r>
+              <w:rPr>
+                <w:lang w:val="en-US"/>
+              </w:rPr>
+              <w:t>3,4]</w:t>
             </w:r>
           </w:p>
         </w:tc>
@@ -12601,7 +12931,15 @@
               <w:jc w:val="center"/>
             </w:pPr>
             <w:r>
-              <w:t>[1,3],[3,5],[5,6], [6,8], [8,10], [10,6],[6,7]</w:t>
+              <w:t>[1,3</w:t>
+            </w:r>
+            <w:proofErr w:type="gramStart"/>
+            <w:r>
+              <w:t>],[</w:t>
+            </w:r>
+            <w:proofErr w:type="gramEnd"/>
+            <w:r>
+              <w:t>3,5],[5,6], [6,8], [8,10], [10,6],[6,7]</w:t>
             </w:r>
           </w:p>
         </w:tc>
@@ -12673,7 +13011,15 @@
               <w:jc w:val="center"/>
             </w:pPr>
             <w:r>
-              <w:t>[1,3],[3,5],[5,6], [6,8],[8,9], [9,11], [11,6],</w:t>
+              <w:t>[1,3</w:t>
+            </w:r>
+            <w:proofErr w:type="gramStart"/>
+            <w:r>
+              <w:t>],[</w:t>
+            </w:r>
+            <w:proofErr w:type="gramEnd"/>
+            <w:r>
+              <w:t>3,5],[5,6], [6,8],[8,9], [9,11], [11,6],</w:t>
             </w:r>
           </w:p>
           <w:p>
@@ -12753,7 +13099,15 @@
               <w:jc w:val="center"/>
             </w:pPr>
             <w:r>
-              <w:t>[1,3],[3,5],[5,6], [6,8],[8,9],[9,12], [12,14], [14,6],</w:t>
+              <w:t>[1,3</w:t>
+            </w:r>
+            <w:proofErr w:type="gramStart"/>
+            <w:r>
+              <w:t>],[</w:t>
+            </w:r>
+            <w:proofErr w:type="gramEnd"/>
+            <w:r>
+              <w:t>3,5],[5,6], [6,8],[8,9],[9,12], [12,14], [14,6],</w:t>
             </w:r>
           </w:p>
           <w:p>
@@ -12833,7 +13187,15 @@
               <w:jc w:val="center"/>
             </w:pPr>
             <w:r>
-              <w:t>[1,3],[3,5],[5,6], [6,8],[8,9],[9,12], [12,13], [13,14], [14,6], [6,7]</w:t>
+              <w:t>[1,3</w:t>
+            </w:r>
+            <w:proofErr w:type="gramStart"/>
+            <w:r>
+              <w:t>],[</w:t>
+            </w:r>
+            <w:proofErr w:type="gramEnd"/>
+            <w:r>
+              <w:t>3,5],[5,6], [6,8],[8,9],[9,12], [12,13], [13,14], [14,6], [6,7]</w:t>
             </w:r>
           </w:p>
         </w:tc>
@@ -12881,6 +13243,7 @@
         </w:rPr>
         <w:t>p</w:t>
       </w:r>
+      <w:proofErr w:type="gramStart"/>
       <w:r>
         <w:rPr>
           <w:lang w:val="en-US"/>
@@ -12891,7 +13254,14 @@
         <w:rPr>
           <w:lang w:val="en-US"/>
         </w:rPr>
-        <w:t>: c1, where c1: query == null</w:t>
+        <w:t>:</w:t>
+      </w:r>
+      <w:proofErr w:type="gramEnd"/>
+      <w:r>
+        <w:rPr>
+          <w:lang w:val="en-US"/>
+        </w:rPr>
+        <w:t xml:space="preserve"> c1, where c1: query == null</w:t>
       </w:r>
     </w:p>
     <w:p>
@@ -12913,6 +13283,7 @@
         <w:t xml:space="preserve">2: c2, where c2: </w:t>
       </w:r>
       <w:proofErr w:type="spellStart"/>
+      <w:proofErr w:type="gramStart"/>
       <w:r>
         <w:rPr>
           <w:lang w:val="en-US"/>
@@ -12920,6 +13291,7 @@
         <w:t>query.length</w:t>
       </w:r>
       <w:proofErr w:type="spellEnd"/>
+      <w:proofErr w:type="gramEnd"/>
       <w:r>
         <w:rPr>
           <w:lang w:val="en-US"/>
@@ -12943,7 +13315,21 @@
         <w:rPr>
           <w:lang w:val="en-US"/>
         </w:rPr>
-        <w:t xml:space="preserve">3: c3 &amp;&amp; c4, where c3: x != null; c4: </w:t>
+        <w:t xml:space="preserve">3: c3 &amp;&amp; c4, where c3: </w:t>
+      </w:r>
+      <w:proofErr w:type="gramStart"/>
+      <w:r>
+        <w:rPr>
+          <w:lang w:val="en-US"/>
+        </w:rPr>
+        <w:t>x !</w:t>
+      </w:r>
+      <w:proofErr w:type="gramEnd"/>
+      <w:r>
+        <w:rPr>
+          <w:lang w:val="en-US"/>
+        </w:rPr>
+        <w:t xml:space="preserve">= null; c4: </w:t>
       </w:r>
       <w:proofErr w:type="spellStart"/>
       <w:r>
@@ -13047,6 +13433,7 @@
         <w:t xml:space="preserve">6: c7, where c7: </w:t>
       </w:r>
       <w:proofErr w:type="spellStart"/>
+      <w:proofErr w:type="gramStart"/>
       <w:r>
         <w:rPr>
           <w:lang w:val="en-US"/>
@@ -13058,7 +13445,14 @@
         <w:rPr>
           <w:lang w:val="en-US"/>
         </w:rPr>
-        <w:t xml:space="preserve"> != null</w:t>
+        <w:t xml:space="preserve"> !</w:t>
+      </w:r>
+      <w:proofErr w:type="gramEnd"/>
+      <w:r>
+        <w:rPr>
+          <w:lang w:val="en-US"/>
+        </w:rPr>
+        <w:t>= null</w:t>
       </w:r>
     </w:p>
     <w:p>
@@ -13122,7 +13516,14 @@
         <w:rPr>
           <w:lang w:val="en-US"/>
         </w:rPr>
-        <w:t xml:space="preserve">r(p1) &amp;&amp; </w:t>
+        <w:t>r(p1) &amp;</w:t>
+      </w:r>
+      <w:proofErr w:type="gramStart"/>
+      <w:r>
+        <w:rPr>
+          <w:lang w:val="en-US"/>
+        </w:rPr>
+        <w:t xml:space="preserve">&amp; </w:t>
       </w:r>
       <w:r>
         <w:rPr>
@@ -13134,7 +13535,14 @@
         <w:rPr>
           <w:lang w:val="en-US"/>
         </w:rPr>
-        <w:t>p1</w:t>
+        <w:t>p</w:t>
+      </w:r>
+      <w:proofErr w:type="gramEnd"/>
+      <w:r>
+        <w:rPr>
+          <w:lang w:val="en-US"/>
+        </w:rPr>
+        <w:t>1</w:t>
       </w:r>
       <w:r>
         <w:rPr>
@@ -13153,7 +13561,21 @@
         <w:rPr>
           <w:lang w:val="en-US"/>
         </w:rPr>
-        <w:t xml:space="preserve">P3 r(p3) = r(p2) &amp;&amp; !p2 = true &amp;&amp; query != null &amp;&amp; </w:t>
+        <w:t>P3 r(p3) = r(p2) &amp;</w:t>
+      </w:r>
+      <w:proofErr w:type="gramStart"/>
+      <w:r>
+        <w:rPr>
+          <w:lang w:val="en-US"/>
+        </w:rPr>
+        <w:t>&amp; !p</w:t>
+      </w:r>
+      <w:proofErr w:type="gramEnd"/>
+      <w:r>
+        <w:rPr>
+          <w:lang w:val="en-US"/>
+        </w:rPr>
+        <w:t xml:space="preserve">2 = true &amp;&amp; query != null &amp;&amp; </w:t>
       </w:r>
       <w:proofErr w:type="spellStart"/>
       <w:r>
@@ -13180,7 +13602,21 @@
         <w:rPr>
           <w:lang w:val="en-US"/>
         </w:rPr>
-        <w:t xml:space="preserve">P4 r(p4) = r(p3) &amp;&amp; p3 = true &amp;&amp; query != null &amp;&amp; </w:t>
+        <w:t xml:space="preserve">P4 r(p4) = r(p3) &amp;&amp; p3 = true &amp;&amp; </w:t>
+      </w:r>
+      <w:proofErr w:type="gramStart"/>
+      <w:r>
+        <w:rPr>
+          <w:lang w:val="en-US"/>
+        </w:rPr>
+        <w:t>query !</w:t>
+      </w:r>
+      <w:proofErr w:type="gramEnd"/>
+      <w:r>
+        <w:rPr>
+          <w:lang w:val="en-US"/>
+        </w:rPr>
+        <w:t xml:space="preserve">= null &amp;&amp; </w:t>
       </w:r>
       <w:proofErr w:type="spellStart"/>
       <w:r>
@@ -13241,7 +13677,21 @@
         <w:rPr>
           <w:lang w:val="en-US"/>
         </w:rPr>
-        <w:t>P5 r(p5) = r(p4) &amp;&amp; !p4</w:t>
+        <w:t>P5 r(p5) = r(p4) &amp;</w:t>
+      </w:r>
+      <w:proofErr w:type="gramStart"/>
+      <w:r>
+        <w:rPr>
+          <w:lang w:val="en-US"/>
+        </w:rPr>
+        <w:t>&amp; !p</w:t>
+      </w:r>
+      <w:proofErr w:type="gramEnd"/>
+      <w:r>
+        <w:rPr>
+          <w:lang w:val="en-US"/>
+        </w:rPr>
+        <w:t>4</w:t>
       </w:r>
       <w:r>
         <w:rPr>
@@ -13328,7 +13778,21 @@
         <w:rPr>
           <w:lang w:val="en-US"/>
         </w:rPr>
-        <w:t xml:space="preserve">r(p5) &amp;&amp; !p5 = </w:t>
+        <w:t>r(p5) &amp;</w:t>
+      </w:r>
+      <w:proofErr w:type="gramStart"/>
+      <w:r>
+        <w:rPr>
+          <w:lang w:val="en-US"/>
+        </w:rPr>
+        <w:t>&amp; !p</w:t>
+      </w:r>
+      <w:proofErr w:type="gramEnd"/>
+      <w:r>
+        <w:rPr>
+          <w:lang w:val="en-US"/>
+        </w:rPr>
+        <w:t xml:space="preserve">5 = </w:t>
       </w:r>
       <w:r>
         <w:rPr>
@@ -13415,16 +13879,36 @@
     <w:p>
       <w:pPr>
         <w:pStyle w:val="Heading1"/>
-        <w:rPr>
-          <w:lang w:val="en-US"/>
-        </w:rPr>
-      </w:pPr>
-      <w:r>
-        <w:rPr>
-          <w:lang w:val="en-US"/>
-        </w:rPr>
-        <w:t>Put method Base Choice Coverage</w:t>
-      </w:r>
+      </w:pPr>
+      <w:proofErr w:type="spellStart"/>
+      <w:r>
+        <w:t>Put</w:t>
+      </w:r>
+      <w:proofErr w:type="spellEnd"/>
+      <w:r>
+        <w:t xml:space="preserve"> </w:t>
+      </w:r>
+      <w:proofErr w:type="spellStart"/>
+      <w:r>
+        <w:t>method</w:t>
+      </w:r>
+      <w:proofErr w:type="spellEnd"/>
+      <w:r>
+        <w:t xml:space="preserve"> Base </w:t>
+      </w:r>
+      <w:proofErr w:type="spellStart"/>
+      <w:r>
+        <w:t>Choice</w:t>
+      </w:r>
+      <w:proofErr w:type="spellEnd"/>
+      <w:r>
+        <w:t xml:space="preserve"> </w:t>
+      </w:r>
+      <w:proofErr w:type="spellStart"/>
+      <w:r>
+        <w:t>Coverage</w:t>
+      </w:r>
+      <w:proofErr w:type="spellEnd"/>
     </w:p>
     <w:p>
       <w:r>
@@ -13510,11 +13994,19 @@
           <w:lang w:val="en-US"/>
         </w:rPr>
       </w:pPr>
-      <w:r>
-        <w:rPr>
-          <w:lang w:val="en-US"/>
-        </w:rPr>
-        <w:t>Null : true | false</w:t>
+      <w:proofErr w:type="gramStart"/>
+      <w:r>
+        <w:rPr>
+          <w:lang w:val="en-US"/>
+        </w:rPr>
+        <w:t>Null :</w:t>
+      </w:r>
+      <w:proofErr w:type="gramEnd"/>
+      <w:r>
+        <w:rPr>
+          <w:lang w:val="en-US"/>
+        </w:rPr>
+        <w:t xml:space="preserve"> true | false</w:t>
       </w:r>
     </w:p>
     <w:p>
@@ -13528,11 +14020,19 @@
           <w:lang w:val="en-US"/>
         </w:rPr>
       </w:pPr>
-      <w:r>
-        <w:rPr>
-          <w:lang w:val="en-US"/>
-        </w:rPr>
-        <w:t>Empty : true | false</w:t>
+      <w:proofErr w:type="gramStart"/>
+      <w:r>
+        <w:rPr>
+          <w:lang w:val="en-US"/>
+        </w:rPr>
+        <w:t>Empty :</w:t>
+      </w:r>
+      <w:proofErr w:type="gramEnd"/>
+      <w:r>
+        <w:rPr>
+          <w:lang w:val="en-US"/>
+        </w:rPr>
+        <w:t xml:space="preserve"> true | false</w:t>
       </w:r>
     </w:p>
     <w:p>
@@ -13559,11 +14059,19 @@
           <w:lang w:val="en-US"/>
         </w:rPr>
       </w:pPr>
-      <w:r>
-        <w:rPr>
-          <w:lang w:val="en-US"/>
-        </w:rPr>
-        <w:t>Null : true | false</w:t>
+      <w:proofErr w:type="gramStart"/>
+      <w:r>
+        <w:rPr>
+          <w:lang w:val="en-US"/>
+        </w:rPr>
+        <w:t>Null :</w:t>
+      </w:r>
+      <w:proofErr w:type="gramEnd"/>
+      <w:r>
+        <w:rPr>
+          <w:lang w:val="en-US"/>
+        </w:rPr>
+        <w:t xml:space="preserve"> true | false</w:t>
       </w:r>
     </w:p>
     <w:p>
@@ -13590,11 +14098,19 @@
           <w:lang w:val="en-US"/>
         </w:rPr>
       </w:pPr>
-      <w:r>
-        <w:rPr>
-          <w:lang w:val="en-US"/>
-        </w:rPr>
-        <w:t>Null : true | false</w:t>
+      <w:proofErr w:type="gramStart"/>
+      <w:r>
+        <w:rPr>
+          <w:lang w:val="en-US"/>
+        </w:rPr>
+        <w:t>Null :</w:t>
+      </w:r>
+      <w:proofErr w:type="gramEnd"/>
+      <w:r>
+        <w:rPr>
+          <w:lang w:val="en-US"/>
+        </w:rPr>
+        <w:t xml:space="preserve"> true | false</w:t>
       </w:r>
     </w:p>
     <w:p>
@@ -13629,13 +14145,7 @@
         <w:rPr>
           <w:lang w:val="en-US"/>
         </w:rPr>
-        <w:t xml:space="preserve"> already includes the new key</w:t>
-      </w:r>
-      <w:r>
-        <w:rPr>
-          <w:lang w:val="en-US"/>
-        </w:rPr>
-        <w:t>”</w:t>
+        <w:t xml:space="preserve"> already includes the new key”</w:t>
       </w:r>
     </w:p>
     <w:p>
@@ -13656,11 +14166,19 @@
         <w:t>Base choice (</w:t>
       </w:r>
       <w:proofErr w:type="spellStart"/>
-      <w:r>
-        <w:rPr>
-          <w:lang w:val="en-US"/>
-        </w:rPr>
-        <w:t>false,false,false,false</w:t>
+      <w:proofErr w:type="gramStart"/>
+      <w:r>
+        <w:rPr>
+          <w:lang w:val="en-US"/>
+        </w:rPr>
+        <w:t>false,false</w:t>
+      </w:r>
+      <w:proofErr w:type="gramEnd"/>
+      <w:r>
+        <w:rPr>
+          <w:lang w:val="en-US"/>
+        </w:rPr>
+        <w:t>,false,false</w:t>
       </w:r>
       <w:proofErr w:type="spellEnd"/>
       <w:r>
@@ -13721,11 +14239,19 @@
         <w:t>Base choice (</w:t>
       </w:r>
       <w:proofErr w:type="spellStart"/>
-      <w:r>
-        <w:rPr>
-          <w:lang w:val="en-US"/>
-        </w:rPr>
-        <w:t>false,false,false,false</w:t>
+      <w:proofErr w:type="gramStart"/>
+      <w:r>
+        <w:rPr>
+          <w:lang w:val="en-US"/>
+        </w:rPr>
+        <w:t>false,false</w:t>
+      </w:r>
+      <w:proofErr w:type="gramEnd"/>
+      <w:r>
+        <w:rPr>
+          <w:lang w:val="en-US"/>
+        </w:rPr>
+        <w:t>,false,false</w:t>
       </w:r>
       <w:proofErr w:type="spellEnd"/>
       <w:r>
@@ -13765,13 +14291,7 @@
         <w:rPr>
           <w:lang w:val="en-US"/>
         </w:rPr>
-        <w:t>is empty</w:t>
-      </w:r>
-      <w:r>
-        <w:rPr>
-          <w:lang w:val="en-US"/>
-        </w:rPr>
-        <w:t>”</w:t>
+        <w:t>is empty”</w:t>
       </w:r>
     </w:p>
     <w:p>
@@ -13792,17 +14312,19 @@
         <w:t>Base choice (</w:t>
       </w:r>
       <w:proofErr w:type="spellStart"/>
-      <w:r>
-        <w:rPr>
-          <w:lang w:val="en-US"/>
-        </w:rPr>
-        <w:t>false,false,false,</w:t>
-      </w:r>
-      <w:r>
-        <w:rPr>
-          <w:lang w:val="en-US"/>
-        </w:rPr>
-        <w:t>true</w:t>
+      <w:proofErr w:type="gramStart"/>
+      <w:r>
+        <w:rPr>
+          <w:lang w:val="en-US"/>
+        </w:rPr>
+        <w:t>false,false</w:t>
+      </w:r>
+      <w:proofErr w:type="gramEnd"/>
+      <w:r>
+        <w:rPr>
+          <w:lang w:val="en-US"/>
+        </w:rPr>
+        <w:t>,false,true</w:t>
       </w:r>
       <w:proofErr w:type="spellEnd"/>
       <w:r>

</xml_diff>